<commit_message>
object model and controller additional work
</commit_message>
<xml_diff>
--- a/COMP221_Group_01_Report.docx
+++ b/COMP221_Group_01_Report.docx
@@ -501,15 +501,47 @@
             <w:pPr>
               <w:pStyle w:val="a7"/>
               <w:rPr>
-                <w:lang w:eastAsia="zh-TW"/>
+                <w:rFonts w:eastAsiaTheme="minorEastAsia" w:hint="eastAsia"/>
+                <w:lang w:eastAsia="zh-CN"/>
               </w:rPr>
             </w:pPr>
+            <w:r>
+              <w:rPr>
+                <w:rFonts w:eastAsiaTheme="minorEastAsia" w:hint="eastAsia"/>
+                <w:lang w:eastAsia="zh-CN"/>
+              </w:rPr>
+              <w:t>P2010556</w:t>
+            </w:r>
           </w:p>
           <w:p>
             <w:pPr>
               <w:pStyle w:val="a7"/>
               <w:rPr>
-                <w:lang w:eastAsia="zh-TW"/>
+                <w:rFonts w:eastAsiaTheme="minorEastAsia"/>
+                <w:lang w:eastAsia="zh-CN"/>
+              </w:rPr>
+            </w:pPr>
+            <w:r>
+              <w:rPr>
+                <w:rFonts w:eastAsiaTheme="minorEastAsia" w:hint="eastAsia"/>
+                <w:lang w:eastAsia="zh-CN"/>
+              </w:rPr>
+              <w:t>P</w:t>
+            </w:r>
+            <w:r>
+              <w:rPr>
+                <w:rFonts w:eastAsiaTheme="minorEastAsia"/>
+                <w:lang w:eastAsia="zh-CN"/>
+              </w:rPr>
+              <w:t>2010562</w:t>
+            </w:r>
+          </w:p>
+          <w:p>
+            <w:pPr>
+              <w:pStyle w:val="a7"/>
+              <w:rPr>
+                <w:rFonts w:eastAsiaTheme="minorEastAsia" w:hint="eastAsia"/>
+                <w:lang w:eastAsia="zh-CN"/>
               </w:rPr>
             </w:pPr>
           </w:p>
@@ -585,6 +617,52 @@
               <w:t>Jing Yu Long, Grant</w:t>
             </w:r>
           </w:p>
+          <w:p>
+            <w:pPr>
+              <w:pStyle w:val="a7"/>
+              <w:rPr>
+                <w:rFonts w:eastAsiaTheme="minorEastAsia"/>
+                <w:lang w:val="en-GB" w:eastAsia="zh-CN"/>
+              </w:rPr>
+            </w:pPr>
+            <w:r>
+              <w:rPr>
+                <w:rFonts w:eastAsiaTheme="minorEastAsia" w:hint="eastAsia"/>
+                <w:lang w:val="en-GB" w:eastAsia="zh-CN"/>
+              </w:rPr>
+              <w:t>Liu</w:t>
+            </w:r>
+            <w:r>
+              <w:rPr>
+                <w:rFonts w:eastAsiaTheme="minorEastAsia"/>
+                <w:lang w:val="en-GB" w:eastAsia="zh-CN"/>
+              </w:rPr>
+              <w:t xml:space="preserve"> Run Rong, Polo</w:t>
+            </w:r>
+          </w:p>
+          <w:p>
+            <w:pPr>
+              <w:pStyle w:val="a7"/>
+              <w:rPr>
+                <w:rFonts w:eastAsiaTheme="minorEastAsia" w:hint="eastAsia"/>
+                <w:lang w:val="en-GB" w:eastAsia="zh-CN"/>
+              </w:rPr>
+            </w:pPr>
+            <w:r>
+              <w:rPr>
+                <w:rFonts w:eastAsiaTheme="minorEastAsia" w:hint="eastAsia"/>
+                <w:lang w:val="en-GB" w:eastAsia="zh-CN"/>
+              </w:rPr>
+              <w:t>C</w:t>
+            </w:r>
+            <w:r>
+              <w:rPr>
+                <w:rFonts w:eastAsiaTheme="minorEastAsia"/>
+                <w:lang w:val="en-GB" w:eastAsia="zh-CN"/>
+              </w:rPr>
+              <w:t>hen Ling Xiao, Veronica</w:t>
+            </w:r>
+          </w:p>
         </w:tc>
       </w:tr>
       <w:tr>
@@ -774,9 +852,9 @@
     </w:p>
     <w:bookmarkStart w:id="3" w:name="_Toc378164300" w:displacedByCustomXml="next"/>
     <w:bookmarkEnd w:id="3" w:displacedByCustomXml="next"/>
-    <w:bookmarkStart w:id="4" w:name="_Toc378164301" w:displacedByCustomXml="next"/>
+    <w:bookmarkStart w:id="4" w:name="_Toc417747426" w:displacedByCustomXml="next"/>
     <w:bookmarkStart w:id="5" w:name="_Toc403233964" w:displacedByCustomXml="next"/>
-    <w:bookmarkStart w:id="6" w:name="_Toc417747426" w:displacedByCustomXml="next"/>
+    <w:bookmarkStart w:id="6" w:name="_Toc378164301" w:displacedByCustomXml="next"/>
     <w:sdt>
       <w:sdtPr>
         <w:rPr>
@@ -831,7 +909,8 @@
             <w:pStyle w:val="TOC1"/>
             <w:rPr>
               <w:rFonts w:asciiTheme="minorHAnsi" w:eastAsiaTheme="minorEastAsia" w:hAnsiTheme="minorHAnsi" w:cstheme="minorBidi"/>
-              <w:sz w:val="22"/>
+              <w:kern w:val="2"/>
+              <w:sz w:val="21"/>
               <w:szCs w:val="22"/>
               <w:lang w:val="en-US" w:eastAsia="zh-CN"/>
             </w:rPr>
@@ -845,7 +924,7 @@
           <w:r>
             <w:fldChar w:fldCharType="separate"/>
           </w:r>
-          <w:hyperlink w:anchor="_Toc97221575" w:history="1">
+          <w:hyperlink w:anchor="_Toc101859555" w:history="1">
             <w:r>
               <w:rPr>
                 <w:rStyle w:val="a5"/>
@@ -855,7 +934,8 @@
             <w:r>
               <w:rPr>
                 <w:rFonts w:asciiTheme="minorHAnsi" w:eastAsiaTheme="minorEastAsia" w:hAnsiTheme="minorHAnsi" w:cstheme="minorBidi"/>
-                <w:sz w:val="22"/>
+                <w:kern w:val="2"/>
+                <w:sz w:val="21"/>
                 <w:szCs w:val="22"/>
                 <w:lang w:val="en-US" w:eastAsia="zh-CN"/>
               </w:rPr>
@@ -883,7 +963,7 @@
               <w:rPr>
                 <w:webHidden/>
               </w:rPr>
-              <w:instrText xml:space="preserve"> PAGEREF _Toc97221575 \h </w:instrText>
+              <w:instrText xml:space="preserve"> PAGEREF _Toc101859555 \h </w:instrText>
             </w:r>
             <w:r>
               <w:rPr>
@@ -915,12 +995,13 @@
             <w:pStyle w:val="TOC2"/>
             <w:rPr>
               <w:rFonts w:asciiTheme="minorHAnsi" w:eastAsiaTheme="minorEastAsia" w:hAnsiTheme="minorHAnsi" w:cstheme="minorBidi"/>
-              <w:sz w:val="22"/>
+              <w:kern w:val="2"/>
+              <w:sz w:val="21"/>
               <w:szCs w:val="22"/>
               <w:lang w:val="en-US" w:eastAsia="zh-CN"/>
             </w:rPr>
           </w:pPr>
-          <w:hyperlink w:anchor="_Toc97221576" w:history="1">
+          <w:hyperlink w:anchor="_Toc101859556" w:history="1">
             <w:r>
               <w:rPr>
                 <w:rStyle w:val="a5"/>
@@ -930,7 +1011,8 @@
             <w:r>
               <w:rPr>
                 <w:rFonts w:asciiTheme="minorHAnsi" w:eastAsiaTheme="minorEastAsia" w:hAnsiTheme="minorHAnsi" w:cstheme="minorBidi"/>
-                <w:sz w:val="22"/>
+                <w:kern w:val="2"/>
+                <w:sz w:val="21"/>
                 <w:szCs w:val="22"/>
                 <w:lang w:val="en-US" w:eastAsia="zh-CN"/>
               </w:rPr>
@@ -959,7 +1041,7 @@
               <w:rPr>
                 <w:webHidden/>
               </w:rPr>
-              <w:instrText xml:space="preserve"> PAGEREF _Toc97221576 \h </w:instrText>
+              <w:instrText xml:space="preserve"> PAGEREF _Toc101859556 \h </w:instrText>
             </w:r>
             <w:r>
               <w:rPr>
@@ -991,22 +1073,25 @@
             <w:pStyle w:val="TOC2"/>
             <w:rPr>
               <w:rFonts w:asciiTheme="minorHAnsi" w:eastAsiaTheme="minorEastAsia" w:hAnsiTheme="minorHAnsi" w:cstheme="minorBidi"/>
-              <w:sz w:val="22"/>
+              <w:kern w:val="2"/>
+              <w:sz w:val="21"/>
               <w:szCs w:val="22"/>
               <w:lang w:val="en-US" w:eastAsia="zh-CN"/>
             </w:rPr>
           </w:pPr>
-          <w:hyperlink w:anchor="_Toc97221577" w:history="1">
+          <w:hyperlink w:anchor="_Toc101859557" w:history="1">
             <w:r>
               <w:rPr>
                 <w:rStyle w:val="a5"/>
+                <w:lang w:eastAsia="zh-TW"/>
               </w:rPr>
               <w:t>1.2</w:t>
             </w:r>
             <w:r>
               <w:rPr>
                 <w:rFonts w:asciiTheme="minorHAnsi" w:eastAsiaTheme="minorEastAsia" w:hAnsiTheme="minorHAnsi" w:cstheme="minorBidi"/>
-                <w:sz w:val="22"/>
+                <w:kern w:val="2"/>
+                <w:sz w:val="21"/>
                 <w:szCs w:val="22"/>
                 <w:lang w:val="en-US" w:eastAsia="zh-CN"/>
               </w:rPr>
@@ -1035,7 +1120,7 @@
               <w:rPr>
                 <w:webHidden/>
               </w:rPr>
-              <w:instrText xml:space="preserve"> PAGEREF _Toc97221577 \h </w:instrText>
+              <w:instrText xml:space="preserve"> PAGEREF _Toc101859557 \h </w:instrText>
             </w:r>
             <w:r>
               <w:rPr>
@@ -1067,12 +1152,13 @@
             <w:pStyle w:val="TOC2"/>
             <w:rPr>
               <w:rFonts w:asciiTheme="minorHAnsi" w:eastAsiaTheme="minorEastAsia" w:hAnsiTheme="minorHAnsi" w:cstheme="minorBidi"/>
-              <w:sz w:val="22"/>
+              <w:kern w:val="2"/>
+              <w:sz w:val="21"/>
               <w:szCs w:val="22"/>
               <w:lang w:val="en-US" w:eastAsia="zh-CN"/>
             </w:rPr>
           </w:pPr>
-          <w:hyperlink w:anchor="_Toc97221578" w:history="1">
+          <w:hyperlink w:anchor="_Toc101859558" w:history="1">
             <w:r>
               <w:rPr>
                 <w:rStyle w:val="a5"/>
@@ -1082,7 +1168,8 @@
             <w:r>
               <w:rPr>
                 <w:rFonts w:asciiTheme="minorHAnsi" w:eastAsiaTheme="minorEastAsia" w:hAnsiTheme="minorHAnsi" w:cstheme="minorBidi"/>
-                <w:sz w:val="22"/>
+                <w:kern w:val="2"/>
+                <w:sz w:val="21"/>
                 <w:szCs w:val="22"/>
                 <w:lang w:val="en-US" w:eastAsia="zh-CN"/>
               </w:rPr>
@@ -1111,7 +1198,7 @@
               <w:rPr>
                 <w:webHidden/>
               </w:rPr>
-              <w:instrText xml:space="preserve"> PAGEREF _Toc97221578 \h </w:instrText>
+              <w:instrText xml:space="preserve"> PAGEREF _Toc101859558 \h </w:instrText>
             </w:r>
             <w:r>
               <w:rPr>
@@ -1143,12 +1230,13 @@
             <w:pStyle w:val="TOC2"/>
             <w:rPr>
               <w:rFonts w:asciiTheme="minorHAnsi" w:eastAsiaTheme="minorEastAsia" w:hAnsiTheme="minorHAnsi" w:cstheme="minorBidi"/>
-              <w:sz w:val="22"/>
+              <w:kern w:val="2"/>
+              <w:sz w:val="21"/>
               <w:szCs w:val="22"/>
               <w:lang w:val="en-US" w:eastAsia="zh-CN"/>
             </w:rPr>
           </w:pPr>
-          <w:hyperlink w:anchor="_Toc97221579" w:history="1">
+          <w:hyperlink w:anchor="_Toc101859559" w:history="1">
             <w:r>
               <w:rPr>
                 <w:rStyle w:val="a5"/>
@@ -1158,7 +1246,8 @@
             <w:r>
               <w:rPr>
                 <w:rFonts w:asciiTheme="minorHAnsi" w:eastAsiaTheme="minorEastAsia" w:hAnsiTheme="minorHAnsi" w:cstheme="minorBidi"/>
-                <w:sz w:val="22"/>
+                <w:kern w:val="2"/>
+                <w:sz w:val="21"/>
                 <w:szCs w:val="22"/>
                 <w:lang w:val="en-US" w:eastAsia="zh-CN"/>
               </w:rPr>
@@ -1187,7 +1276,7 @@
               <w:rPr>
                 <w:webHidden/>
               </w:rPr>
-              <w:instrText xml:space="preserve"> PAGEREF _Toc97221579 \h </w:instrText>
+              <w:instrText xml:space="preserve"> PAGEREF _Toc101859559 \h </w:instrText>
             </w:r>
             <w:r>
               <w:rPr>
@@ -1219,12 +1308,13 @@
             <w:pStyle w:val="TOC2"/>
             <w:rPr>
               <w:rFonts w:asciiTheme="minorHAnsi" w:eastAsiaTheme="minorEastAsia" w:hAnsiTheme="minorHAnsi" w:cstheme="minorBidi"/>
-              <w:sz w:val="22"/>
+              <w:kern w:val="2"/>
+              <w:sz w:val="21"/>
               <w:szCs w:val="22"/>
               <w:lang w:val="en-US" w:eastAsia="zh-CN"/>
             </w:rPr>
           </w:pPr>
-          <w:hyperlink w:anchor="_Toc97221580" w:history="1">
+          <w:hyperlink w:anchor="_Toc101859560" w:history="1">
             <w:r>
               <w:rPr>
                 <w:rStyle w:val="a5"/>
@@ -1234,7 +1324,8 @@
             <w:r>
               <w:rPr>
                 <w:rFonts w:asciiTheme="minorHAnsi" w:eastAsiaTheme="minorEastAsia" w:hAnsiTheme="minorHAnsi" w:cstheme="minorBidi"/>
-                <w:sz w:val="22"/>
+                <w:kern w:val="2"/>
+                <w:sz w:val="21"/>
                 <w:szCs w:val="22"/>
                 <w:lang w:val="en-US" w:eastAsia="zh-CN"/>
               </w:rPr>
@@ -1245,7 +1336,21 @@
                 <w:rStyle w:val="a5"/>
                 <w:lang w:eastAsia="zh-TW"/>
               </w:rPr>
-              <w:t>Details / Demonstration</w:t>
+              <w:t>Details / De</w:t>
+            </w:r>
+            <w:r>
+              <w:rPr>
+                <w:rStyle w:val="a5"/>
+                <w:lang w:eastAsia="zh-TW"/>
+              </w:rPr>
+              <w:t>m</w:t>
+            </w:r>
+            <w:r>
+              <w:rPr>
+                <w:rStyle w:val="a5"/>
+                <w:lang w:eastAsia="zh-TW"/>
+              </w:rPr>
+              <w:t>onstration</w:t>
             </w:r>
             <w:r>
               <w:rPr>
@@ -1263,7 +1368,7 @@
               <w:rPr>
                 <w:webHidden/>
               </w:rPr>
-              <w:instrText xml:space="preserve"> PAGEREF _Toc97221580 \h </w:instrText>
+              <w:instrText xml:space="preserve"> PAGEREF _Toc101859560 \h </w:instrText>
             </w:r>
             <w:r>
               <w:rPr>
@@ -1295,12 +1400,13 @@
             <w:pStyle w:val="TOC1"/>
             <w:rPr>
               <w:rFonts w:asciiTheme="minorHAnsi" w:eastAsiaTheme="minorEastAsia" w:hAnsiTheme="minorHAnsi" w:cstheme="minorBidi"/>
-              <w:sz w:val="22"/>
+              <w:kern w:val="2"/>
+              <w:sz w:val="21"/>
               <w:szCs w:val="22"/>
               <w:lang w:val="en-US" w:eastAsia="zh-CN"/>
             </w:rPr>
           </w:pPr>
-          <w:hyperlink w:anchor="_Toc97221581" w:history="1">
+          <w:hyperlink w:anchor="_Toc101859561" w:history="1">
             <w:r>
               <w:rPr>
                 <w:rStyle w:val="a5"/>
@@ -1310,7 +1416,8 @@
             <w:r>
               <w:rPr>
                 <w:rFonts w:asciiTheme="minorHAnsi" w:eastAsiaTheme="minorEastAsia" w:hAnsiTheme="minorHAnsi" w:cstheme="minorBidi"/>
-                <w:sz w:val="22"/>
+                <w:kern w:val="2"/>
+                <w:sz w:val="21"/>
                 <w:szCs w:val="22"/>
                 <w:lang w:val="en-US" w:eastAsia="zh-CN"/>
               </w:rPr>
@@ -1339,7 +1446,7 @@
               <w:rPr>
                 <w:webHidden/>
               </w:rPr>
-              <w:instrText xml:space="preserve"> PAGEREF _Toc97221581 \h </w:instrText>
+              <w:instrText xml:space="preserve"> PAGEREF _Toc101859561 \h </w:instrText>
             </w:r>
             <w:r>
               <w:rPr>
@@ -1356,7 +1463,7 @@
               <w:rPr>
                 <w:webHidden/>
               </w:rPr>
-              <w:t>6</w:t>
+              <w:t>8</w:t>
             </w:r>
             <w:r>
               <w:rPr>
@@ -1371,12 +1478,13 @@
             <w:pStyle w:val="TOC2"/>
             <w:rPr>
               <w:rFonts w:asciiTheme="minorHAnsi" w:eastAsiaTheme="minorEastAsia" w:hAnsiTheme="minorHAnsi" w:cstheme="minorBidi"/>
-              <w:sz w:val="22"/>
+              <w:kern w:val="2"/>
+              <w:sz w:val="21"/>
               <w:szCs w:val="22"/>
               <w:lang w:val="en-US" w:eastAsia="zh-CN"/>
             </w:rPr>
           </w:pPr>
-          <w:hyperlink w:anchor="_Toc97221582" w:history="1">
+          <w:hyperlink w:anchor="_Toc101859562" w:history="1">
             <w:r>
               <w:rPr>
                 <w:rStyle w:val="a5"/>
@@ -1386,7 +1494,8 @@
             <w:r>
               <w:rPr>
                 <w:rFonts w:asciiTheme="minorHAnsi" w:eastAsiaTheme="minorEastAsia" w:hAnsiTheme="minorHAnsi" w:cstheme="minorBidi"/>
-                <w:sz w:val="22"/>
+                <w:kern w:val="2"/>
+                <w:sz w:val="21"/>
                 <w:szCs w:val="22"/>
                 <w:lang w:val="en-US" w:eastAsia="zh-CN"/>
               </w:rPr>
@@ -1415,7 +1524,7 @@
               <w:rPr>
                 <w:webHidden/>
               </w:rPr>
-              <w:instrText xml:space="preserve"> PAGEREF _Toc97221582 \h </w:instrText>
+              <w:instrText xml:space="preserve"> PAGEREF _Toc101859562 \h </w:instrText>
             </w:r>
             <w:r>
               <w:rPr>
@@ -1432,7 +1541,7 @@
               <w:rPr>
                 <w:webHidden/>
               </w:rPr>
-              <w:t>6</w:t>
+              <w:t>8</w:t>
             </w:r>
             <w:r>
               <w:rPr>
@@ -1447,12 +1556,13 @@
             <w:pStyle w:val="TOC2"/>
             <w:rPr>
               <w:rFonts w:asciiTheme="minorHAnsi" w:eastAsiaTheme="minorEastAsia" w:hAnsiTheme="minorHAnsi" w:cstheme="minorBidi"/>
-              <w:sz w:val="22"/>
+              <w:kern w:val="2"/>
+              <w:sz w:val="21"/>
               <w:szCs w:val="22"/>
               <w:lang w:val="en-US" w:eastAsia="zh-CN"/>
             </w:rPr>
           </w:pPr>
-          <w:hyperlink w:anchor="_Toc97221583" w:history="1">
+          <w:hyperlink w:anchor="_Toc101859563" w:history="1">
             <w:r>
               <w:rPr>
                 <w:rStyle w:val="a5"/>
@@ -1462,7 +1572,8 @@
             <w:r>
               <w:rPr>
                 <w:rFonts w:asciiTheme="minorHAnsi" w:eastAsiaTheme="minorEastAsia" w:hAnsiTheme="minorHAnsi" w:cstheme="minorBidi"/>
-                <w:sz w:val="22"/>
+                <w:kern w:val="2"/>
+                <w:sz w:val="21"/>
                 <w:szCs w:val="22"/>
                 <w:lang w:val="en-US" w:eastAsia="zh-CN"/>
               </w:rPr>
@@ -1491,7 +1602,7 @@
               <w:rPr>
                 <w:webHidden/>
               </w:rPr>
-              <w:instrText xml:space="preserve"> PAGEREF _Toc97221583 \h </w:instrText>
+              <w:instrText xml:space="preserve"> PAGEREF _Toc101859563 \h </w:instrText>
             </w:r>
             <w:r>
               <w:rPr>
@@ -1508,7 +1619,7 @@
               <w:rPr>
                 <w:webHidden/>
               </w:rPr>
-              <w:t>6</w:t>
+              <w:t>8</w:t>
             </w:r>
             <w:r>
               <w:rPr>
@@ -1523,12 +1634,13 @@
             <w:pStyle w:val="TOC2"/>
             <w:rPr>
               <w:rFonts w:asciiTheme="minorHAnsi" w:eastAsiaTheme="minorEastAsia" w:hAnsiTheme="minorHAnsi" w:cstheme="minorBidi"/>
-              <w:sz w:val="22"/>
+              <w:kern w:val="2"/>
+              <w:sz w:val="21"/>
               <w:szCs w:val="22"/>
               <w:lang w:val="en-US" w:eastAsia="zh-CN"/>
             </w:rPr>
           </w:pPr>
-          <w:hyperlink w:anchor="_Toc97221584" w:history="1">
+          <w:hyperlink w:anchor="_Toc101859564" w:history="1">
             <w:r>
               <w:rPr>
                 <w:rStyle w:val="a5"/>
@@ -1538,7 +1650,8 @@
             <w:r>
               <w:rPr>
                 <w:rFonts w:asciiTheme="minorHAnsi" w:eastAsiaTheme="minorEastAsia" w:hAnsiTheme="minorHAnsi" w:cstheme="minorBidi"/>
-                <w:sz w:val="22"/>
+                <w:kern w:val="2"/>
+                <w:sz w:val="21"/>
                 <w:szCs w:val="22"/>
                 <w:lang w:val="en-US" w:eastAsia="zh-CN"/>
               </w:rPr>
@@ -1567,7 +1680,7 @@
               <w:rPr>
                 <w:webHidden/>
               </w:rPr>
-              <w:instrText xml:space="preserve"> PAGEREF _Toc97221584 \h </w:instrText>
+              <w:instrText xml:space="preserve"> PAGEREF _Toc101859564 \h </w:instrText>
             </w:r>
             <w:r>
               <w:rPr>
@@ -1584,7 +1697,7 @@
               <w:rPr>
                 <w:webHidden/>
               </w:rPr>
-              <w:t>6</w:t>
+              <w:t>8</w:t>
             </w:r>
             <w:r>
               <w:rPr>
@@ -1599,12 +1712,13 @@
             <w:pStyle w:val="TOC2"/>
             <w:rPr>
               <w:rFonts w:asciiTheme="minorHAnsi" w:eastAsiaTheme="minorEastAsia" w:hAnsiTheme="minorHAnsi" w:cstheme="minorBidi"/>
-              <w:sz w:val="22"/>
+              <w:kern w:val="2"/>
+              <w:sz w:val="21"/>
               <w:szCs w:val="22"/>
               <w:lang w:val="en-US" w:eastAsia="zh-CN"/>
             </w:rPr>
           </w:pPr>
-          <w:hyperlink w:anchor="_Toc97221585" w:history="1">
+          <w:hyperlink w:anchor="_Toc101859565" w:history="1">
             <w:r>
               <w:rPr>
                 <w:rStyle w:val="a5"/>
@@ -1614,7 +1728,8 @@
             <w:r>
               <w:rPr>
                 <w:rFonts w:asciiTheme="minorHAnsi" w:eastAsiaTheme="minorEastAsia" w:hAnsiTheme="minorHAnsi" w:cstheme="minorBidi"/>
-                <w:sz w:val="22"/>
+                <w:kern w:val="2"/>
+                <w:sz w:val="21"/>
                 <w:szCs w:val="22"/>
                 <w:lang w:val="en-US" w:eastAsia="zh-CN"/>
               </w:rPr>
@@ -1643,7 +1758,7 @@
               <w:rPr>
                 <w:webHidden/>
               </w:rPr>
-              <w:instrText xml:space="preserve"> PAGEREF _Toc97221585 \h </w:instrText>
+              <w:instrText xml:space="preserve"> PAGEREF _Toc101859565 \h </w:instrText>
             </w:r>
             <w:r>
               <w:rPr>
@@ -1660,7 +1775,7 @@
               <w:rPr>
                 <w:webHidden/>
               </w:rPr>
-              <w:t>6</w:t>
+              <w:t>8</w:t>
             </w:r>
             <w:r>
               <w:rPr>
@@ -1675,12 +1790,13 @@
             <w:pStyle w:val="TOC1"/>
             <w:rPr>
               <w:rFonts w:asciiTheme="minorHAnsi" w:eastAsiaTheme="minorEastAsia" w:hAnsiTheme="minorHAnsi" w:cstheme="minorBidi"/>
-              <w:sz w:val="22"/>
+              <w:kern w:val="2"/>
+              <w:sz w:val="21"/>
               <w:szCs w:val="22"/>
               <w:lang w:val="en-US" w:eastAsia="zh-CN"/>
             </w:rPr>
           </w:pPr>
-          <w:hyperlink w:anchor="_Toc97221586" w:history="1">
+          <w:hyperlink w:anchor="_Toc101859566" w:history="1">
             <w:r>
               <w:rPr>
                 <w:rStyle w:val="a5"/>
@@ -1690,7 +1806,8 @@
             <w:r>
               <w:rPr>
                 <w:rFonts w:asciiTheme="minorHAnsi" w:eastAsiaTheme="minorEastAsia" w:hAnsiTheme="minorHAnsi" w:cstheme="minorBidi"/>
-                <w:sz w:val="22"/>
+                <w:kern w:val="2"/>
+                <w:sz w:val="21"/>
                 <w:szCs w:val="22"/>
                 <w:lang w:val="en-US" w:eastAsia="zh-CN"/>
               </w:rPr>
@@ -1719,7 +1836,7 @@
               <w:rPr>
                 <w:webHidden/>
               </w:rPr>
-              <w:instrText xml:space="preserve"> PAGEREF _Toc97221586 \h </w:instrText>
+              <w:instrText xml:space="preserve"> PAGEREF _Toc101859566 \h </w:instrText>
             </w:r>
             <w:r>
               <w:rPr>
@@ -1736,7 +1853,7 @@
               <w:rPr>
                 <w:webHidden/>
               </w:rPr>
-              <w:t>7</w:t>
+              <w:t>9</w:t>
             </w:r>
             <w:r>
               <w:rPr>
@@ -1751,12 +1868,13 @@
             <w:pStyle w:val="TOC2"/>
             <w:rPr>
               <w:rFonts w:asciiTheme="minorHAnsi" w:eastAsiaTheme="minorEastAsia" w:hAnsiTheme="minorHAnsi" w:cstheme="minorBidi"/>
-              <w:sz w:val="22"/>
+              <w:kern w:val="2"/>
+              <w:sz w:val="21"/>
               <w:szCs w:val="22"/>
               <w:lang w:val="en-US" w:eastAsia="zh-CN"/>
             </w:rPr>
           </w:pPr>
-          <w:hyperlink w:anchor="_Toc97221587" w:history="1">
+          <w:hyperlink w:anchor="_Toc101859567" w:history="1">
             <w:r>
               <w:rPr>
                 <w:rStyle w:val="a5"/>
@@ -1766,7 +1884,8 @@
             <w:r>
               <w:rPr>
                 <w:rFonts w:asciiTheme="minorHAnsi" w:eastAsiaTheme="minorEastAsia" w:hAnsiTheme="minorHAnsi" w:cstheme="minorBidi"/>
-                <w:sz w:val="22"/>
+                <w:kern w:val="2"/>
+                <w:sz w:val="21"/>
                 <w:szCs w:val="22"/>
                 <w:lang w:val="en-US" w:eastAsia="zh-CN"/>
               </w:rPr>
@@ -1777,7 +1896,7 @@
                 <w:rStyle w:val="a5"/>
                 <w:lang w:eastAsia="zh-TW"/>
               </w:rPr>
-              <w:t>X Principle</w:t>
+              <w:t>Don’t Repeat Yourself Principle</w:t>
             </w:r>
             <w:r>
               <w:rPr>
@@ -1795,7 +1914,7 @@
               <w:rPr>
                 <w:webHidden/>
               </w:rPr>
-              <w:instrText xml:space="preserve"> PAGEREF _Toc97221587 \h </w:instrText>
+              <w:instrText xml:space="preserve"> PAGEREF _Toc101859567 \h </w:instrText>
             </w:r>
             <w:r>
               <w:rPr>
@@ -1812,7 +1931,7 @@
               <w:rPr>
                 <w:webHidden/>
               </w:rPr>
-              <w:t>7</w:t>
+              <w:t>9</w:t>
             </w:r>
             <w:r>
               <w:rPr>
@@ -1827,12 +1946,13 @@
             <w:pStyle w:val="TOC2"/>
             <w:rPr>
               <w:rFonts w:asciiTheme="minorHAnsi" w:eastAsiaTheme="minorEastAsia" w:hAnsiTheme="minorHAnsi" w:cstheme="minorBidi"/>
-              <w:sz w:val="22"/>
+              <w:kern w:val="2"/>
+              <w:sz w:val="21"/>
               <w:szCs w:val="22"/>
               <w:lang w:val="en-US" w:eastAsia="zh-CN"/>
             </w:rPr>
           </w:pPr>
-          <w:hyperlink w:anchor="_Toc97221588" w:history="1">
+          <w:hyperlink w:anchor="_Toc101859568" w:history="1">
             <w:r>
               <w:rPr>
                 <w:rStyle w:val="a5"/>
@@ -1842,7 +1962,8 @@
             <w:r>
               <w:rPr>
                 <w:rFonts w:asciiTheme="minorHAnsi" w:eastAsiaTheme="minorEastAsia" w:hAnsiTheme="minorHAnsi" w:cstheme="minorBidi"/>
-                <w:sz w:val="22"/>
+                <w:kern w:val="2"/>
+                <w:sz w:val="21"/>
                 <w:szCs w:val="22"/>
                 <w:lang w:val="en-US" w:eastAsia="zh-CN"/>
               </w:rPr>
@@ -1853,7 +1974,7 @@
                 <w:rStyle w:val="a5"/>
                 <w:lang w:eastAsia="zh-TW"/>
               </w:rPr>
-              <w:t>Y Principle</w:t>
+              <w:t>Complete And Consistent Principle</w:t>
             </w:r>
             <w:r>
               <w:rPr>
@@ -1871,7 +1992,7 @@
               <w:rPr>
                 <w:webHidden/>
               </w:rPr>
-              <w:instrText xml:space="preserve"> PAGEREF _Toc97221588 \h </w:instrText>
+              <w:instrText xml:space="preserve"> PAGEREF _Toc101859568 \h </w:instrText>
             </w:r>
             <w:r>
               <w:rPr>
@@ -1888,7 +2009,86 @@
               <w:rPr>
                 <w:webHidden/>
               </w:rPr>
-              <w:t>7</w:t>
+              <w:t>10</w:t>
+            </w:r>
+            <w:r>
+              <w:rPr>
+                <w:webHidden/>
+              </w:rPr>
+              <w:fldChar w:fldCharType="end"/>
+            </w:r>
+          </w:hyperlink>
+        </w:p>
+        <w:p>
+          <w:pPr>
+            <w:pStyle w:val="TOC2"/>
+            <w:rPr>
+              <w:rFonts w:asciiTheme="minorHAnsi" w:eastAsiaTheme="minorEastAsia" w:hAnsiTheme="minorHAnsi" w:cstheme="minorBidi"/>
+              <w:kern w:val="2"/>
+              <w:sz w:val="21"/>
+              <w:szCs w:val="22"/>
+              <w:lang w:val="en-US" w:eastAsia="zh-CN"/>
+            </w:rPr>
+          </w:pPr>
+          <w:hyperlink w:anchor="_Toc101859569" w:history="1">
+            <w:r>
+              <w:rPr>
+                <w:rStyle w:val="a5"/>
+                <w:lang w:eastAsia="zh-TW"/>
+              </w:rPr>
+              <w:t>3.4</w:t>
+            </w:r>
+            <w:r>
+              <w:rPr>
+                <w:rFonts w:asciiTheme="minorHAnsi" w:eastAsiaTheme="minorEastAsia" w:hAnsiTheme="minorHAnsi" w:cstheme="minorBidi"/>
+                <w:kern w:val="2"/>
+                <w:sz w:val="21"/>
+                <w:szCs w:val="22"/>
+                <w:lang w:val="en-US" w:eastAsia="zh-CN"/>
+              </w:rPr>
+              <w:tab/>
+            </w:r>
+            <w:r>
+              <w:rPr>
+                <w:rStyle w:val="a5"/>
+                <w:lang w:eastAsia="zh-TW"/>
+              </w:rPr>
+              <w:t>Single Responsibility Principle</w:t>
+            </w:r>
+            <w:r>
+              <w:rPr>
+                <w:webHidden/>
+              </w:rPr>
+              <w:tab/>
+            </w:r>
+            <w:r>
+              <w:rPr>
+                <w:webHidden/>
+              </w:rPr>
+              <w:fldChar w:fldCharType="begin"/>
+            </w:r>
+            <w:r>
+              <w:rPr>
+                <w:webHidden/>
+              </w:rPr>
+              <w:instrText xml:space="preserve"> PAGEREF _Toc101859569 \h </w:instrText>
+            </w:r>
+            <w:r>
+              <w:rPr>
+                <w:webHidden/>
+              </w:rPr>
+            </w:r>
+            <w:r>
+              <w:rPr>
+                <w:webHidden/>
+              </w:rPr>
+              <w:fldChar w:fldCharType="separate"/>
+            </w:r>
+            <w:r>
+              <w:rPr>
+                <w:webHidden/>
+              </w:rPr>
+              <w:t>11</w:t>
             </w:r>
             <w:r>
               <w:rPr>
@@ -1903,12 +2103,13 @@
             <w:pStyle w:val="TOC1"/>
             <w:rPr>
               <w:rFonts w:asciiTheme="minorHAnsi" w:eastAsiaTheme="minorEastAsia" w:hAnsiTheme="minorHAnsi" w:cstheme="minorBidi"/>
-              <w:sz w:val="22"/>
+              <w:kern w:val="2"/>
+              <w:sz w:val="21"/>
               <w:szCs w:val="22"/>
               <w:lang w:val="en-US" w:eastAsia="zh-CN"/>
             </w:rPr>
           </w:pPr>
-          <w:hyperlink w:anchor="_Toc97221589" w:history="1">
+          <w:hyperlink w:anchor="_Toc101859570" w:history="1">
             <w:r>
               <w:rPr>
                 <w:rStyle w:val="a5"/>
@@ -1918,7 +2119,8 @@
             <w:r>
               <w:rPr>
                 <w:rFonts w:asciiTheme="minorHAnsi" w:eastAsiaTheme="minorEastAsia" w:hAnsiTheme="minorHAnsi" w:cstheme="minorBidi"/>
-                <w:sz w:val="22"/>
+                <w:kern w:val="2"/>
+                <w:sz w:val="21"/>
                 <w:szCs w:val="22"/>
                 <w:lang w:val="en-US" w:eastAsia="zh-CN"/>
               </w:rPr>
@@ -1947,7 +2149,7 @@
               <w:rPr>
                 <w:webHidden/>
               </w:rPr>
-              <w:instrText xml:space="preserve"> PAGEREF _Toc97221589 \h </w:instrText>
+              <w:instrText xml:space="preserve"> PAGEREF _Toc101859570 \h </w:instrText>
             </w:r>
             <w:r>
               <w:rPr>
@@ -1964,7 +2166,7 @@
               <w:rPr>
                 <w:webHidden/>
               </w:rPr>
-              <w:t>8</w:t>
+              <w:t>12</w:t>
             </w:r>
             <w:r>
               <w:rPr>
@@ -1979,12 +2181,13 @@
             <w:pStyle w:val="TOC2"/>
             <w:rPr>
               <w:rFonts w:asciiTheme="minorHAnsi" w:eastAsiaTheme="minorEastAsia" w:hAnsiTheme="minorHAnsi" w:cstheme="minorBidi"/>
-              <w:sz w:val="22"/>
+              <w:kern w:val="2"/>
+              <w:sz w:val="21"/>
               <w:szCs w:val="22"/>
               <w:lang w:val="en-US" w:eastAsia="zh-CN"/>
             </w:rPr>
           </w:pPr>
-          <w:hyperlink w:anchor="_Toc97221590" w:history="1">
+          <w:hyperlink w:anchor="_Toc101859571" w:history="1">
             <w:r>
               <w:rPr>
                 <w:rStyle w:val="a5"/>
@@ -1994,7 +2197,8 @@
             <w:r>
               <w:rPr>
                 <w:rFonts w:asciiTheme="minorHAnsi" w:eastAsiaTheme="minorEastAsia" w:hAnsiTheme="minorHAnsi" w:cstheme="minorBidi"/>
-                <w:sz w:val="22"/>
+                <w:kern w:val="2"/>
+                <w:sz w:val="21"/>
                 <w:szCs w:val="22"/>
                 <w:lang w:val="en-US" w:eastAsia="zh-CN"/>
               </w:rPr>
@@ -2005,7 +2209,7 @@
                 <w:rStyle w:val="a5"/>
                 <w:lang w:eastAsia="zh-TW"/>
               </w:rPr>
-              <w:t>X Pattern</w:t>
+              <w:t>Mediator Pattern</w:t>
             </w:r>
             <w:r>
               <w:rPr>
@@ -2023,7 +2227,7 @@
               <w:rPr>
                 <w:webHidden/>
               </w:rPr>
-              <w:instrText xml:space="preserve"> PAGEREF _Toc97221590 \h </w:instrText>
+              <w:instrText xml:space="preserve"> PAGEREF _Toc101859571 \h </w:instrText>
             </w:r>
             <w:r>
               <w:rPr>
@@ -2040,7 +2244,7 @@
               <w:rPr>
                 <w:webHidden/>
               </w:rPr>
-              <w:t>8</w:t>
+              <w:t>12</w:t>
             </w:r>
             <w:r>
               <w:rPr>
@@ -2055,12 +2259,13 @@
             <w:pStyle w:val="TOC2"/>
             <w:rPr>
               <w:rFonts w:asciiTheme="minorHAnsi" w:eastAsiaTheme="minorEastAsia" w:hAnsiTheme="minorHAnsi" w:cstheme="minorBidi"/>
-              <w:sz w:val="22"/>
+              <w:kern w:val="2"/>
+              <w:sz w:val="21"/>
               <w:szCs w:val="22"/>
               <w:lang w:val="en-US" w:eastAsia="zh-CN"/>
             </w:rPr>
           </w:pPr>
-          <w:hyperlink w:anchor="_Toc97221591" w:history="1">
+          <w:hyperlink w:anchor="_Toc101859572" w:history="1">
             <w:r>
               <w:rPr>
                 <w:rStyle w:val="a5"/>
@@ -2070,7 +2275,8 @@
             <w:r>
               <w:rPr>
                 <w:rFonts w:asciiTheme="minorHAnsi" w:eastAsiaTheme="minorEastAsia" w:hAnsiTheme="minorHAnsi" w:cstheme="minorBidi"/>
-                <w:sz w:val="22"/>
+                <w:kern w:val="2"/>
+                <w:sz w:val="21"/>
                 <w:szCs w:val="22"/>
                 <w:lang w:val="en-US" w:eastAsia="zh-CN"/>
               </w:rPr>
@@ -2081,7 +2287,7 @@
                 <w:rStyle w:val="a5"/>
                 <w:lang w:eastAsia="zh-TW"/>
               </w:rPr>
-              <w:t>Y Pattern</w:t>
+              <w:t>Singleton Pattern</w:t>
             </w:r>
             <w:r>
               <w:rPr>
@@ -2099,7 +2305,7 @@
               <w:rPr>
                 <w:webHidden/>
               </w:rPr>
-              <w:instrText xml:space="preserve"> PAGEREF _Toc97221591 \h </w:instrText>
+              <w:instrText xml:space="preserve"> PAGEREF _Toc101859572 \h </w:instrText>
             </w:r>
             <w:r>
               <w:rPr>
@@ -2116,7 +2322,86 @@
               <w:rPr>
                 <w:webHidden/>
               </w:rPr>
-              <w:t>8</w:t>
+              <w:t>12</w:t>
+            </w:r>
+            <w:r>
+              <w:rPr>
+                <w:webHidden/>
+              </w:rPr>
+              <w:fldChar w:fldCharType="end"/>
+            </w:r>
+          </w:hyperlink>
+        </w:p>
+        <w:p>
+          <w:pPr>
+            <w:pStyle w:val="TOC2"/>
+            <w:rPr>
+              <w:rFonts w:asciiTheme="minorHAnsi" w:eastAsiaTheme="minorEastAsia" w:hAnsiTheme="minorHAnsi" w:cstheme="minorBidi"/>
+              <w:kern w:val="2"/>
+              <w:sz w:val="21"/>
+              <w:szCs w:val="22"/>
+              <w:lang w:val="en-US" w:eastAsia="zh-CN"/>
+            </w:rPr>
+          </w:pPr>
+          <w:hyperlink w:anchor="_Toc101859573" w:history="1">
+            <w:r>
+              <w:rPr>
+                <w:rStyle w:val="a5"/>
+                <w:lang w:eastAsia="zh-TW"/>
+              </w:rPr>
+              <w:t>4.3</w:t>
+            </w:r>
+            <w:r>
+              <w:rPr>
+                <w:rFonts w:asciiTheme="minorHAnsi" w:eastAsiaTheme="minorEastAsia" w:hAnsiTheme="minorHAnsi" w:cstheme="minorBidi"/>
+                <w:kern w:val="2"/>
+                <w:sz w:val="21"/>
+                <w:szCs w:val="22"/>
+                <w:lang w:val="en-US" w:eastAsia="zh-CN"/>
+              </w:rPr>
+              <w:tab/>
+            </w:r>
+            <w:r>
+              <w:rPr>
+                <w:rStyle w:val="a5"/>
+                <w:lang w:eastAsia="zh-TW"/>
+              </w:rPr>
+              <w:t>MVC Pattern</w:t>
+            </w:r>
+            <w:r>
+              <w:rPr>
+                <w:webHidden/>
+              </w:rPr>
+              <w:tab/>
+            </w:r>
+            <w:r>
+              <w:rPr>
+                <w:webHidden/>
+              </w:rPr>
+              <w:fldChar w:fldCharType="begin"/>
+            </w:r>
+            <w:r>
+              <w:rPr>
+                <w:webHidden/>
+              </w:rPr>
+              <w:instrText xml:space="preserve"> PAGEREF _Toc101859573 \h </w:instrText>
+            </w:r>
+            <w:r>
+              <w:rPr>
+                <w:webHidden/>
+              </w:rPr>
+            </w:r>
+            <w:r>
+              <w:rPr>
+                <w:webHidden/>
+              </w:rPr>
+              <w:fldChar w:fldCharType="separate"/>
+            </w:r>
+            <w:r>
+              <w:rPr>
+                <w:webHidden/>
+              </w:rPr>
+              <w:t>13</w:t>
             </w:r>
             <w:r>
               <w:rPr>
@@ -2131,12 +2416,13 @@
             <w:pStyle w:val="TOC1"/>
             <w:rPr>
               <w:rFonts w:asciiTheme="minorHAnsi" w:eastAsiaTheme="minorEastAsia" w:hAnsiTheme="minorHAnsi" w:cstheme="minorBidi"/>
-              <w:sz w:val="22"/>
+              <w:kern w:val="2"/>
+              <w:sz w:val="21"/>
               <w:szCs w:val="22"/>
               <w:lang w:val="en-US" w:eastAsia="zh-CN"/>
             </w:rPr>
           </w:pPr>
-          <w:hyperlink w:anchor="_Toc97221592" w:history="1">
+          <w:hyperlink w:anchor="_Toc101859574" w:history="1">
             <w:r>
               <w:rPr>
                 <w:rStyle w:val="a5"/>
@@ -2146,7 +2432,8 @@
             <w:r>
               <w:rPr>
                 <w:rFonts w:asciiTheme="minorHAnsi" w:eastAsiaTheme="minorEastAsia" w:hAnsiTheme="minorHAnsi" w:cstheme="minorBidi"/>
-                <w:sz w:val="22"/>
+                <w:kern w:val="2"/>
+                <w:sz w:val="21"/>
                 <w:szCs w:val="22"/>
                 <w:lang w:val="en-US" w:eastAsia="zh-CN"/>
               </w:rPr>
@@ -2175,7 +2462,7 @@
               <w:rPr>
                 <w:webHidden/>
               </w:rPr>
-              <w:instrText xml:space="preserve"> PAGEREF _Toc97221592 \h </w:instrText>
+              <w:instrText xml:space="preserve"> PAGEREF _Toc101859574 \h </w:instrText>
             </w:r>
             <w:r>
               <w:rPr>
@@ -2192,7 +2479,7 @@
               <w:rPr>
                 <w:webHidden/>
               </w:rPr>
-              <w:t>9</w:t>
+              <w:t>14</w:t>
             </w:r>
             <w:r>
               <w:rPr>
@@ -2232,7 +2519,7 @@
         <w:pStyle w:val="1"/>
       </w:pPr>
       <w:bookmarkStart w:id="7" w:name="_Toc444681773"/>
-      <w:bookmarkStart w:id="8" w:name="_Toc97221575"/>
+      <w:bookmarkStart w:id="8" w:name="_Toc101859555"/>
       <w:r>
         <w:lastRenderedPageBreak/>
         <w:t>Introduction</w:t>
@@ -2267,7 +2554,7 @@
         <w:pStyle w:val="2"/>
       </w:pPr>
       <w:bookmarkStart w:id="9" w:name="_Toc444681774"/>
-      <w:bookmarkStart w:id="10" w:name="_Toc97221576"/>
+      <w:bookmarkStart w:id="10" w:name="_Toc101859556"/>
       <w:r>
         <w:rPr>
           <w:rFonts w:hint="eastAsia"/>
@@ -2400,6 +2687,12 @@
         <w:rPr>
           <w:lang w:eastAsia="zh-TW"/>
         </w:rPr>
+        <w:t>s</w:t>
+      </w:r>
+      <w:r>
+        <w:rPr>
+          <w:lang w:eastAsia="zh-TW"/>
+        </w:rPr>
         <w:t>.</w:t>
       </w:r>
     </w:p>
@@ -2407,10 +2700,11 @@
       <w:pPr>
         <w:pStyle w:val="2"/>
         <w:rPr>
-          <w:lang w:eastAsia="zh-TW"/>
-        </w:rPr>
-      </w:pPr>
-      <w:bookmarkStart w:id="12" w:name="_Toc97221577"/>
+          <w:rFonts w:hint="eastAsia"/>
+          <w:lang w:eastAsia="zh-TW"/>
+        </w:rPr>
+      </w:pPr>
+      <w:bookmarkStart w:id="12" w:name="_Toc101859557"/>
       <w:r>
         <w:rPr>
           <w:lang w:eastAsia="zh-TW"/>
@@ -2418,13 +2712,6 @@
         <w:t>Requirement Analysis</w:t>
       </w:r>
       <w:bookmarkEnd w:id="12"/>
-    </w:p>
-    <w:p>
-      <w:pPr>
-        <w:rPr>
-          <w:lang w:eastAsia="zh-TW"/>
-        </w:rPr>
-      </w:pPr>
     </w:p>
     <w:p>
       <w:pPr>
@@ -2849,7 +3136,7 @@
       <w:pPr>
         <w:pStyle w:val="2"/>
       </w:pPr>
-      <w:bookmarkStart w:id="14" w:name="_Toc97221578"/>
+      <w:bookmarkStart w:id="14" w:name="_Toc101859558"/>
       <w:r>
         <w:rPr>
           <w:rFonts w:hint="eastAsia"/>
@@ -3186,7 +3473,7 @@
       <w:pPr>
         <w:pStyle w:val="2"/>
       </w:pPr>
-      <w:bookmarkStart w:id="15" w:name="_Toc97221579"/>
+      <w:bookmarkStart w:id="15" w:name="_Toc101859559"/>
       <w:r>
         <w:rPr>
           <w:lang w:eastAsia="zh-TW"/>
@@ -3371,7 +3658,19 @@
         <w:rPr>
           <w:lang w:eastAsia="zh-TW"/>
         </w:rPr>
-        <w:t>The first player to enter will become the host</w:t>
+        <w:t xml:space="preserve">The </w:t>
+      </w:r>
+      <w:r>
+        <w:rPr>
+          <w:lang w:eastAsia="zh-TW"/>
+        </w:rPr>
+        <w:t xml:space="preserve">player who firstly enter the game </w:t>
+      </w:r>
+      <w:r>
+        <w:rPr>
+          <w:lang w:eastAsia="zh-TW"/>
+        </w:rPr>
+        <w:t>will become the host</w:t>
       </w:r>
       <w:r>
         <w:rPr>
@@ -3383,19 +3682,19 @@
         <w:rPr>
           <w:lang w:eastAsia="zh-TW"/>
         </w:rPr>
-        <w:t>and he has three modes (corresponding to three buttons) to choose from</w:t>
-      </w:r>
-      <w:r>
-        <w:rPr>
-          <w:lang w:eastAsia="zh-TW"/>
-        </w:rPr>
-        <w:t>.</w:t>
-      </w:r>
-      <w:r>
-        <w:rPr>
-          <w:lang w:eastAsia="zh-TW"/>
-        </w:rPr>
-        <w:t xml:space="preserve"> For non-host player, he can only wait for host to start. </w:t>
+        <w:t>and he has three modes (corresponding to three buttons) to choose</w:t>
+      </w:r>
+      <w:r>
+        <w:rPr>
+          <w:lang w:eastAsia="zh-TW"/>
+        </w:rPr>
+        <w:t xml:space="preserve">. </w:t>
+      </w:r>
+      <w:r>
+        <w:rPr>
+          <w:lang w:eastAsia="zh-TW"/>
+        </w:rPr>
+        <w:t xml:space="preserve">For non-host player, he can only wait for host to start. </w:t>
       </w:r>
     </w:p>
     <w:p>
@@ -3408,7 +3707,7 @@
         <w:rPr>
           <w:lang w:eastAsia="zh-TW"/>
         </w:rPr>
-        <w:t>Third Step: Make Choices</w:t>
+        <w:t>Third Step: Make Choice</w:t>
       </w:r>
     </w:p>
     <w:p>
@@ -3457,13 +3756,25 @@
         <w:rPr>
           <w:lang w:eastAsia="zh-TW"/>
         </w:rPr>
-        <w:t xml:space="preserve">, </w:t>
-      </w:r>
-      <w:r>
-        <w:rPr>
-          <w:lang w:eastAsia="zh-TW"/>
-        </w:rPr>
-        <w:t xml:space="preserve">you can make choices by clicking the button. </w:t>
+        <w:t>.</w:t>
+      </w:r>
+      <w:r>
+        <w:rPr>
+          <w:lang w:eastAsia="zh-TW"/>
+        </w:rPr>
+        <w:t xml:space="preserve"> </w:t>
+      </w:r>
+      <w:r>
+        <w:rPr>
+          <w:lang w:eastAsia="zh-TW"/>
+        </w:rPr>
+        <w:t xml:space="preserve">They </w:t>
+      </w:r>
+      <w:r>
+        <w:rPr>
+          <w:lang w:eastAsia="zh-TW"/>
+        </w:rPr>
+        <w:t xml:space="preserve">can make choice by clicking the button. </w:t>
       </w:r>
     </w:p>
     <w:p>
@@ -3526,7 +3837,7 @@
       <w:pPr>
         <w:pStyle w:val="2"/>
       </w:pPr>
-      <w:bookmarkStart w:id="16" w:name="_Toc97221580"/>
+      <w:bookmarkStart w:id="16" w:name="_Toc101859560"/>
       <w:r>
         <w:rPr>
           <w:lang w:eastAsia="zh-TW"/>
@@ -3864,12 +4175,13 @@
       <w:r>
         <w:rPr>
           <w:noProof/>
+          <w:lang w:eastAsia="zh-TW"/>
         </w:rPr>
         <w:drawing>
-          <wp:inline distT="0" distB="0" distL="0" distR="0" wp14:anchorId="4B42E04D" wp14:editId="78A99080">
-            <wp:extent cx="3489305" cy="2518047"/>
-            <wp:effectExtent l="0" t="0" r="0" b="0"/>
-            <wp:docPr id="10" name="图片 10"/>
+          <wp:inline distT="0" distB="0" distL="0" distR="0" wp14:anchorId="1D46D966" wp14:editId="0646A1D5">
+            <wp:extent cx="3488400" cy="2509472"/>
+            <wp:effectExtent l="0" t="0" r="0" b="5715"/>
+            <wp:docPr id="35" name="图片 35"/>
             <wp:cNvGraphicFramePr>
               <a:graphicFrameLocks xmlns:a="http://schemas.openxmlformats.org/drawingml/2006/main" noChangeAspect="1"/>
             </wp:cNvGraphicFramePr>
@@ -3877,36 +4189,23 @@
               <a:graphicData uri="http://schemas.openxmlformats.org/drawingml/2006/picture">
                 <pic:pic xmlns:pic="http://schemas.openxmlformats.org/drawingml/2006/picture">
                   <pic:nvPicPr>
-                    <pic:cNvPr id="0" name="Picture 7"/>
-                    <pic:cNvPicPr>
-                      <a:picLocks noChangeAspect="1" noChangeArrowheads="1"/>
-                    </pic:cNvPicPr>
+                    <pic:cNvPr id="35" name="图片 35"/>
+                    <pic:cNvPicPr/>
                   </pic:nvPicPr>
                   <pic:blipFill>
-                    <a:blip r:embed="rId14">
-                      <a:extLst>
-                        <a:ext uri="{28A0092B-C50C-407E-A947-70E740481C1C}">
-                          <a14:useLocalDpi xmlns:a14="http://schemas.microsoft.com/office/drawing/2010/main" val="0"/>
-                        </a:ext>
-                      </a:extLst>
-                    </a:blip>
-                    <a:srcRect/>
+                    <a:blip r:embed="rId14"/>
                     <a:stretch>
                       <a:fillRect/>
                     </a:stretch>
                   </pic:blipFill>
-                  <pic:spPr bwMode="auto">
+                  <pic:spPr>
                     <a:xfrm>
                       <a:off x="0" y="0"/>
-                      <a:ext cx="3501442" cy="2526806"/>
+                      <a:ext cx="3488400" cy="2509472"/>
                     </a:xfrm>
                     <a:prstGeom prst="rect">
                       <a:avLst/>
                     </a:prstGeom>
-                    <a:noFill/>
-                    <a:ln>
-                      <a:noFill/>
-                    </a:ln>
                   </pic:spPr>
                 </pic:pic>
               </a:graphicData>
@@ -3976,19 +4275,28 @@
     </w:p>
     <w:p>
       <w:pPr>
-        <w:rPr>
-          <w:lang w:eastAsia="zh-TW"/>
-        </w:rPr>
-      </w:pPr>
-      <w:r>
-        <w:rPr>
-          <w:lang w:eastAsia="zh-TW"/>
-        </w:rPr>
-        <w:t>For non-host, player can only wait for the host to start the game.</w:t>
-      </w:r>
+        <w:jc w:val="center"/>
+        <w:rPr>
+          <w:lang w:eastAsia="zh-TW"/>
+        </w:rPr>
+      </w:pPr>
     </w:p>
     <w:p>
       <w:pPr>
+        <w:rPr>
+          <w:lang w:eastAsia="zh-TW"/>
+        </w:rPr>
+      </w:pPr>
+      <w:r>
+        <w:rPr>
+          <w:lang w:eastAsia="zh-TW"/>
+        </w:rPr>
+        <w:lastRenderedPageBreak/>
+        <w:t>For non-host, player can only wait for the host to start the game.</w:t>
+      </w:r>
+    </w:p>
+    <w:p>
+      <w:pPr>
         <w:jc w:val="center"/>
         <w:rPr>
           <w:lang w:eastAsia="zh-TW"/>
@@ -3998,7 +4306,6 @@
         <w:rPr>
           <w:noProof/>
         </w:rPr>
-        <w:lastRenderedPageBreak/>
         <w:drawing>
           <wp:inline distT="0" distB="0" distL="0" distR="0" wp14:anchorId="5A9D4D64" wp14:editId="66CAF140">
             <wp:extent cx="3618331" cy="2601026"/>
@@ -4407,7 +4714,14 @@
         <w:rPr>
           <w:lang w:eastAsia="zh-TW"/>
         </w:rPr>
-        <w:t>is the result, under the result are the result of each round</w:t>
+        <w:t xml:space="preserve">is the result, under </w:t>
+      </w:r>
+      <w:r>
+        <w:rPr>
+          <w:lang w:eastAsia="zh-TW"/>
+        </w:rPr>
+        <w:lastRenderedPageBreak/>
+        <w:t>the result are the result of each round</w:t>
       </w:r>
       <w:r>
         <w:rPr>
@@ -4419,7 +4733,31 @@
         <w:rPr>
           <w:lang w:eastAsia="zh-TW"/>
         </w:rPr>
-        <w:t>In case of a tie, the font colo</w:t>
+        <w:t xml:space="preserve">In </w:t>
+      </w:r>
+      <w:r>
+        <w:rPr>
+          <w:lang w:eastAsia="zh-TW"/>
+        </w:rPr>
+        <w:t xml:space="preserve">the </w:t>
+      </w:r>
+      <w:r>
+        <w:rPr>
+          <w:lang w:eastAsia="zh-TW"/>
+        </w:rPr>
+        <w:t xml:space="preserve">case of </w:t>
+      </w:r>
+      <w:r>
+        <w:rPr>
+          <w:lang w:eastAsia="zh-TW"/>
+        </w:rPr>
+        <w:t>the</w:t>
+      </w:r>
+      <w:r>
+        <w:rPr>
+          <w:lang w:eastAsia="zh-TW"/>
+        </w:rPr>
+        <w:t xml:space="preserve"> tie, the font colo</w:t>
       </w:r>
       <w:r>
         <w:rPr>
@@ -4452,7 +4790,6 @@
           <w:noProof/>
           <w:lang w:eastAsia="zh-TW"/>
         </w:rPr>
-        <w:lastRenderedPageBreak/>
         <w:drawing>
           <wp:inline distT="0" distB="0" distL="0" distR="0" wp14:anchorId="1D14FBB0" wp14:editId="0A411AC8">
             <wp:extent cx="3494915" cy="2510362"/>
@@ -4616,7 +4953,7 @@
         <w:pStyle w:val="1"/>
       </w:pPr>
       <w:bookmarkStart w:id="17" w:name="_Toc444681777"/>
-      <w:bookmarkStart w:id="18" w:name="_Toc97221581"/>
+      <w:bookmarkStart w:id="18" w:name="_Toc101859561"/>
       <w:r>
         <w:rPr>
           <w:rFonts w:eastAsia="PMingLiU" w:hint="eastAsia"/>
@@ -4679,7 +5016,7 @@
         <w:pStyle w:val="2"/>
       </w:pPr>
       <w:bookmarkStart w:id="19" w:name="_Toc444681778"/>
-      <w:bookmarkStart w:id="20" w:name="_Toc97221582"/>
+      <w:bookmarkStart w:id="20" w:name="_Toc101859562"/>
       <w:r>
         <w:rPr>
           <w:rFonts w:hint="eastAsia"/>
@@ -4745,7 +5082,7 @@
         <w:pStyle w:val="2"/>
       </w:pPr>
       <w:bookmarkStart w:id="21" w:name="_Toc444681779"/>
-      <w:bookmarkStart w:id="22" w:name="_Toc97221583"/>
+      <w:bookmarkStart w:id="22" w:name="_Toc101859563"/>
       <w:r>
         <w:rPr>
           <w:rFonts w:hint="eastAsia"/>
@@ -4818,7 +5155,7 @@
         <w:pStyle w:val="2"/>
       </w:pPr>
       <w:bookmarkStart w:id="23" w:name="_Toc444681780"/>
-      <w:bookmarkStart w:id="24" w:name="_Toc97221584"/>
+      <w:bookmarkStart w:id="24" w:name="_Toc101859564"/>
       <w:r>
         <w:rPr>
           <w:rFonts w:hint="eastAsia"/>
@@ -4884,7 +5221,7 @@
         <w:pStyle w:val="2"/>
       </w:pPr>
       <w:bookmarkStart w:id="25" w:name="_Toc444681781"/>
-      <w:bookmarkStart w:id="26" w:name="_Toc97221585"/>
+      <w:bookmarkStart w:id="26" w:name="_Toc101859565"/>
       <w:r>
         <w:rPr>
           <w:rFonts w:hint="eastAsia"/>
@@ -4974,7 +5311,7 @@
         <w:pStyle w:val="1"/>
       </w:pPr>
       <w:bookmarkStart w:id="27" w:name="_Toc444681782"/>
-      <w:bookmarkStart w:id="28" w:name="_Toc97221586"/>
+      <w:bookmarkStart w:id="28" w:name="_Toc101859566"/>
       <w:r>
         <w:rPr>
           <w:rFonts w:eastAsia="PMingLiU" w:hint="eastAsia"/>
@@ -5034,113 +5371,961 @@
         <w:pStyle w:val="2"/>
       </w:pPr>
       <w:bookmarkStart w:id="29" w:name="_Toc444681783"/>
-      <w:bookmarkStart w:id="30" w:name="_Toc97221587"/>
+      <w:bookmarkStart w:id="30" w:name="_Toc101859567"/>
+      <w:r>
+        <w:rPr>
+          <w:lang w:eastAsia="zh-TW"/>
+        </w:rPr>
+        <w:t>D</w:t>
+      </w:r>
+      <w:r>
+        <w:rPr>
+          <w:lang w:eastAsia="zh-TW"/>
+        </w:rPr>
+        <w:t>on’t</w:t>
+      </w:r>
+      <w:r>
+        <w:rPr>
+          <w:lang w:eastAsia="zh-TW"/>
+        </w:rPr>
+        <w:t xml:space="preserve"> R</w:t>
+      </w:r>
+      <w:r>
+        <w:rPr>
+          <w:lang w:eastAsia="zh-TW"/>
+        </w:rPr>
+        <w:t>epeat</w:t>
+      </w:r>
+      <w:r>
+        <w:rPr>
+          <w:lang w:eastAsia="zh-TW"/>
+        </w:rPr>
+        <w:t xml:space="preserve"> Y</w:t>
+      </w:r>
+      <w:r>
+        <w:rPr>
+          <w:lang w:eastAsia="zh-TW"/>
+        </w:rPr>
+        <w:t>ourself</w:t>
+      </w:r>
+      <w:r>
+        <w:rPr>
+          <w:lang w:eastAsia="zh-TW"/>
+        </w:rPr>
+        <w:t xml:space="preserve"> </w:t>
+      </w:r>
       <w:r>
         <w:rPr>
           <w:rFonts w:hint="eastAsia"/>
           <w:lang w:eastAsia="zh-TW"/>
         </w:rPr>
-        <w:t>X Principle</w:t>
+        <w:t>Principle</w:t>
       </w:r>
       <w:bookmarkEnd w:id="29"/>
       <w:bookmarkEnd w:id="30"/>
     </w:p>
     <w:p>
-      <w:pPr>
-        <w:rPr>
-          <w:rFonts w:ascii="CMR12" w:hAnsi="CMR12" w:cs="CMR12"/>
-          <w:lang w:val="en-US" w:eastAsia="zh-TW"/>
-        </w:rPr>
-      </w:pPr>
-      <w:r>
-        <w:rPr>
-          <w:rFonts w:hint="eastAsia"/>
-          <w:lang w:eastAsia="zh-TW"/>
-        </w:rPr>
-        <w:t xml:space="preserve">Describe </w:t>
-      </w:r>
-      <w:r>
-        <w:rPr>
-          <w:rFonts w:ascii="CMR12" w:hAnsi="CMR12" w:cs="CMR12" w:hint="eastAsia"/>
-          <w:lang w:val="en-US" w:eastAsia="zh-TW"/>
-        </w:rPr>
-        <w:t xml:space="preserve">where you have </w:t>
-      </w:r>
-      <w:r>
-        <w:rPr>
-          <w:rFonts w:ascii="CMR12" w:hAnsi="CMR12" w:cs="CMR12" w:hint="eastAsia"/>
-          <w:lang w:val="en-US" w:eastAsia="zh-TW"/>
-        </w:rPr>
-        <w:t>followed</w:t>
-      </w:r>
-      <w:r>
-        <w:rPr>
-          <w:rFonts w:ascii="CMR12" w:hAnsi="CMR12" w:cs="CMR12" w:hint="eastAsia"/>
-          <w:lang w:val="en-US" w:eastAsia="zh-TW"/>
-        </w:rPr>
-        <w:t xml:space="preserve"> the principle.</w:t>
+      <w:r>
+        <w:rPr>
+          <w:rFonts w:eastAsiaTheme="minorEastAsia" w:hint="eastAsia"/>
+          <w:lang w:eastAsia="zh-CN"/>
+        </w:rPr>
+        <w:t>T</w:t>
+      </w:r>
+      <w:r>
+        <w:rPr>
+          <w:rFonts w:eastAsiaTheme="minorEastAsia"/>
+          <w:lang w:eastAsia="zh-CN"/>
+        </w:rPr>
+        <w:t xml:space="preserve">he definition of DRY principle is about </w:t>
+      </w:r>
+      <w:r>
+        <w:t>abstracting out the duplicate codes</w:t>
+      </w:r>
+      <w:r>
+        <w:t>.</w:t>
+      </w:r>
+      <w:r>
+        <w:t xml:space="preserve"> </w:t>
+      </w:r>
+      <w:r>
+        <w:t>It looks pretty straight-forward but turns out to be critical in coding for easy to maintain and reuse</w:t>
+      </w:r>
+      <w:r>
+        <w:t xml:space="preserve">. </w:t>
+      </w:r>
+      <w:r>
+        <w:t>This principle has two purposes. The first one is t</w:t>
+      </w:r>
+      <w:r>
+        <w:t>o have each piece of information and behavio</w:t>
+      </w:r>
+      <w:r>
+        <w:t>u</w:t>
+      </w:r>
+      <w:r>
+        <w:t xml:space="preserve">r in a single sensible place </w:t>
+      </w:r>
+      <w:r>
+        <w:t xml:space="preserve">of </w:t>
+      </w:r>
+      <w:r>
+        <w:rPr>
+          <w:rFonts w:eastAsiaTheme="minorEastAsia"/>
+          <w:lang w:eastAsia="zh-CN"/>
+        </w:rPr>
+        <w:t>the</w:t>
+      </w:r>
+      <w:r>
+        <w:t xml:space="preserve"> system</w:t>
+      </w:r>
+      <w:r>
+        <w:t>.</w:t>
+      </w:r>
+      <w:r>
+        <w:t xml:space="preserve"> The second one is</w:t>
+      </w:r>
+      <w:r>
+        <w:rPr>
+          <w:rFonts w:eastAsiaTheme="minorEastAsia" w:hint="eastAsia"/>
+          <w:lang w:eastAsia="zh-CN"/>
+        </w:rPr>
+        <w:t xml:space="preserve"> </w:t>
+      </w:r>
+      <w:r>
+        <w:rPr>
+          <w:rFonts w:eastAsiaTheme="minorEastAsia"/>
+          <w:lang w:eastAsia="zh-CN"/>
+        </w:rPr>
+        <w:t>t</w:t>
+      </w:r>
+      <w:r>
+        <w:t>o centralize the duplicate codes in a unique place for integrity and apply changes for all</w:t>
+      </w:r>
+      <w:r>
+        <w:t>.</w:t>
       </w:r>
     </w:p>
     <w:p>
       <w:pPr>
         <w:rPr>
-          <w:rFonts w:ascii="CMR12" w:hAnsi="CMR12" w:cs="CMR12"/>
-          <w:lang w:val="en-US" w:eastAsia="zh-TW"/>
-        </w:rPr>
-      </w:pPr>
-      <w:r>
-        <w:rPr>
-          <w:rFonts w:ascii="CMR12" w:hAnsi="CMR12" w:cs="CMR12" w:hint="eastAsia"/>
-          <w:lang w:val="en-US" w:eastAsia="zh-TW"/>
-        </w:rPr>
-        <w:t>By following</w:t>
-      </w:r>
-      <w:r>
-        <w:rPr>
-          <w:rFonts w:ascii="CMR12" w:hAnsi="CMR12" w:cs="CMR12" w:hint="eastAsia"/>
-          <w:lang w:val="en-US" w:eastAsia="zh-TW"/>
-        </w:rPr>
-        <w:t xml:space="preserve"> this principle</w:t>
-      </w:r>
-      <w:r>
-        <w:rPr>
-          <w:rFonts w:ascii="CMR12" w:hAnsi="CMR12" w:cs="CMR12" w:hint="eastAsia"/>
-          <w:lang w:val="en-US" w:eastAsia="zh-TW"/>
-        </w:rPr>
-        <w:t>, we</w:t>
-      </w:r>
-      <w:r>
-        <w:rPr>
-          <w:rFonts w:ascii="CMR12" w:hAnsi="CMR12" w:cs="CMR12" w:hint="eastAsia"/>
-          <w:lang w:val="en-US" w:eastAsia="zh-TW"/>
-        </w:rPr>
-        <w:t xml:space="preserve"> can</w:t>
-      </w:r>
-      <w:r>
-        <w:rPr>
-          <w:rFonts w:ascii="CMR12" w:hAnsi="CMR12" w:cs="CMR12"/>
-          <w:lang w:val="en-US" w:eastAsia="zh-TW"/>
-        </w:rPr>
-        <w:t>…</w:t>
+          <w:rFonts w:eastAsiaTheme="minorEastAsia" w:hint="eastAsia"/>
+          <w:lang w:eastAsia="zh-CN"/>
+        </w:rPr>
+      </w:pPr>
+      <w:r>
+        <w:rPr>
+          <w:noProof/>
+        </w:rPr>
+        <w:drawing>
+          <wp:anchor distT="0" distB="0" distL="114300" distR="114300" simplePos="0" relativeHeight="251658240" behindDoc="0" locked="0" layoutInCell="1" allowOverlap="1" wp14:anchorId="33443809" wp14:editId="4450F0E1">
+            <wp:simplePos x="0" y="0"/>
+            <wp:positionH relativeFrom="margin">
+              <wp:align>center</wp:align>
+            </wp:positionH>
+            <wp:positionV relativeFrom="paragraph">
+              <wp:posOffset>1028700</wp:posOffset>
+            </wp:positionV>
+            <wp:extent cx="5274310" cy="1071245"/>
+            <wp:effectExtent l="0" t="0" r="2540" b="0"/>
+            <wp:wrapSquare wrapText="bothSides"/>
+            <wp:docPr id="2" name="图片 2"/>
+            <wp:cNvGraphicFramePr>
+              <a:graphicFrameLocks xmlns:a="http://schemas.openxmlformats.org/drawingml/2006/main" noChangeAspect="1"/>
+            </wp:cNvGraphicFramePr>
+            <a:graphic xmlns:a="http://schemas.openxmlformats.org/drawingml/2006/main">
+              <a:graphicData uri="http://schemas.openxmlformats.org/drawingml/2006/picture">
+                <pic:pic xmlns:pic="http://schemas.openxmlformats.org/drawingml/2006/picture">
+                  <pic:nvPicPr>
+                    <pic:cNvPr id="2" name="图片 2"/>
+                    <pic:cNvPicPr/>
+                  </pic:nvPicPr>
+                  <pic:blipFill>
+                    <a:blip r:embed="rId19">
+                      <a:extLst>
+                        <a:ext uri="{28A0092B-C50C-407E-A947-70E740481C1C}">
+                          <a14:useLocalDpi xmlns:a14="http://schemas.microsoft.com/office/drawing/2010/main" val="0"/>
+                        </a:ext>
+                      </a:extLst>
+                    </a:blip>
+                    <a:stretch>
+                      <a:fillRect/>
+                    </a:stretch>
+                  </pic:blipFill>
+                  <pic:spPr>
+                    <a:xfrm>
+                      <a:off x="0" y="0"/>
+                      <a:ext cx="5274310" cy="1071245"/>
+                    </a:xfrm>
+                    <a:prstGeom prst="rect">
+                      <a:avLst/>
+                    </a:prstGeom>
+                  </pic:spPr>
+                </pic:pic>
+              </a:graphicData>
+            </a:graphic>
+          </wp:anchor>
+        </w:drawing>
+      </w:r>
+      <w:r>
+        <w:rPr>
+          <w:rFonts w:eastAsiaTheme="minorEastAsia" w:hint="eastAsia"/>
+          <w:lang w:eastAsia="zh-CN"/>
+        </w:rPr>
+        <w:t>H</w:t>
+      </w:r>
+      <w:r>
+        <w:rPr>
+          <w:rFonts w:eastAsiaTheme="minorEastAsia"/>
+          <w:lang w:eastAsia="zh-CN"/>
+        </w:rPr>
+        <w:t xml:space="preserve">ere we have two examples. The first one is </w:t>
+      </w:r>
+      <w:proofErr w:type="spellStart"/>
+      <w:r>
+        <w:rPr>
+          <w:rFonts w:eastAsiaTheme="minorEastAsia"/>
+          <w:lang w:eastAsia="zh-CN"/>
+        </w:rPr>
+        <w:t>setDuringGameScene</w:t>
+      </w:r>
+      <w:proofErr w:type="spellEnd"/>
+      <w:r>
+        <w:rPr>
+          <w:rFonts w:eastAsiaTheme="minorEastAsia"/>
+          <w:lang w:eastAsia="zh-CN"/>
+        </w:rPr>
+        <w:t xml:space="preserve"> method</w:t>
+      </w:r>
+      <w:r>
+        <w:rPr>
+          <w:rFonts w:eastAsiaTheme="minorEastAsia"/>
+          <w:lang w:eastAsia="zh-CN"/>
+        </w:rPr>
+        <w:t xml:space="preserve"> </w:t>
+      </w:r>
+      <w:r>
+        <w:rPr>
+          <w:rFonts w:eastAsiaTheme="minorEastAsia"/>
+          <w:lang w:eastAsia="zh-CN"/>
+        </w:rPr>
+        <w:t xml:space="preserve">(In </w:t>
+      </w:r>
+      <w:proofErr w:type="spellStart"/>
+      <w:r>
+        <w:rPr>
+          <w:rFonts w:eastAsiaTheme="minorEastAsia"/>
+          <w:lang w:eastAsia="zh-CN"/>
+        </w:rPr>
+        <w:t>ClientMain</w:t>
+      </w:r>
+      <w:proofErr w:type="spellEnd"/>
+      <w:r>
+        <w:rPr>
+          <w:rFonts w:eastAsiaTheme="minorEastAsia"/>
+          <w:lang w:eastAsia="zh-CN"/>
+        </w:rPr>
+        <w:t xml:space="preserve"> class)</w:t>
+      </w:r>
+      <w:r>
+        <w:rPr>
+          <w:rFonts w:eastAsiaTheme="minorEastAsia"/>
+          <w:lang w:eastAsia="zh-CN"/>
+        </w:rPr>
+        <w:t>.</w:t>
+      </w:r>
+      <w:r>
+        <w:rPr>
+          <w:rFonts w:eastAsiaTheme="minorEastAsia" w:hint="eastAsia"/>
+          <w:lang w:eastAsia="zh-CN"/>
+        </w:rPr>
+        <w:t xml:space="preserve"> </w:t>
+      </w:r>
+      <w:r>
+        <w:rPr>
+          <w:rFonts w:eastAsiaTheme="minorEastAsia"/>
+          <w:lang w:eastAsia="zh-CN"/>
+        </w:rPr>
+        <w:t xml:space="preserve">Because the welcome page has 3 buttons, these buttons are set on the same action which is turn to the </w:t>
+      </w:r>
+      <w:proofErr w:type="spellStart"/>
+      <w:r>
+        <w:rPr>
+          <w:rFonts w:eastAsiaTheme="minorEastAsia"/>
+          <w:lang w:eastAsia="zh-CN"/>
+        </w:rPr>
+        <w:t>DuringTheGame</w:t>
+      </w:r>
+      <w:proofErr w:type="spellEnd"/>
+      <w:r>
+        <w:rPr>
+          <w:rFonts w:eastAsiaTheme="minorEastAsia"/>
+          <w:lang w:eastAsia="zh-CN"/>
+        </w:rPr>
+        <w:t xml:space="preserve"> page but with different mode number. We abstract these codes out into one method.</w:t>
       </w:r>
     </w:p>
     <w:p>
       <w:pPr>
+        <w:rPr>
+          <w:lang w:eastAsia="zh-TW"/>
+        </w:rPr>
+      </w:pPr>
+    </w:p>
+    <w:p>
+      <w:pPr>
+        <w:rPr>
+          <w:rFonts w:eastAsiaTheme="minorEastAsia" w:hint="eastAsia"/>
+          <w:lang w:eastAsia="zh-CN"/>
+        </w:rPr>
+      </w:pPr>
+      <w:r>
+        <w:rPr>
+          <w:noProof/>
+        </w:rPr>
+        <w:drawing>
+          <wp:anchor distT="0" distB="0" distL="114300" distR="114300" simplePos="0" relativeHeight="251660288" behindDoc="0" locked="0" layoutInCell="1" allowOverlap="1" wp14:anchorId="519C045C" wp14:editId="19EFC73D">
+            <wp:simplePos x="0" y="0"/>
+            <wp:positionH relativeFrom="margin">
+              <wp:posOffset>1100455</wp:posOffset>
+            </wp:positionH>
+            <wp:positionV relativeFrom="paragraph">
+              <wp:posOffset>1242060</wp:posOffset>
+            </wp:positionV>
+            <wp:extent cx="3682365" cy="2095500"/>
+            <wp:effectExtent l="0" t="0" r="0" b="0"/>
+            <wp:wrapSquare wrapText="bothSides"/>
+            <wp:docPr id="16" name="图片 16"/>
+            <wp:cNvGraphicFramePr>
+              <a:graphicFrameLocks xmlns:a="http://schemas.openxmlformats.org/drawingml/2006/main" noChangeAspect="1"/>
+            </wp:cNvGraphicFramePr>
+            <a:graphic xmlns:a="http://schemas.openxmlformats.org/drawingml/2006/main">
+              <a:graphicData uri="http://schemas.openxmlformats.org/drawingml/2006/picture">
+                <pic:pic xmlns:pic="http://schemas.openxmlformats.org/drawingml/2006/picture">
+                  <pic:nvPicPr>
+                    <pic:cNvPr id="3" name="图片 3"/>
+                    <pic:cNvPicPr/>
+                  </pic:nvPicPr>
+                  <pic:blipFill>
+                    <a:blip r:embed="rId20">
+                      <a:extLst>
+                        <a:ext uri="{28A0092B-C50C-407E-A947-70E740481C1C}">
+                          <a14:useLocalDpi xmlns:a14="http://schemas.microsoft.com/office/drawing/2010/main" val="0"/>
+                        </a:ext>
+                      </a:extLst>
+                    </a:blip>
+                    <a:stretch>
+                      <a:fillRect/>
+                    </a:stretch>
+                  </pic:blipFill>
+                  <pic:spPr>
+                    <a:xfrm>
+                      <a:off x="0" y="0"/>
+                      <a:ext cx="3682365" cy="2095500"/>
+                    </a:xfrm>
+                    <a:prstGeom prst="rect">
+                      <a:avLst/>
+                    </a:prstGeom>
+                  </pic:spPr>
+                </pic:pic>
+              </a:graphicData>
+            </a:graphic>
+            <wp14:sizeRelH relativeFrom="margin">
+              <wp14:pctWidth>0</wp14:pctWidth>
+            </wp14:sizeRelH>
+            <wp14:sizeRelV relativeFrom="margin">
+              <wp14:pctHeight>0</wp14:pctHeight>
+            </wp14:sizeRelV>
+          </wp:anchor>
+        </w:drawing>
+      </w:r>
+      <w:r>
+        <w:rPr>
+          <w:rFonts w:eastAsiaTheme="minorEastAsia" w:hint="eastAsia"/>
+          <w:lang w:eastAsia="zh-CN"/>
+        </w:rPr>
+        <w:t>T</w:t>
+      </w:r>
+      <w:r>
+        <w:rPr>
+          <w:rFonts w:eastAsiaTheme="minorEastAsia"/>
+          <w:lang w:eastAsia="zh-CN"/>
+        </w:rPr>
+        <w:t xml:space="preserve">he second one is </w:t>
+      </w:r>
+      <w:proofErr w:type="spellStart"/>
+      <w:r>
+        <w:rPr>
+          <w:rFonts w:eastAsiaTheme="minorEastAsia"/>
+          <w:lang w:eastAsia="zh-CN"/>
+        </w:rPr>
+        <w:t>sendDataBean</w:t>
+      </w:r>
+      <w:proofErr w:type="spellEnd"/>
+      <w:r>
+        <w:rPr>
+          <w:rFonts w:eastAsiaTheme="minorEastAsia"/>
+          <w:lang w:eastAsia="zh-CN"/>
+        </w:rPr>
+        <w:t xml:space="preserve"> method</w:t>
+      </w:r>
+      <w:r>
+        <w:rPr>
+          <w:rFonts w:eastAsiaTheme="minorEastAsia"/>
+          <w:lang w:eastAsia="zh-CN"/>
+        </w:rPr>
+        <w:t xml:space="preserve"> </w:t>
+      </w:r>
+      <w:r>
+        <w:rPr>
+          <w:rFonts w:eastAsiaTheme="minorEastAsia"/>
+          <w:lang w:eastAsia="zh-CN"/>
+        </w:rPr>
+        <w:t>(In Client class)</w:t>
+      </w:r>
+      <w:r>
+        <w:rPr>
+          <w:rFonts w:eastAsiaTheme="minorEastAsia"/>
+          <w:lang w:eastAsia="zh-CN"/>
+        </w:rPr>
+        <w:t xml:space="preserve">. </w:t>
+      </w:r>
+      <w:r>
+        <w:rPr>
+          <w:rFonts w:eastAsiaTheme="minorEastAsia"/>
+          <w:lang w:eastAsia="zh-CN"/>
+        </w:rPr>
+        <w:t xml:space="preserve">Because this game is an online game, client needs to send different kinds of data to the server. Notice that we have one abstract class called </w:t>
+      </w:r>
+      <w:proofErr w:type="spellStart"/>
+      <w:r>
+        <w:rPr>
+          <w:rFonts w:eastAsiaTheme="minorEastAsia"/>
+          <w:lang w:eastAsia="zh-CN"/>
+        </w:rPr>
+        <w:t>DataBean</w:t>
+      </w:r>
+      <w:proofErr w:type="spellEnd"/>
+      <w:r>
+        <w:rPr>
+          <w:rFonts w:eastAsiaTheme="minorEastAsia"/>
+          <w:lang w:eastAsia="zh-CN"/>
+        </w:rPr>
+        <w:t xml:space="preserve">. And there are a lot of concrete classes extending it such as </w:t>
+      </w:r>
+      <w:proofErr w:type="spellStart"/>
+      <w:r>
+        <w:rPr>
+          <w:rFonts w:eastAsiaTheme="minorEastAsia"/>
+          <w:lang w:eastAsia="zh-CN"/>
+        </w:rPr>
+        <w:t>ChoiceBean</w:t>
+      </w:r>
+      <w:proofErr w:type="spellEnd"/>
+      <w:r>
+        <w:rPr>
+          <w:rFonts w:eastAsiaTheme="minorEastAsia"/>
+          <w:lang w:eastAsia="zh-CN"/>
+        </w:rPr>
+        <w:t xml:space="preserve">, </w:t>
+      </w:r>
+      <w:proofErr w:type="spellStart"/>
+      <w:r>
+        <w:rPr>
+          <w:rFonts w:eastAsiaTheme="minorEastAsia"/>
+          <w:lang w:eastAsia="zh-CN"/>
+        </w:rPr>
+        <w:t>StartBean</w:t>
+      </w:r>
+      <w:proofErr w:type="spellEnd"/>
+      <w:r>
+        <w:rPr>
+          <w:rFonts w:eastAsiaTheme="minorEastAsia"/>
+          <w:lang w:eastAsia="zh-CN"/>
+        </w:rPr>
+        <w:t xml:space="preserve"> and so on. So, we simply abstract the duplicate codes into one method. When the client needs to send data to the server, we can simply call the </w:t>
+      </w:r>
+      <w:proofErr w:type="spellStart"/>
+      <w:r>
+        <w:rPr>
+          <w:rFonts w:eastAsiaTheme="minorEastAsia"/>
+          <w:lang w:eastAsia="zh-CN"/>
+        </w:rPr>
+        <w:t>sendDataBean</w:t>
+      </w:r>
+      <w:proofErr w:type="spellEnd"/>
+      <w:r>
+        <w:rPr>
+          <w:rFonts w:eastAsiaTheme="minorEastAsia"/>
+          <w:lang w:eastAsia="zh-CN"/>
+        </w:rPr>
+        <w:t xml:space="preserve"> method.</w:t>
+      </w:r>
+    </w:p>
+    <w:p>
+      <w:pPr>
+        <w:rPr>
+          <w:lang w:eastAsia="zh-TW"/>
+        </w:rPr>
+      </w:pPr>
+    </w:p>
+    <w:p>
+      <w:pPr>
+        <w:rPr>
+          <w:lang w:eastAsia="zh-TW"/>
+        </w:rPr>
+      </w:pPr>
+    </w:p>
+    <w:p>
+      <w:pPr>
+        <w:rPr>
+          <w:lang w:eastAsia="zh-TW"/>
+        </w:rPr>
+      </w:pPr>
+    </w:p>
+    <w:p>
+      <w:pPr>
+        <w:rPr>
+          <w:lang w:eastAsia="zh-TW"/>
+        </w:rPr>
+      </w:pPr>
+    </w:p>
+    <w:p>
+      <w:pPr>
+        <w:rPr>
+          <w:rFonts w:hint="eastAsia"/>
+          <w:lang w:eastAsia="zh-TW"/>
+        </w:rPr>
+      </w:pPr>
+    </w:p>
+    <w:p>
+      <w:pPr>
         <w:pStyle w:val="2"/>
       </w:pPr>
       <w:bookmarkStart w:id="31" w:name="_Toc444681784"/>
-      <w:bookmarkStart w:id="32" w:name="_Toc97221588"/>
+      <w:bookmarkStart w:id="32" w:name="_Toc101859568"/>
+      <w:r>
+        <w:rPr>
+          <w:lang w:eastAsia="zh-TW"/>
+        </w:rPr>
+        <w:lastRenderedPageBreak/>
+        <w:t xml:space="preserve">Complete And Consistent </w:t>
+      </w:r>
       <w:r>
         <w:rPr>
           <w:rFonts w:hint="eastAsia"/>
           <w:lang w:eastAsia="zh-TW"/>
         </w:rPr>
-        <w:t>Y Principle</w:t>
+        <w:t>Principle</w:t>
       </w:r>
       <w:bookmarkEnd w:id="31"/>
       <w:bookmarkEnd w:id="32"/>
     </w:p>
     <w:p>
+      <w:r>
+        <w:t xml:space="preserve">The </w:t>
+      </w:r>
+      <w:r>
+        <w:t>C&amp;C principle</w:t>
+      </w:r>
+      <w:r>
+        <w:t xml:space="preserve"> has two parts: Complete and Consistent. </w:t>
+      </w:r>
+    </w:p>
+    <w:p>
+      <w:r>
+        <w:t>The definition of Complete is that e</w:t>
+      </w:r>
+      <w:r>
+        <w:t xml:space="preserve">ach class should have exactly one role but similar type of </w:t>
+      </w:r>
+      <w:r>
+        <w:t>behaviours</w:t>
+      </w:r>
+      <w:r>
+        <w:t xml:space="preserve"> can also add to that class to make it more complete.</w:t>
+      </w:r>
+      <w:r>
+        <w:t xml:space="preserve"> Therefore, t</w:t>
+      </w:r>
+      <w:r>
+        <w:t xml:space="preserve">here are always related </w:t>
+      </w:r>
+      <w:r>
+        <w:t>behaviours</w:t>
+      </w:r>
+      <w:r>
+        <w:t xml:space="preserve"> that they will exist together in nature.</w:t>
+      </w:r>
+      <w:r>
+        <w:t xml:space="preserve"> In this game, </w:t>
+      </w:r>
+      <w:r>
+        <w:t xml:space="preserve">for client we have </w:t>
+      </w:r>
+      <w:proofErr w:type="gramStart"/>
+      <w:r>
+        <w:t>initialize( )</w:t>
+      </w:r>
+      <w:proofErr w:type="gramEnd"/>
+      <w:r>
+        <w:t xml:space="preserve"> and terminate( ) method. For server, we have </w:t>
+      </w:r>
+      <w:proofErr w:type="spellStart"/>
+      <w:proofErr w:type="gramStart"/>
+      <w:r>
+        <w:t>clientRegister</w:t>
+      </w:r>
+      <w:proofErr w:type="spellEnd"/>
+      <w:r>
+        <w:t>( )</w:t>
+      </w:r>
+      <w:proofErr w:type="gramEnd"/>
+      <w:r>
+        <w:t xml:space="preserve"> and </w:t>
+      </w:r>
+      <w:proofErr w:type="spellStart"/>
+      <w:r>
+        <w:t>clientDeregister</w:t>
+      </w:r>
+      <w:proofErr w:type="spellEnd"/>
+      <w:r>
+        <w:t>(</w:t>
+      </w:r>
+      <w:proofErr w:type="spellStart"/>
+      <w:r>
+        <w:t>roomNo</w:t>
+      </w:r>
+      <w:proofErr w:type="spellEnd"/>
+      <w:r>
+        <w:t xml:space="preserve">: int, </w:t>
+      </w:r>
+      <w:proofErr w:type="spellStart"/>
+      <w:r>
+        <w:t>uuid</w:t>
+      </w:r>
+      <w:proofErr w:type="spellEnd"/>
+      <w:r>
+        <w:t>: UUID).</w:t>
+      </w:r>
+    </w:p>
+    <w:p/>
+    <w:p>
+      <w:pPr>
+        <w:rPr>
+          <w:rFonts w:eastAsiaTheme="minorEastAsia"/>
+          <w:lang w:eastAsia="zh-CN"/>
+        </w:rPr>
+      </w:pPr>
+      <w:r>
+        <w:rPr>
+          <w:rFonts w:eastAsiaTheme="minorEastAsia" w:hint="eastAsia"/>
+          <w:lang w:eastAsia="zh-CN"/>
+        </w:rPr>
+        <w:t>T</w:t>
+      </w:r>
+      <w:r>
+        <w:rPr>
+          <w:rFonts w:eastAsiaTheme="minorEastAsia"/>
+          <w:lang w:eastAsia="zh-CN"/>
+        </w:rPr>
+        <w:t xml:space="preserve">here are four rules for Consistent part. </w:t>
+      </w:r>
+    </w:p>
+    <w:p>
+      <w:r>
+        <w:rPr>
+          <w:noProof/>
+        </w:rPr>
+        <w:drawing>
+          <wp:anchor distT="0" distB="0" distL="114300" distR="114300" simplePos="0" relativeHeight="251664384" behindDoc="0" locked="0" layoutInCell="1" allowOverlap="1" wp14:anchorId="2E0416D6" wp14:editId="67AA783F">
+            <wp:simplePos x="0" y="0"/>
+            <wp:positionH relativeFrom="column">
+              <wp:posOffset>2694880</wp:posOffset>
+            </wp:positionH>
+            <wp:positionV relativeFrom="paragraph">
+              <wp:posOffset>869487</wp:posOffset>
+            </wp:positionV>
+            <wp:extent cx="2952750" cy="374650"/>
+            <wp:effectExtent l="0" t="0" r="0" b="6350"/>
+            <wp:wrapSquare wrapText="bothSides"/>
+            <wp:docPr id="18" name="图片 18"/>
+            <wp:cNvGraphicFramePr>
+              <a:graphicFrameLocks xmlns:a="http://schemas.openxmlformats.org/drawingml/2006/main" noChangeAspect="1"/>
+            </wp:cNvGraphicFramePr>
+            <a:graphic xmlns:a="http://schemas.openxmlformats.org/drawingml/2006/main">
+              <a:graphicData uri="http://schemas.openxmlformats.org/drawingml/2006/picture">
+                <pic:pic xmlns:pic="http://schemas.openxmlformats.org/drawingml/2006/picture">
+                  <pic:nvPicPr>
+                    <pic:cNvPr id="7" name="图片 7"/>
+                    <pic:cNvPicPr/>
+                  </pic:nvPicPr>
+                  <pic:blipFill>
+                    <a:blip r:embed="rId21">
+                      <a:extLst>
+                        <a:ext uri="{28A0092B-C50C-407E-A947-70E740481C1C}">
+                          <a14:useLocalDpi xmlns:a14="http://schemas.microsoft.com/office/drawing/2010/main" val="0"/>
+                        </a:ext>
+                      </a:extLst>
+                    </a:blip>
+                    <a:stretch>
+                      <a:fillRect/>
+                    </a:stretch>
+                  </pic:blipFill>
+                  <pic:spPr>
+                    <a:xfrm>
+                      <a:off x="0" y="0"/>
+                      <a:ext cx="2952750" cy="374650"/>
+                    </a:xfrm>
+                    <a:prstGeom prst="rect">
+                      <a:avLst/>
+                    </a:prstGeom>
+                  </pic:spPr>
+                </pic:pic>
+              </a:graphicData>
+            </a:graphic>
+          </wp:anchor>
+        </w:drawing>
+      </w:r>
+      <w:r>
+        <w:rPr>
+          <w:noProof/>
+        </w:rPr>
+        <w:drawing>
+          <wp:anchor distT="0" distB="0" distL="114300" distR="114300" simplePos="0" relativeHeight="251662336" behindDoc="0" locked="0" layoutInCell="1" allowOverlap="1" wp14:anchorId="0ECAC7AB" wp14:editId="09DDFD17">
+            <wp:simplePos x="0" y="0"/>
+            <wp:positionH relativeFrom="margin">
+              <wp:align>left</wp:align>
+            </wp:positionH>
+            <wp:positionV relativeFrom="paragraph">
+              <wp:posOffset>928336</wp:posOffset>
+            </wp:positionV>
+            <wp:extent cx="2400935" cy="309880"/>
+            <wp:effectExtent l="0" t="0" r="0" b="0"/>
+            <wp:wrapSquare wrapText="bothSides"/>
+            <wp:docPr id="17" name="图片 17"/>
+            <wp:cNvGraphicFramePr>
+              <a:graphicFrameLocks xmlns:a="http://schemas.openxmlformats.org/drawingml/2006/main" noChangeAspect="1"/>
+            </wp:cNvGraphicFramePr>
+            <a:graphic xmlns:a="http://schemas.openxmlformats.org/drawingml/2006/main">
+              <a:graphicData uri="http://schemas.openxmlformats.org/drawingml/2006/picture">
+                <pic:pic xmlns:pic="http://schemas.openxmlformats.org/drawingml/2006/picture">
+                  <pic:nvPicPr>
+                    <pic:cNvPr id="4" name="图片 4"/>
+                    <pic:cNvPicPr/>
+                  </pic:nvPicPr>
+                  <pic:blipFill rotWithShape="1">
+                    <a:blip r:embed="rId22">
+                      <a:extLst>
+                        <a:ext uri="{28A0092B-C50C-407E-A947-70E740481C1C}">
+                          <a14:useLocalDpi xmlns:a14="http://schemas.microsoft.com/office/drawing/2010/main" val="0"/>
+                        </a:ext>
+                      </a:extLst>
+                    </a:blip>
+                    <a:srcRect r="59372" b="89908"/>
+                    <a:stretch/>
+                  </pic:blipFill>
+                  <pic:spPr bwMode="auto">
+                    <a:xfrm>
+                      <a:off x="0" y="0"/>
+                      <a:ext cx="2400935" cy="309880"/>
+                    </a:xfrm>
+                    <a:prstGeom prst="rect">
+                      <a:avLst/>
+                    </a:prstGeom>
+                    <a:ln>
+                      <a:noFill/>
+                    </a:ln>
+                    <a:extLst>
+                      <a:ext uri="{53640926-AAD7-44D8-BBD7-CCE9431645EC}">
+                        <a14:shadowObscured xmlns:a14="http://schemas.microsoft.com/office/drawing/2010/main"/>
+                      </a:ext>
+                    </a:extLst>
+                  </pic:spPr>
+                </pic:pic>
+              </a:graphicData>
+            </a:graphic>
+            <wp14:sizeRelH relativeFrom="margin">
+              <wp14:pctWidth>0</wp14:pctWidth>
+            </wp14:sizeRelH>
+            <wp14:sizeRelV relativeFrom="margin">
+              <wp14:pctHeight>0</wp14:pctHeight>
+            </wp14:sizeRelV>
+          </wp:anchor>
+        </w:drawing>
+      </w:r>
+      <w:r>
+        <w:rPr>
+          <w:rFonts w:eastAsiaTheme="minorEastAsia"/>
+          <w:lang w:eastAsia="zh-CN"/>
+        </w:rPr>
+        <w:t>The first one is t</w:t>
+      </w:r>
+      <w:r>
+        <w:rPr>
+          <w:rFonts w:eastAsiaTheme="minorEastAsia"/>
+          <w:lang w:eastAsia="zh-CN"/>
+        </w:rPr>
+        <w:t>he naming convention of the methods should be in the same manner.</w:t>
+      </w:r>
+      <w:r>
+        <w:t xml:space="preserve"> </w:t>
+      </w:r>
+      <w:r>
+        <w:t xml:space="preserve">For the client side, we have the </w:t>
+      </w:r>
+      <w:proofErr w:type="spellStart"/>
+      <w:r>
+        <w:t>ResultDisplayBean</w:t>
+      </w:r>
+      <w:proofErr w:type="spellEnd"/>
+      <w:r>
+        <w:t xml:space="preserve"> class. </w:t>
+      </w:r>
+      <w:bookmarkStart w:id="33" w:name="_Hlk101857193"/>
+      <w:r>
+        <w:t xml:space="preserve">For the server side, we have the </w:t>
+      </w:r>
+      <w:proofErr w:type="spellStart"/>
+      <w:r>
+        <w:t>ResultBean</w:t>
+      </w:r>
+      <w:proofErr w:type="spellEnd"/>
+      <w:r>
+        <w:t xml:space="preserve"> class. It’s not hard to see they are all in the same manner.</w:t>
+      </w:r>
+      <w:bookmarkEnd w:id="33"/>
+    </w:p>
+    <w:p/>
+    <w:p>
+      <w:pPr>
+        <w:rPr>
+          <w:rFonts w:eastAsiaTheme="minorEastAsia" w:hint="eastAsia"/>
+          <w:lang w:eastAsia="zh-CN"/>
+        </w:rPr>
+      </w:pPr>
+      <w:r>
+        <w:rPr>
+          <w:rFonts w:eastAsiaTheme="minorEastAsia" w:hint="eastAsia"/>
+          <w:lang w:eastAsia="zh-CN"/>
+        </w:rPr>
+        <w:t>T</w:t>
+      </w:r>
+      <w:r>
+        <w:rPr>
+          <w:rFonts w:eastAsiaTheme="minorEastAsia"/>
+          <w:lang w:eastAsia="zh-CN"/>
+        </w:rPr>
+        <w:t>he second one is t</w:t>
+      </w:r>
+      <w:r>
+        <w:rPr>
+          <w:rFonts w:eastAsiaTheme="minorEastAsia"/>
+          <w:lang w:eastAsia="zh-CN"/>
+        </w:rPr>
+        <w:t>he parameters</w:t>
+      </w:r>
+      <w:r>
+        <w:rPr>
+          <w:rFonts w:eastAsiaTheme="minorEastAsia"/>
+          <w:lang w:eastAsia="zh-CN"/>
+        </w:rPr>
+        <w:t xml:space="preserve"> </w:t>
+      </w:r>
+      <w:r>
+        <w:rPr>
+          <w:rFonts w:eastAsiaTheme="minorEastAsia"/>
+          <w:lang w:eastAsia="zh-CN"/>
+        </w:rPr>
+        <w:t>the methods</w:t>
+      </w:r>
+      <w:r>
+        <w:rPr>
+          <w:rFonts w:eastAsiaTheme="minorEastAsia"/>
+          <w:lang w:eastAsia="zh-CN"/>
+        </w:rPr>
+        <w:t xml:space="preserve"> </w:t>
+      </w:r>
+      <w:r>
+        <w:rPr>
+          <w:rFonts w:eastAsiaTheme="minorEastAsia"/>
+          <w:lang w:eastAsia="zh-CN"/>
+        </w:rPr>
+        <w:t>take should be in the same order.</w:t>
+      </w:r>
+      <w:r>
+        <w:t xml:space="preserve"> </w:t>
+      </w:r>
+      <w:r>
+        <w:rPr>
+          <w:rFonts w:eastAsiaTheme="minorEastAsia"/>
+          <w:lang w:eastAsia="zh-CN"/>
+        </w:rPr>
+        <w:t>Below are the examples I list. We can discover that the first parameter is always your choice and the second parameter is always the opponent’s choice.</w:t>
+      </w:r>
+    </w:p>
+    <w:p>
+      <w:pPr>
+        <w:rPr>
+          <w:rFonts w:ascii="CMR12" w:eastAsiaTheme="minorEastAsia" w:hAnsi="CMR12" w:cs="CMR12" w:hint="eastAsia"/>
+          <w:lang w:eastAsia="zh-CN"/>
+        </w:rPr>
+      </w:pPr>
+      <w:r>
+        <w:rPr>
+          <w:noProof/>
+        </w:rPr>
+        <w:drawing>
+          <wp:inline distT="0" distB="0" distL="0" distR="0" wp14:anchorId="5D5F9544" wp14:editId="238FDF5B">
+            <wp:extent cx="5417503" cy="260666"/>
+            <wp:effectExtent l="0" t="0" r="0" b="6350"/>
+            <wp:docPr id="8" name="图片 8"/>
+            <wp:cNvGraphicFramePr>
+              <a:graphicFrameLocks xmlns:a="http://schemas.openxmlformats.org/drawingml/2006/main" noChangeAspect="1"/>
+            </wp:cNvGraphicFramePr>
+            <a:graphic xmlns:a="http://schemas.openxmlformats.org/drawingml/2006/main">
+              <a:graphicData uri="http://schemas.openxmlformats.org/drawingml/2006/picture">
+                <pic:pic xmlns:pic="http://schemas.openxmlformats.org/drawingml/2006/picture">
+                  <pic:nvPicPr>
+                    <pic:cNvPr id="8" name="图片 8"/>
+                    <pic:cNvPicPr/>
+                  </pic:nvPicPr>
+                  <pic:blipFill rotWithShape="1">
+                    <a:blip r:embed="rId23">
+                      <a:extLst>
+                        <a:ext uri="{28A0092B-C50C-407E-A947-70E740481C1C}">
+                          <a14:useLocalDpi xmlns:a14="http://schemas.microsoft.com/office/drawing/2010/main" val="0"/>
+                        </a:ext>
+                      </a:extLst>
+                    </a:blip>
+                    <a:srcRect l="1" r="11305" b="77408"/>
+                    <a:stretch/>
+                  </pic:blipFill>
+                  <pic:spPr bwMode="auto">
+                    <a:xfrm>
+                      <a:off x="0" y="0"/>
+                      <a:ext cx="5765234" cy="277397"/>
+                    </a:xfrm>
+                    <a:prstGeom prst="rect">
+                      <a:avLst/>
+                    </a:prstGeom>
+                    <a:ln>
+                      <a:noFill/>
+                    </a:ln>
+                    <a:extLst>
+                      <a:ext uri="{53640926-AAD7-44D8-BBD7-CCE9431645EC}">
+                        <a14:shadowObscured xmlns:a14="http://schemas.microsoft.com/office/drawing/2010/main"/>
+                      </a:ext>
+                    </a:extLst>
+                  </pic:spPr>
+                </pic:pic>
+              </a:graphicData>
+            </a:graphic>
+          </wp:inline>
+        </w:drawing>
+      </w:r>
+    </w:p>
+    <w:p>
       <w:pPr>
         <w:rPr>
           <w:rFonts w:ascii="CMR12" w:hAnsi="CMR12" w:cs="CMR12"/>
@@ -5149,170 +6334,846 @@
       </w:pPr>
       <w:r>
         <w:rPr>
-          <w:rFonts w:hint="eastAsia"/>
-          <w:lang w:eastAsia="zh-TW"/>
-        </w:rPr>
-        <w:t xml:space="preserve">Describe </w:t>
-      </w:r>
-      <w:r>
-        <w:rPr>
-          <w:rFonts w:ascii="CMR12" w:hAnsi="CMR12" w:cs="CMR12" w:hint="eastAsia"/>
+          <w:rFonts w:ascii="CMR12" w:hAnsi="CMR12" w:cs="CMR12"/>
+          <w:noProof/>
           <w:lang w:val="en-US" w:eastAsia="zh-TW"/>
         </w:rPr>
-        <w:t xml:space="preserve">where you have </w:t>
-      </w:r>
-      <w:r>
-        <w:rPr>
-          <w:rFonts w:ascii="CMR12" w:hAnsi="CMR12" w:cs="CMR12" w:hint="eastAsia"/>
-          <w:lang w:val="en-US" w:eastAsia="zh-TW"/>
-        </w:rPr>
-        <w:t xml:space="preserve">followed </w:t>
-      </w:r>
-      <w:r>
-        <w:rPr>
-          <w:rFonts w:ascii="CMR12" w:hAnsi="CMR12" w:cs="CMR12" w:hint="eastAsia"/>
-          <w:lang w:val="en-US" w:eastAsia="zh-TW"/>
-        </w:rPr>
-        <w:t>the principle.</w:t>
+        <w:drawing>
+          <wp:inline distT="0" distB="0" distL="0" distR="0" wp14:anchorId="7AE3DA13" wp14:editId="7FB4BAB1">
+            <wp:extent cx="5732145" cy="396875"/>
+            <wp:effectExtent l="0" t="0" r="1905" b="3175"/>
+            <wp:docPr id="21" name="图片 21"/>
+            <wp:cNvGraphicFramePr>
+              <a:graphicFrameLocks xmlns:a="http://schemas.openxmlformats.org/drawingml/2006/main" noChangeAspect="1"/>
+            </wp:cNvGraphicFramePr>
+            <a:graphic xmlns:a="http://schemas.openxmlformats.org/drawingml/2006/main">
+              <a:graphicData uri="http://schemas.openxmlformats.org/drawingml/2006/picture">
+                <pic:pic xmlns:pic="http://schemas.openxmlformats.org/drawingml/2006/picture">
+                  <pic:nvPicPr>
+                    <pic:cNvPr id="21" name="图片 21"/>
+                    <pic:cNvPicPr/>
+                  </pic:nvPicPr>
+                  <pic:blipFill>
+                    <a:blip r:embed="rId24"/>
+                    <a:stretch>
+                      <a:fillRect/>
+                    </a:stretch>
+                  </pic:blipFill>
+                  <pic:spPr>
+                    <a:xfrm>
+                      <a:off x="0" y="0"/>
+                      <a:ext cx="5732145" cy="396875"/>
+                    </a:xfrm>
+                    <a:prstGeom prst="rect">
+                      <a:avLst/>
+                    </a:prstGeom>
+                  </pic:spPr>
+                </pic:pic>
+              </a:graphicData>
+            </a:graphic>
+          </wp:inline>
+        </w:drawing>
       </w:r>
     </w:p>
     <w:p>
       <w:pPr>
         <w:rPr>
-          <w:rFonts w:ascii="CMR12" w:hAnsi="CMR12" w:cs="CMR12"/>
           <w:lang w:val="en-US" w:eastAsia="zh-TW"/>
         </w:rPr>
       </w:pPr>
-      <w:r>
-        <w:rPr>
-          <w:rFonts w:ascii="CMR12" w:hAnsi="CMR12" w:cs="CMR12" w:hint="eastAsia"/>
-          <w:lang w:val="en-US" w:eastAsia="zh-TW"/>
-        </w:rPr>
-        <w:t>By following this principle, we can</w:t>
-      </w:r>
-      <w:r>
-        <w:rPr>
-          <w:rFonts w:ascii="CMR12" w:hAnsi="CMR12" w:cs="CMR12"/>
-          <w:lang w:val="en-US" w:eastAsia="zh-TW"/>
-        </w:rPr>
-        <w:t>…</w:t>
-      </w:r>
     </w:p>
     <w:p>
       <w:pPr>
         <w:rPr>
-          <w:lang w:val="en-US" w:eastAsia="zh-TW"/>
-        </w:rPr>
-      </w:pPr>
+          <w:rFonts w:eastAsiaTheme="minorEastAsia" w:hint="eastAsia"/>
+          <w:lang w:val="en-US" w:eastAsia="zh-CN"/>
+        </w:rPr>
+      </w:pPr>
+      <w:r>
+        <w:rPr>
+          <w:noProof/>
+        </w:rPr>
+        <w:drawing>
+          <wp:anchor distT="0" distB="0" distL="114300" distR="114300" simplePos="0" relativeHeight="251666432" behindDoc="0" locked="0" layoutInCell="1" allowOverlap="1" wp14:anchorId="66924259" wp14:editId="1DF22997">
+            <wp:simplePos x="0" y="0"/>
+            <wp:positionH relativeFrom="column">
+              <wp:posOffset>-95250</wp:posOffset>
+            </wp:positionH>
+            <wp:positionV relativeFrom="paragraph">
+              <wp:posOffset>1152525</wp:posOffset>
+            </wp:positionV>
+            <wp:extent cx="6303645" cy="255905"/>
+            <wp:effectExtent l="0" t="0" r="0" b="0"/>
+            <wp:wrapSquare wrapText="bothSides"/>
+            <wp:docPr id="23" name="图片 23"/>
+            <wp:cNvGraphicFramePr>
+              <a:graphicFrameLocks xmlns:a="http://schemas.openxmlformats.org/drawingml/2006/main" noChangeAspect="1"/>
+            </wp:cNvGraphicFramePr>
+            <a:graphic xmlns:a="http://schemas.openxmlformats.org/drawingml/2006/main">
+              <a:graphicData uri="http://schemas.openxmlformats.org/drawingml/2006/picture">
+                <pic:pic xmlns:pic="http://schemas.openxmlformats.org/drawingml/2006/picture">
+                  <pic:nvPicPr>
+                    <pic:cNvPr id="8" name="图片 8"/>
+                    <pic:cNvPicPr/>
+                  </pic:nvPicPr>
+                  <pic:blipFill rotWithShape="1">
+                    <a:blip r:embed="rId23">
+                      <a:extLst>
+                        <a:ext uri="{28A0092B-C50C-407E-A947-70E740481C1C}">
+                          <a14:useLocalDpi xmlns:a14="http://schemas.microsoft.com/office/drawing/2010/main" val="0"/>
+                        </a:ext>
+                      </a:extLst>
+                    </a:blip>
+                    <a:srcRect l="1" r="-1132" b="78214"/>
+                    <a:stretch/>
+                  </pic:blipFill>
+                  <pic:spPr bwMode="auto">
+                    <a:xfrm>
+                      <a:off x="0" y="0"/>
+                      <a:ext cx="6303645" cy="255905"/>
+                    </a:xfrm>
+                    <a:prstGeom prst="rect">
+                      <a:avLst/>
+                    </a:prstGeom>
+                    <a:ln>
+                      <a:noFill/>
+                    </a:ln>
+                    <a:extLst>
+                      <a:ext uri="{53640926-AAD7-44D8-BBD7-CCE9431645EC}">
+                        <a14:shadowObscured xmlns:a14="http://schemas.microsoft.com/office/drawing/2010/main"/>
+                      </a:ext>
+                    </a:extLst>
+                  </pic:spPr>
+                </pic:pic>
+              </a:graphicData>
+            </a:graphic>
+          </wp:anchor>
+        </w:drawing>
+      </w:r>
+      <w:r>
+        <w:rPr>
+          <w:noProof/>
+        </w:rPr>
+        <w:drawing>
+          <wp:anchor distT="0" distB="0" distL="114300" distR="114300" simplePos="0" relativeHeight="251665408" behindDoc="0" locked="0" layoutInCell="1" allowOverlap="1" wp14:anchorId="0E16204A" wp14:editId="2DCB1EC5">
+            <wp:simplePos x="0" y="0"/>
+            <wp:positionH relativeFrom="margin">
+              <wp:align>left</wp:align>
+            </wp:positionH>
+            <wp:positionV relativeFrom="paragraph">
+              <wp:posOffset>771525</wp:posOffset>
+            </wp:positionV>
+            <wp:extent cx="5412105" cy="290830"/>
+            <wp:effectExtent l="0" t="0" r="0" b="0"/>
+            <wp:wrapSquare wrapText="bothSides"/>
+            <wp:docPr id="22" name="图片 22"/>
+            <wp:cNvGraphicFramePr>
+              <a:graphicFrameLocks xmlns:a="http://schemas.openxmlformats.org/drawingml/2006/main" noChangeAspect="1"/>
+            </wp:cNvGraphicFramePr>
+            <a:graphic xmlns:a="http://schemas.openxmlformats.org/drawingml/2006/main">
+              <a:graphicData uri="http://schemas.openxmlformats.org/drawingml/2006/picture">
+                <pic:pic xmlns:pic="http://schemas.openxmlformats.org/drawingml/2006/picture">
+                  <pic:nvPicPr>
+                    <pic:cNvPr id="10" name="图片 10"/>
+                    <pic:cNvPicPr/>
+                  </pic:nvPicPr>
+                  <pic:blipFill rotWithShape="1">
+                    <a:blip r:embed="rId25">
+                      <a:extLst>
+                        <a:ext uri="{28A0092B-C50C-407E-A947-70E740481C1C}">
+                          <a14:useLocalDpi xmlns:a14="http://schemas.microsoft.com/office/drawing/2010/main" val="0"/>
+                        </a:ext>
+                      </a:extLst>
+                    </a:blip>
+                    <a:srcRect l="1" r="-2620" b="63752"/>
+                    <a:stretch/>
+                  </pic:blipFill>
+                  <pic:spPr bwMode="auto">
+                    <a:xfrm>
+                      <a:off x="0" y="0"/>
+                      <a:ext cx="5412105" cy="290830"/>
+                    </a:xfrm>
+                    <a:prstGeom prst="rect">
+                      <a:avLst/>
+                    </a:prstGeom>
+                    <a:ln>
+                      <a:noFill/>
+                    </a:ln>
+                    <a:extLst>
+                      <a:ext uri="{53640926-AAD7-44D8-BBD7-CCE9431645EC}">
+                        <a14:shadowObscured xmlns:a14="http://schemas.microsoft.com/office/drawing/2010/main"/>
+                      </a:ext>
+                    </a:extLst>
+                  </pic:spPr>
+                </pic:pic>
+              </a:graphicData>
+            </a:graphic>
+          </wp:anchor>
+        </w:drawing>
+      </w:r>
+      <w:r>
+        <w:rPr>
+          <w:rFonts w:eastAsiaTheme="minorEastAsia" w:hint="eastAsia"/>
+          <w:lang w:val="en-US" w:eastAsia="zh-CN"/>
+        </w:rPr>
+        <w:t>T</w:t>
+      </w:r>
+      <w:r>
+        <w:rPr>
+          <w:rFonts w:eastAsiaTheme="minorEastAsia"/>
+          <w:lang w:val="en-US" w:eastAsia="zh-CN"/>
+        </w:rPr>
+        <w:t>he third one is t</w:t>
+      </w:r>
+      <w:r>
+        <w:rPr>
+          <w:rFonts w:eastAsiaTheme="minorEastAsia"/>
+          <w:lang w:val="en-US" w:eastAsia="zh-CN"/>
+        </w:rPr>
+        <w:t>he naming for methods and variables should be meaningful</w:t>
+      </w:r>
+      <w:r>
+        <w:rPr>
+          <w:rFonts w:eastAsiaTheme="minorEastAsia"/>
+          <w:lang w:val="en-US" w:eastAsia="zh-CN"/>
+        </w:rPr>
+        <w:t xml:space="preserve">. Below </w:t>
+      </w:r>
+      <w:r>
+        <w:rPr>
+          <w:rFonts w:eastAsiaTheme="minorEastAsia"/>
+          <w:lang w:val="en-US" w:eastAsia="zh-CN"/>
+        </w:rPr>
+        <w:t xml:space="preserve">pictures shows us the </w:t>
+      </w:r>
+      <w:proofErr w:type="spellStart"/>
+      <w:r>
+        <w:rPr>
+          <w:rFonts w:eastAsiaTheme="minorEastAsia"/>
+          <w:lang w:val="en-US" w:eastAsia="zh-CN"/>
+        </w:rPr>
+        <w:t>sendResultBean</w:t>
+      </w:r>
+      <w:proofErr w:type="spellEnd"/>
+      <w:r>
+        <w:rPr>
+          <w:rFonts w:eastAsiaTheme="minorEastAsia"/>
+          <w:lang w:val="en-US" w:eastAsia="zh-CN"/>
+        </w:rPr>
+        <w:t xml:space="preserve"> method and </w:t>
+      </w:r>
+      <w:proofErr w:type="spellStart"/>
+      <w:r>
+        <w:rPr>
+          <w:rFonts w:eastAsiaTheme="minorEastAsia"/>
+          <w:lang w:val="en-US" w:eastAsia="zh-CN"/>
+        </w:rPr>
+        <w:t>ResultBean</w:t>
+      </w:r>
+      <w:proofErr w:type="spellEnd"/>
+      <w:r>
+        <w:rPr>
+          <w:rFonts w:eastAsiaTheme="minorEastAsia"/>
+          <w:lang w:val="en-US" w:eastAsia="zh-CN"/>
+        </w:rPr>
+        <w:t xml:space="preserve"> constructor. Their names are quite meaningful for us to get the information directly about what these methods do for us.</w:t>
+      </w:r>
     </w:p>
     <w:p>
       <w:pPr>
-        <w:spacing w:before="0" w:after="0" w:line="240" w:lineRule="auto"/>
-        <w:jc w:val="left"/>
-        <w:rPr>
-          <w:lang w:val="en-US" w:eastAsia="zh-TW"/>
-        </w:rPr>
-      </w:pPr>
-      <w:r>
-        <w:rPr>
-          <w:lang w:val="en-US" w:eastAsia="zh-TW"/>
-        </w:rPr>
-        <w:br w:type="page"/>
-      </w:r>
-    </w:p>
-    <w:p>
-      <w:pPr>
-        <w:pStyle w:val="1"/>
-      </w:pPr>
-      <w:bookmarkStart w:id="33" w:name="_Toc444681785"/>
-      <w:bookmarkStart w:id="34" w:name="_Toc97221589"/>
-      <w:r>
-        <w:rPr>
-          <w:rFonts w:eastAsia="PMingLiU" w:hint="eastAsia"/>
+        <w:pStyle w:val="2"/>
+        <w:numPr>
+          <w:ilvl w:val="0"/>
+          <w:numId w:val="0"/>
+        </w:numPr>
+        <w:ind w:left="576" w:hanging="576"/>
+      </w:pPr>
+      <w:bookmarkStart w:id="34" w:name="_Toc101859569"/>
+      <w:r>
+        <w:rPr>
           <w:lang w:eastAsia="zh-TW"/>
         </w:rPr>
         <w:lastRenderedPageBreak/>
-        <w:t>Design Pattern</w:t>
-      </w:r>
-      <w:bookmarkEnd w:id="33"/>
+        <w:t>3.4</w:t>
+      </w:r>
+      <w:r>
+        <w:rPr>
+          <w:lang w:eastAsia="zh-TW"/>
+        </w:rPr>
+        <w:tab/>
+        <w:t xml:space="preserve">Single Responsibility </w:t>
+      </w:r>
+      <w:r>
+        <w:rPr>
+          <w:rFonts w:hint="eastAsia"/>
+          <w:lang w:eastAsia="zh-TW"/>
+        </w:rPr>
+        <w:t>Principle</w:t>
+      </w:r>
       <w:bookmarkEnd w:id="34"/>
     </w:p>
     <w:p>
-      <w:pPr>
-        <w:rPr>
-          <w:rFonts w:ascii="CMR12" w:hAnsi="CMR12" w:cs="CMR12"/>
-          <w:lang w:val="en-US" w:eastAsia="zh-TW"/>
-        </w:rPr>
-      </w:pPr>
       <w:r>
         <w:rPr>
           <w:rFonts w:hint="eastAsia"/>
-          <w:lang w:eastAsia="zh-TW"/>
-        </w:rPr>
-        <w:t xml:space="preserve">We have </w:t>
+        </w:rPr>
+        <w:t>T</w:t>
+      </w:r>
+      <w:r>
+        <w:t>he d</w:t>
+      </w:r>
+      <w:r>
+        <w:t>efinition</w:t>
+      </w:r>
+      <w:r>
+        <w:t xml:space="preserve"> of SRP is that: a</w:t>
+      </w:r>
+      <w:r>
+        <w:t xml:space="preserve"> class should have only one reason to change</w:t>
+      </w:r>
+      <w:r>
+        <w:t>. We’ve applied SRP to the Server class because it was a large, cumbersome class containing too many methods and attributes. What’s more, the former Server class was designed for handling only 2 players, which is not reasonable.</w:t>
+      </w:r>
+    </w:p>
+    <w:p/>
+    <w:p>
+      <w:r>
+        <w:rPr>
+          <w:noProof/>
+        </w:rPr>
+        <w:drawing>
+          <wp:anchor distT="0" distB="0" distL="114300" distR="114300" simplePos="0" relativeHeight="251668480" behindDoc="0" locked="0" layoutInCell="1" allowOverlap="1" wp14:anchorId="3471DF84" wp14:editId="27C8A877">
+            <wp:simplePos x="0" y="0"/>
+            <wp:positionH relativeFrom="margin">
+              <wp:align>left</wp:align>
+            </wp:positionH>
+            <wp:positionV relativeFrom="paragraph">
+              <wp:posOffset>2043870</wp:posOffset>
+            </wp:positionV>
+            <wp:extent cx="1900555" cy="4307917"/>
+            <wp:effectExtent l="0" t="0" r="4445" b="0"/>
+            <wp:wrapNone/>
+            <wp:docPr id="19" name="图片 18">
+              <a:extLst xmlns:a="http://schemas.openxmlformats.org/drawingml/2006/main">
+                <a:ext uri="{FF2B5EF4-FFF2-40B4-BE49-F238E27FC236}">
+                  <a16:creationId xmlns:a16="http://schemas.microsoft.com/office/drawing/2014/main" id="{0E56A496-601C-46FB-BCC0-83558F20524A}"/>
+                </a:ext>
+              </a:extLst>
+            </wp:docPr>
+            <wp:cNvGraphicFramePr>
+              <a:graphicFrameLocks xmlns:a="http://schemas.openxmlformats.org/drawingml/2006/main" noChangeAspect="1"/>
+            </wp:cNvGraphicFramePr>
+            <a:graphic xmlns:a="http://schemas.openxmlformats.org/drawingml/2006/main">
+              <a:graphicData uri="http://schemas.openxmlformats.org/drawingml/2006/picture">
+                <pic:pic xmlns:pic="http://schemas.openxmlformats.org/drawingml/2006/picture">
+                  <pic:nvPicPr>
+                    <pic:cNvPr id="19" name="图片 18">
+                      <a:extLst>
+                        <a:ext uri="{FF2B5EF4-FFF2-40B4-BE49-F238E27FC236}">
+                          <a16:creationId xmlns:a16="http://schemas.microsoft.com/office/drawing/2014/main" id="{0E56A496-601C-46FB-BCC0-83558F20524A}"/>
+                        </a:ext>
+                      </a:extLst>
+                    </pic:cNvPr>
+                    <pic:cNvPicPr>
+                      <a:picLocks noChangeAspect="1"/>
+                    </pic:cNvPicPr>
+                  </pic:nvPicPr>
+                  <pic:blipFill>
+                    <a:blip r:embed="rId26" cstate="print">
+                      <a:extLst>
+                        <a:ext uri="{28A0092B-C50C-407E-A947-70E740481C1C}">
+                          <a14:useLocalDpi xmlns:a14="http://schemas.microsoft.com/office/drawing/2010/main" val="0"/>
+                        </a:ext>
+                      </a:extLst>
+                    </a:blip>
+                    <a:stretch>
+                      <a:fillRect/>
+                    </a:stretch>
+                  </pic:blipFill>
+                  <pic:spPr>
+                    <a:xfrm>
+                      <a:off x="0" y="0"/>
+                      <a:ext cx="1900555" cy="4307917"/>
+                    </a:xfrm>
+                    <a:prstGeom prst="rect">
+                      <a:avLst/>
+                    </a:prstGeom>
+                  </pic:spPr>
+                </pic:pic>
+              </a:graphicData>
+            </a:graphic>
+            <wp14:sizeRelV relativeFrom="margin">
+              <wp14:pctHeight>0</wp14:pctHeight>
+            </wp14:sizeRelV>
+          </wp:anchor>
+        </w:drawing>
+      </w:r>
+      <w:r>
+        <w:rPr>
+          <w:noProof/>
+        </w:rPr>
+        <w:drawing>
+          <wp:anchor distT="0" distB="0" distL="114300" distR="114300" simplePos="0" relativeHeight="251674624" behindDoc="0" locked="0" layoutInCell="1" allowOverlap="1" wp14:anchorId="65CD5DBB" wp14:editId="31CDD06C">
+            <wp:simplePos x="0" y="0"/>
+            <wp:positionH relativeFrom="column">
+              <wp:posOffset>4646214</wp:posOffset>
+            </wp:positionH>
+            <wp:positionV relativeFrom="paragraph">
+              <wp:posOffset>2018791</wp:posOffset>
+            </wp:positionV>
+            <wp:extent cx="1676398" cy="1999747"/>
+            <wp:effectExtent l="0" t="0" r="0" b="0"/>
+            <wp:wrapNone/>
+            <wp:docPr id="25" name="图片 25"/>
+            <wp:cNvGraphicFramePr>
+              <a:graphicFrameLocks xmlns:a="http://schemas.openxmlformats.org/drawingml/2006/main" noChangeAspect="1"/>
+            </wp:cNvGraphicFramePr>
+            <a:graphic xmlns:a="http://schemas.openxmlformats.org/drawingml/2006/main">
+              <a:graphicData uri="http://schemas.openxmlformats.org/drawingml/2006/picture">
+                <pic:pic xmlns:pic="http://schemas.openxmlformats.org/drawingml/2006/picture">
+                  <pic:nvPicPr>
+                    <pic:cNvPr id="4" name="图片 4"/>
+                    <pic:cNvPicPr>
+                      <a:picLocks noChangeAspect="1"/>
+                    </pic:cNvPicPr>
+                  </pic:nvPicPr>
+                  <pic:blipFill>
+                    <a:blip r:embed="rId27"/>
+                    <a:stretch>
+                      <a:fillRect/>
+                    </a:stretch>
+                  </pic:blipFill>
+                  <pic:spPr>
+                    <a:xfrm>
+                      <a:off x="0" y="0"/>
+                      <a:ext cx="1676398" cy="1999747"/>
+                    </a:xfrm>
+                    <a:prstGeom prst="rect">
+                      <a:avLst/>
+                    </a:prstGeom>
+                  </pic:spPr>
+                </pic:pic>
+              </a:graphicData>
+            </a:graphic>
+          </wp:anchor>
+        </w:drawing>
       </w:r>
       <w:r>
         <w:rPr>
           <w:rFonts w:hint="eastAsia"/>
-          <w:lang w:eastAsia="zh-TW"/>
-        </w:rPr>
-        <w:t>used</w:t>
-      </w:r>
-      <w:r>
-        <w:rPr>
-          <w:rFonts w:hint="eastAsia"/>
-          <w:lang w:eastAsia="zh-TW"/>
-        </w:rPr>
-        <w:t xml:space="preserve"> the design </w:t>
-      </w:r>
-      <w:r>
-        <w:rPr>
-          <w:rFonts w:hint="eastAsia"/>
-          <w:lang w:eastAsia="zh-TW"/>
-        </w:rPr>
-        <w:t>pattern</w:t>
-      </w:r>
-      <w:r>
-        <w:rPr>
-          <w:rFonts w:hint="eastAsia"/>
-          <w:lang w:eastAsia="zh-TW"/>
-        </w:rPr>
-        <w:t>s</w:t>
-      </w:r>
-      <w:r>
-        <w:rPr>
-          <w:rFonts w:hint="eastAsia"/>
-          <w:lang w:eastAsia="zh-TW"/>
-        </w:rPr>
-        <w:t xml:space="preserve"> to develop the </w:t>
-      </w:r>
-      <w:r>
-        <w:rPr>
-          <w:rFonts w:hint="eastAsia"/>
-          <w:lang w:eastAsia="zh-TW"/>
-        </w:rPr>
-        <w:t>application</w:t>
-      </w:r>
-      <w:r>
-        <w:rPr>
-          <w:rFonts w:hint="eastAsia"/>
-          <w:lang w:eastAsia="zh-TW"/>
-        </w:rPr>
-        <w:t xml:space="preserve">. </w:t>
+        </w:rPr>
+        <w:t>T</w:t>
+      </w:r>
+      <w:r>
+        <w:t xml:space="preserve">herefore, for maintainability and scalability, we’ve separate responsibilities from the former Server class. For example, the duty of sending data to client would be done by </w:t>
+      </w:r>
+      <w:proofErr w:type="spellStart"/>
+      <w:r>
+        <w:t>HandleAClient</w:t>
+      </w:r>
+      <w:proofErr w:type="spellEnd"/>
+      <w:r>
+        <w:t xml:space="preserve"> class. So, the maintainability increases due to much slimmer Server class acting as a role of a stateless class containing several static methods and some constants. As for the new Room class, it can handle one game of each 2 players, which can be scaled by incrementing the room number. Theoretically, the Server allows multiple clients to connect and play games on, and there is no interference among rooms. These are benefits from applying single responsibility principle.</w:t>
       </w:r>
     </w:p>
     <w:p>
       <w:pPr>
-        <w:pStyle w:val="2"/>
-      </w:pPr>
-      <w:bookmarkStart w:id="35" w:name="_Toc444681786"/>
-      <w:bookmarkStart w:id="36" w:name="_Toc97221590"/>
-      <w:r>
-        <w:rPr>
-          <w:rFonts w:hint="eastAsia"/>
-          <w:lang w:eastAsia="zh-TW"/>
-        </w:rPr>
-        <w:t>X Pattern</w:t>
+        <w:spacing w:before="0" w:after="0" w:line="240" w:lineRule="auto"/>
+        <w:jc w:val="left"/>
+        <w:rPr>
+          <w:lang w:val="en-US" w:eastAsia="zh-TW"/>
+        </w:rPr>
+      </w:pPr>
+      <w:r>
+        <w:rPr>
+          <w:noProof/>
+        </w:rPr>
+        <mc:AlternateContent>
+          <mc:Choice Requires="wps">
+            <w:drawing>
+              <wp:anchor distT="0" distB="0" distL="114300" distR="114300" simplePos="0" relativeHeight="251677696" behindDoc="0" locked="0" layoutInCell="1" allowOverlap="1" wp14:anchorId="7FDAB9F7" wp14:editId="2F3E53DE">
+                <wp:simplePos x="0" y="0"/>
+                <wp:positionH relativeFrom="column">
+                  <wp:posOffset>3917875</wp:posOffset>
+                </wp:positionH>
+                <wp:positionV relativeFrom="paragraph">
+                  <wp:posOffset>4085590</wp:posOffset>
+                </wp:positionV>
+                <wp:extent cx="1021424" cy="520720"/>
+                <wp:effectExtent l="0" t="0" r="0" b="0"/>
+                <wp:wrapNone/>
+                <wp:docPr id="31" name="矩形 31"/>
+                <wp:cNvGraphicFramePr/>
+                <a:graphic xmlns:a="http://schemas.openxmlformats.org/drawingml/2006/main">
+                  <a:graphicData uri="http://schemas.microsoft.com/office/word/2010/wordprocessingShape">
+                    <wps:wsp>
+                      <wps:cNvSpPr/>
+                      <wps:spPr>
+                        <a:xfrm>
+                          <a:off x="0" y="0"/>
+                          <a:ext cx="1021424" cy="520720"/>
+                        </a:xfrm>
+                        <a:prstGeom prst="rect">
+                          <a:avLst/>
+                        </a:prstGeom>
+                        <a:noFill/>
+                        <a:ln>
+                          <a:noFill/>
+                        </a:ln>
+                      </wps:spPr>
+                      <wps:style>
+                        <a:lnRef idx="2">
+                          <a:schemeClr val="accent6"/>
+                        </a:lnRef>
+                        <a:fillRef idx="1">
+                          <a:schemeClr val="lt1"/>
+                        </a:fillRef>
+                        <a:effectRef idx="0">
+                          <a:schemeClr val="accent6"/>
+                        </a:effectRef>
+                        <a:fontRef idx="minor">
+                          <a:schemeClr val="dk1"/>
+                        </a:fontRef>
+                      </wps:style>
+                      <wps:txbx>
+                        <w:txbxContent>
+                          <w:p>
+                            <w:pPr>
+                              <w:jc w:val="center"/>
+                              <w:rPr>
+                                <w:i/>
+                                <w:iCs/>
+                              </w:rPr>
+                            </w:pPr>
+                            <w:r>
+                              <w:rPr>
+                                <w:i/>
+                                <w:iCs/>
+                              </w:rPr>
+                              <w:t>After</w:t>
+                            </w:r>
+                          </w:p>
+                        </w:txbxContent>
+                      </wps:txbx>
+                      <wps:bodyPr rot="0" spcFirstLastPara="0" vertOverflow="overflow" horzOverflow="overflow" vert="horz" wrap="square" lIns="91440" tIns="45720" rIns="91440" bIns="45720" numCol="1" spcCol="0" rtlCol="0" fromWordArt="0" anchor="ctr" anchorCtr="0" forceAA="0" compatLnSpc="1">
+                        <a:prstTxWarp prst="textNoShape">
+                          <a:avLst/>
+                        </a:prstTxWarp>
+                        <a:noAutofit/>
+                      </wps:bodyPr>
+                    </wps:wsp>
+                  </a:graphicData>
+                </a:graphic>
+                <wp14:sizeRelH relativeFrom="margin">
+                  <wp14:pctWidth>0</wp14:pctWidth>
+                </wp14:sizeRelH>
+                <wp14:sizeRelV relativeFrom="margin">
+                  <wp14:pctHeight>0</wp14:pctHeight>
+                </wp14:sizeRelV>
+              </wp:anchor>
+            </w:drawing>
+          </mc:Choice>
+          <mc:Fallback>
+            <w:pict>
+              <v:rect w14:anchorId="7FDAB9F7" id="矩形 31" o:spid="_x0000_s1026" style="position:absolute;margin-left:308.5pt;margin-top:321.7pt;width:80.45pt;height:41pt;z-index:251677696;visibility:visible;mso-wrap-style:square;mso-width-percent:0;mso-height-percent:0;mso-wrap-distance-left:9pt;mso-wrap-distance-top:0;mso-wrap-distance-right:9pt;mso-wrap-distance-bottom:0;mso-position-horizontal:absolute;mso-position-horizontal-relative:text;mso-position-vertical:absolute;mso-position-vertical-relative:text;mso-width-percent:0;mso-height-percent:0;mso-width-relative:margin;mso-height-relative:margin;v-text-anchor:middle" o:gfxdata="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" filled="f" stroked="f" strokeweight="2pt">
+                <v:textbox>
+                  <w:txbxContent>
+                    <w:p>
+                      <w:pPr>
+                        <w:jc w:val="center"/>
+                        <w:rPr>
+                          <w:i/>
+                          <w:iCs/>
+                        </w:rPr>
+                      </w:pPr>
+                      <w:r>
+                        <w:rPr>
+                          <w:i/>
+                          <w:iCs/>
+                        </w:rPr>
+                        <w:t>After</w:t>
+                      </w:r>
+                    </w:p>
+                  </w:txbxContent>
+                </v:textbox>
+              </v:rect>
+            </w:pict>
+          </mc:Fallback>
+        </mc:AlternateContent>
+      </w:r>
+      <w:r>
+        <w:rPr>
+          <w:noProof/>
+        </w:rPr>
+        <mc:AlternateContent>
+          <mc:Choice Requires="wps">
+            <w:drawing>
+              <wp:anchor distT="0" distB="0" distL="114300" distR="114300" simplePos="0" relativeHeight="251675648" behindDoc="0" locked="0" layoutInCell="1" allowOverlap="1" wp14:anchorId="38BC001B" wp14:editId="6D6D6C5E">
+                <wp:simplePos x="0" y="0"/>
+                <wp:positionH relativeFrom="column">
+                  <wp:posOffset>347273</wp:posOffset>
+                </wp:positionH>
+                <wp:positionV relativeFrom="paragraph">
+                  <wp:posOffset>4094908</wp:posOffset>
+                </wp:positionV>
+                <wp:extent cx="926812" cy="463349"/>
+                <wp:effectExtent l="0" t="0" r="0" b="0"/>
+                <wp:wrapNone/>
+                <wp:docPr id="30" name="文本框 30"/>
+                <wp:cNvGraphicFramePr/>
+                <a:graphic xmlns:a="http://schemas.openxmlformats.org/drawingml/2006/main">
+                  <a:graphicData uri="http://schemas.microsoft.com/office/word/2010/wordprocessingShape">
+                    <wps:wsp>
+                      <wps:cNvSpPr txBox="1"/>
+                      <wps:spPr>
+                        <a:xfrm>
+                          <a:off x="0" y="0"/>
+                          <a:ext cx="926812" cy="463349"/>
+                        </a:xfrm>
+                        <a:prstGeom prst="rect">
+                          <a:avLst/>
+                        </a:prstGeom>
+                        <a:noFill/>
+                        <a:ln w="6350">
+                          <a:noFill/>
+                        </a:ln>
+                      </wps:spPr>
+                      <wps:txbx>
+                        <w:txbxContent>
+                          <w:p>
+                            <w:pPr>
+                              <w:jc w:val="center"/>
+                              <w:rPr>
+                                <w:i/>
+                                <w:iCs/>
+                              </w:rPr>
+                            </w:pPr>
+                            <w:r>
+                              <w:rPr>
+                                <w:i/>
+                                <w:iCs/>
+                              </w:rPr>
+                              <w:t>Before</w:t>
+                            </w:r>
+                          </w:p>
+                          <w:p>
+                            <w:pPr>
+                              <w:rPr>
+                                <w:rFonts w:eastAsiaTheme="minorEastAsia" w:hint="eastAsia"/>
+                                <w:lang w:eastAsia="zh-CN"/>
+                              </w:rPr>
+                            </w:pPr>
+                          </w:p>
+                        </w:txbxContent>
+                      </wps:txbx>
+                      <wps:bodyPr rot="0" spcFirstLastPara="0" vertOverflow="overflow" horzOverflow="overflow" vert="horz" wrap="square" lIns="91440" tIns="45720" rIns="91440" bIns="45720" numCol="1" spcCol="0" rtlCol="0" fromWordArt="0" anchor="t" anchorCtr="0" forceAA="0" compatLnSpc="1">
+                        <a:prstTxWarp prst="textNoShape">
+                          <a:avLst/>
+                        </a:prstTxWarp>
+                        <a:noAutofit/>
+                      </wps:bodyPr>
+                    </wps:wsp>
+                  </a:graphicData>
+                </a:graphic>
+                <wp14:sizeRelH relativeFrom="margin">
+                  <wp14:pctWidth>0</wp14:pctWidth>
+                </wp14:sizeRelH>
+                <wp14:sizeRelV relativeFrom="margin">
+                  <wp14:pctHeight>0</wp14:pctHeight>
+                </wp14:sizeRelV>
+              </wp:anchor>
+            </w:drawing>
+          </mc:Choice>
+          <mc:Fallback>
+            <w:pict>
+              <v:shapetype w14:anchorId="38BC001B" id="_x0000_t202" coordsize="21600,21600" o:spt="202" path="m,l,21600r21600,l21600,xe">
+                <v:stroke joinstyle="miter"/>
+                <v:path gradientshapeok="t" o:connecttype="rect"/>
+              </v:shapetype>
+              <v:shape id="文本框 30" o:spid="_x0000_s1027" type="#_x0000_t202" style="position:absolute;margin-left:27.35pt;margin-top:322.45pt;width:73pt;height:36.5pt;z-index:251675648;visibility:visible;mso-wrap-style:square;mso-width-percent:0;mso-height-percent:0;mso-wrap-distance-left:9pt;mso-wrap-distance-top:0;mso-wrap-distance-right:9pt;mso-wrap-distance-bottom:0;mso-position-horizontal:absolute;mso-position-horizontal-relative:text;mso-position-vertical:absolute;mso-position-vertical-relative:text;mso-width-percent:0;mso-height-percent:0;mso-width-relative:margin;mso-height-relative:margin;v-text-anchor:top" o:gfxdata="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" filled="f" stroked="f" strokeweight=".5pt">
+                <v:textbox>
+                  <w:txbxContent>
+                    <w:p>
+                      <w:pPr>
+                        <w:jc w:val="center"/>
+                        <w:rPr>
+                          <w:i/>
+                          <w:iCs/>
+                        </w:rPr>
+                      </w:pPr>
+                      <w:r>
+                        <w:rPr>
+                          <w:i/>
+                          <w:iCs/>
+                        </w:rPr>
+                        <w:t>Before</w:t>
+                      </w:r>
+                    </w:p>
+                    <w:p>
+                      <w:pPr>
+                        <w:rPr>
+                          <w:rFonts w:eastAsiaTheme="minorEastAsia" w:hint="eastAsia"/>
+                          <w:lang w:eastAsia="zh-CN"/>
+                        </w:rPr>
+                      </w:pPr>
+                    </w:p>
+                  </w:txbxContent>
+                </v:textbox>
+              </v:shape>
+            </w:pict>
+          </mc:Fallback>
+        </mc:AlternateContent>
+      </w:r>
+      <w:r>
+        <w:rPr>
+          <w:noProof/>
+        </w:rPr>
+        <w:drawing>
+          <wp:anchor distT="0" distB="0" distL="114300" distR="114300" simplePos="0" relativeHeight="251670528" behindDoc="0" locked="0" layoutInCell="1" allowOverlap="1" wp14:anchorId="33A39C6E" wp14:editId="3B4764C6">
+            <wp:simplePos x="0" y="0"/>
+            <wp:positionH relativeFrom="column">
+              <wp:posOffset>2634615</wp:posOffset>
+            </wp:positionH>
+            <wp:positionV relativeFrom="paragraph">
+              <wp:posOffset>2540</wp:posOffset>
+            </wp:positionV>
+            <wp:extent cx="1941195" cy="3858260"/>
+            <wp:effectExtent l="0" t="0" r="1905" b="8890"/>
+            <wp:wrapNone/>
+            <wp:docPr id="24" name="图片 12">
+              <a:extLst xmlns:a="http://schemas.openxmlformats.org/drawingml/2006/main">
+                <a:ext uri="{FF2B5EF4-FFF2-40B4-BE49-F238E27FC236}">
+                  <a16:creationId xmlns:a16="http://schemas.microsoft.com/office/drawing/2014/main" id="{75AC182A-2BDB-4285-BB88-25A087BD509C}"/>
+                </a:ext>
+              </a:extLst>
+            </wp:docPr>
+            <wp:cNvGraphicFramePr>
+              <a:graphicFrameLocks xmlns:a="http://schemas.openxmlformats.org/drawingml/2006/main" noChangeAspect="1"/>
+            </wp:cNvGraphicFramePr>
+            <a:graphic xmlns:a="http://schemas.openxmlformats.org/drawingml/2006/main">
+              <a:graphicData uri="http://schemas.openxmlformats.org/drawingml/2006/picture">
+                <pic:pic xmlns:pic="http://schemas.openxmlformats.org/drawingml/2006/picture">
+                  <pic:nvPicPr>
+                    <pic:cNvPr id="13" name="图片 12">
+                      <a:extLst>
+                        <a:ext uri="{FF2B5EF4-FFF2-40B4-BE49-F238E27FC236}">
+                          <a16:creationId xmlns:a16="http://schemas.microsoft.com/office/drawing/2014/main" id="{75AC182A-2BDB-4285-BB88-25A087BD509C}"/>
+                        </a:ext>
+                      </a:extLst>
+                    </pic:cNvPr>
+                    <pic:cNvPicPr>
+                      <a:picLocks noChangeAspect="1"/>
+                    </pic:cNvPicPr>
+                  </pic:nvPicPr>
+                  <pic:blipFill>
+                    <a:blip r:embed="rId28"/>
+                    <a:stretch>
+                      <a:fillRect/>
+                    </a:stretch>
+                  </pic:blipFill>
+                  <pic:spPr>
+                    <a:xfrm>
+                      <a:off x="0" y="0"/>
+                      <a:ext cx="1941195" cy="3858260"/>
+                    </a:xfrm>
+                    <a:prstGeom prst="rect">
+                      <a:avLst/>
+                    </a:prstGeom>
+                  </pic:spPr>
+                </pic:pic>
+              </a:graphicData>
+            </a:graphic>
+            <wp14:sizeRelH relativeFrom="margin">
+              <wp14:pctWidth>0</wp14:pctWidth>
+            </wp14:sizeRelH>
+            <wp14:sizeRelV relativeFrom="margin">
+              <wp14:pctHeight>0</wp14:pctHeight>
+            </wp14:sizeRelV>
+          </wp:anchor>
+        </w:drawing>
+      </w:r>
+      <w:r>
+        <w:rPr>
+          <w:noProof/>
+        </w:rPr>
+        <w:drawing>
+          <wp:anchor distT="0" distB="0" distL="114300" distR="114300" simplePos="0" relativeHeight="251672576" behindDoc="0" locked="0" layoutInCell="1" allowOverlap="1" wp14:anchorId="7257214E" wp14:editId="6AA58BA6">
+            <wp:simplePos x="0" y="0"/>
+            <wp:positionH relativeFrom="column">
+              <wp:posOffset>4711720</wp:posOffset>
+            </wp:positionH>
+            <wp:positionV relativeFrom="paragraph">
+              <wp:posOffset>1880080</wp:posOffset>
+            </wp:positionV>
+            <wp:extent cx="1558636" cy="2324282"/>
+            <wp:effectExtent l="0" t="0" r="3810" b="0"/>
+            <wp:wrapNone/>
+            <wp:docPr id="6" name="图片 5">
+              <a:extLst xmlns:a="http://schemas.openxmlformats.org/drawingml/2006/main">
+                <a:ext uri="{FF2B5EF4-FFF2-40B4-BE49-F238E27FC236}">
+                  <a16:creationId xmlns:a16="http://schemas.microsoft.com/office/drawing/2014/main" id="{D5B29D63-D988-433B-AEE4-5EB7142B3223}"/>
+                </a:ext>
+              </a:extLst>
+            </wp:docPr>
+            <wp:cNvGraphicFramePr>
+              <a:graphicFrameLocks xmlns:a="http://schemas.openxmlformats.org/drawingml/2006/main" noChangeAspect="1"/>
+            </wp:cNvGraphicFramePr>
+            <a:graphic xmlns:a="http://schemas.openxmlformats.org/drawingml/2006/main">
+              <a:graphicData uri="http://schemas.openxmlformats.org/drawingml/2006/picture">
+                <pic:pic xmlns:pic="http://schemas.openxmlformats.org/drawingml/2006/picture">
+                  <pic:nvPicPr>
+                    <pic:cNvPr id="6" name="图片 5">
+                      <a:extLst>
+                        <a:ext uri="{FF2B5EF4-FFF2-40B4-BE49-F238E27FC236}">
+                          <a16:creationId xmlns:a16="http://schemas.microsoft.com/office/drawing/2014/main" id="{D5B29D63-D988-433B-AEE4-5EB7142B3223}"/>
+                        </a:ext>
+                      </a:extLst>
+                    </pic:cNvPr>
+                    <pic:cNvPicPr>
+                      <a:picLocks noChangeAspect="1"/>
+                    </pic:cNvPicPr>
+                  </pic:nvPicPr>
+                  <pic:blipFill>
+                    <a:blip r:embed="rId29"/>
+                    <a:stretch>
+                      <a:fillRect/>
+                    </a:stretch>
+                  </pic:blipFill>
+                  <pic:spPr>
+                    <a:xfrm>
+                      <a:off x="0" y="0"/>
+                      <a:ext cx="1558636" cy="2324282"/>
+                    </a:xfrm>
+                    <a:prstGeom prst="rect">
+                      <a:avLst/>
+                    </a:prstGeom>
+                  </pic:spPr>
+                </pic:pic>
+              </a:graphicData>
+            </a:graphic>
+            <wp14:sizeRelH relativeFrom="margin">
+              <wp14:pctWidth>0</wp14:pctWidth>
+            </wp14:sizeRelH>
+            <wp14:sizeRelV relativeFrom="margin">
+              <wp14:pctHeight>0</wp14:pctHeight>
+            </wp14:sizeRelV>
+          </wp:anchor>
+        </w:drawing>
+      </w:r>
+    </w:p>
+    <w:p>
+      <w:pPr>
+        <w:pStyle w:val="1"/>
+      </w:pPr>
+      <w:bookmarkStart w:id="35" w:name="_Toc444681785"/>
+      <w:bookmarkStart w:id="36" w:name="_Toc101859570"/>
+      <w:r>
+        <w:rPr>
+          <w:rFonts w:eastAsia="PMingLiU" w:hint="eastAsia"/>
+          <w:lang w:eastAsia="zh-TW"/>
+        </w:rPr>
+        <w:lastRenderedPageBreak/>
+        <w:t>Design Pattern</w:t>
       </w:r>
       <w:bookmarkEnd w:id="35"/>
       <w:bookmarkEnd w:id="36"/>
@@ -5329,177 +7190,209 @@
           <w:rFonts w:hint="eastAsia"/>
           <w:lang w:eastAsia="zh-TW"/>
         </w:rPr>
-        <w:t xml:space="preserve">Describe </w:t>
-      </w:r>
-      <w:r>
-        <w:rPr>
-          <w:rFonts w:ascii="CMR12" w:hAnsi="CMR12" w:cs="CMR12" w:hint="eastAsia"/>
-          <w:lang w:val="en-US" w:eastAsia="zh-TW"/>
-        </w:rPr>
-        <w:t xml:space="preserve">where you have used the </w:t>
-      </w:r>
-      <w:r>
-        <w:rPr>
-          <w:rFonts w:ascii="CMR12" w:hAnsi="CMR12" w:cs="CMR12" w:hint="eastAsia"/>
-          <w:lang w:val="en-US" w:eastAsia="zh-TW"/>
+        <w:t xml:space="preserve">We have </w:t>
+      </w:r>
+      <w:r>
+        <w:rPr>
+          <w:rFonts w:hint="eastAsia"/>
+          <w:lang w:eastAsia="zh-TW"/>
+        </w:rPr>
+        <w:t>used</w:t>
+      </w:r>
+      <w:r>
+        <w:rPr>
+          <w:rFonts w:hint="eastAsia"/>
+          <w:lang w:eastAsia="zh-TW"/>
+        </w:rPr>
+        <w:t xml:space="preserve"> the design </w:t>
+      </w:r>
+      <w:r>
+        <w:rPr>
+          <w:rFonts w:hint="eastAsia"/>
+          <w:lang w:eastAsia="zh-TW"/>
         </w:rPr>
         <w:t>pattern</w:t>
       </w:r>
       <w:r>
         <w:rPr>
-          <w:rFonts w:ascii="CMR12" w:hAnsi="CMR12" w:cs="CMR12" w:hint="eastAsia"/>
-          <w:lang w:val="en-US" w:eastAsia="zh-TW"/>
-        </w:rPr>
-        <w:t>.</w:t>
+          <w:rFonts w:hint="eastAsia"/>
+          <w:lang w:eastAsia="zh-TW"/>
+        </w:rPr>
+        <w:t>s</w:t>
+      </w:r>
+      <w:r>
+        <w:rPr>
+          <w:rFonts w:hint="eastAsia"/>
+          <w:lang w:eastAsia="zh-TW"/>
+        </w:rPr>
+        <w:t xml:space="preserve"> to develop the </w:t>
+      </w:r>
+      <w:r>
+        <w:rPr>
+          <w:rFonts w:hint="eastAsia"/>
+          <w:lang w:eastAsia="zh-TW"/>
+        </w:rPr>
+        <w:t>application</w:t>
+      </w:r>
+      <w:r>
+        <w:rPr>
+          <w:rFonts w:hint="eastAsia"/>
+          <w:lang w:eastAsia="zh-TW"/>
+        </w:rPr>
+        <w:t xml:space="preserve">. </w:t>
       </w:r>
     </w:p>
     <w:p>
       <w:pPr>
-        <w:rPr>
-          <w:rFonts w:ascii="CMR12" w:hAnsi="CMR12" w:cs="CMR12"/>
-          <w:lang w:val="en-US" w:eastAsia="zh-TW"/>
-        </w:rPr>
-      </w:pPr>
-      <w:r>
-        <w:rPr>
-          <w:rFonts w:ascii="CMR12" w:hAnsi="CMR12" w:cs="CMR12" w:hint="eastAsia"/>
-          <w:lang w:val="en-US" w:eastAsia="zh-TW"/>
-        </w:rPr>
-        <w:t>By u</w:t>
-      </w:r>
-      <w:r>
-        <w:rPr>
-          <w:rFonts w:ascii="CMR12" w:hAnsi="CMR12" w:cs="CMR12" w:hint="eastAsia"/>
-          <w:lang w:val="en-US" w:eastAsia="zh-TW"/>
-        </w:rPr>
-        <w:t xml:space="preserve">sing this </w:t>
+        <w:pStyle w:val="2"/>
+      </w:pPr>
+      <w:bookmarkStart w:id="37" w:name="_Toc444681786"/>
+      <w:bookmarkStart w:id="38" w:name="_Toc101859571"/>
+      <w:r>
+        <w:rPr>
+          <w:lang w:eastAsia="zh-TW"/>
+        </w:rPr>
+        <w:t>Mediator</w:t>
       </w:r>
       <w:r>
         <w:rPr>
           <w:rFonts w:hint="eastAsia"/>
           <w:lang w:eastAsia="zh-TW"/>
         </w:rPr>
-        <w:t>pattern</w:t>
-      </w:r>
-      <w:r>
-        <w:rPr>
-          <w:rFonts w:ascii="CMR12" w:hAnsi="CMR12" w:cs="CMR12" w:hint="eastAsia"/>
-          <w:lang w:val="en-US" w:eastAsia="zh-TW"/>
-        </w:rPr>
-        <w:t>, we</w:t>
-      </w:r>
-      <w:r>
-        <w:rPr>
-          <w:rFonts w:ascii="CMR12" w:hAnsi="CMR12" w:cs="CMR12" w:hint="eastAsia"/>
-          <w:lang w:val="en-US" w:eastAsia="zh-TW"/>
-        </w:rPr>
-        <w:t xml:space="preserve"> can</w:t>
-      </w:r>
-      <w:r>
-        <w:rPr>
-          <w:rFonts w:ascii="CMR12" w:hAnsi="CMR12" w:cs="CMR12"/>
-          <w:lang w:val="en-US" w:eastAsia="zh-TW"/>
-        </w:rPr>
-        <w:t>…</w:t>
-      </w:r>
-    </w:p>
-    <w:p>
-      <w:pPr>
-        <w:pStyle w:val="2"/>
-      </w:pPr>
-      <w:bookmarkStart w:id="37" w:name="_Toc444681787"/>
-      <w:bookmarkStart w:id="38" w:name="_Toc97221591"/>
-      <w:r>
-        <w:rPr>
-          <w:rFonts w:hint="eastAsia"/>
-          <w:lang w:eastAsia="zh-TW"/>
-        </w:rPr>
-        <w:t>Y Pattern</w:t>
+        <w:t xml:space="preserve"> Pattern</w:t>
       </w:r>
       <w:bookmarkEnd w:id="37"/>
       <w:bookmarkEnd w:id="38"/>
     </w:p>
     <w:p>
-      <w:pPr>
-        <w:rPr>
-          <w:rFonts w:ascii="CMR12" w:hAnsi="CMR12" w:cs="CMR12"/>
-          <w:lang w:val="en-US" w:eastAsia="zh-TW"/>
-        </w:rPr>
-      </w:pPr>
-      <w:r>
-        <w:rPr>
-          <w:rFonts w:hint="eastAsia"/>
-          <w:lang w:eastAsia="zh-TW"/>
-        </w:rPr>
-        <w:t xml:space="preserve">Describe </w:t>
-      </w:r>
-      <w:r>
-        <w:rPr>
-          <w:rFonts w:ascii="CMR12" w:hAnsi="CMR12" w:cs="CMR12" w:hint="eastAsia"/>
-          <w:lang w:val="en-US" w:eastAsia="zh-TW"/>
-        </w:rPr>
-        <w:t xml:space="preserve">where you have used the </w:t>
-      </w:r>
-      <w:r>
-        <w:rPr>
-          <w:rFonts w:ascii="CMR12" w:hAnsi="CMR12" w:cs="CMR12" w:hint="eastAsia"/>
-          <w:lang w:val="en-US" w:eastAsia="zh-TW"/>
-        </w:rPr>
-        <w:t>pattern</w:t>
-      </w:r>
-      <w:r>
-        <w:rPr>
-          <w:rFonts w:ascii="CMR12" w:hAnsi="CMR12" w:cs="CMR12" w:hint="eastAsia"/>
-          <w:lang w:val="en-US" w:eastAsia="zh-TW"/>
-        </w:rPr>
-        <w:t>.</w:t>
+      <w:r>
+        <w:t>Mediator pattern is used to reduce communication complexity between multiple objects or classes</w:t>
+      </w:r>
+      <w:r>
+        <w:t xml:space="preserve">. For the model-controller, it would be very complicated if every class has a relationship with a client. Therefore, </w:t>
+      </w:r>
+      <w:proofErr w:type="spellStart"/>
+      <w:r>
+        <w:t>HandleAClient</w:t>
+      </w:r>
+      <w:proofErr w:type="spellEnd"/>
+      <w:r>
+        <w:t xml:space="preserve"> class has become the mediator, transferring messages between the client and the conceptual server (Serer class and Room class). By applying mediator pattern, the cost of communication decreases a lot and the classes are more loosely coupled.</w:t>
       </w:r>
     </w:p>
     <w:p>
       <w:pPr>
-        <w:rPr>
-          <w:rFonts w:ascii="CMR12" w:hAnsi="CMR12" w:cs="CMR12"/>
-          <w:lang w:val="en-US" w:eastAsia="zh-TW"/>
-        </w:rPr>
-      </w:pPr>
-      <w:r>
-        <w:rPr>
-          <w:rFonts w:ascii="CMR12" w:hAnsi="CMR12" w:cs="CMR12" w:hint="eastAsia"/>
-          <w:lang w:val="en-US" w:eastAsia="zh-TW"/>
-        </w:rPr>
-        <w:t xml:space="preserve">By using this </w:t>
+        <w:pStyle w:val="2"/>
+      </w:pPr>
+      <w:bookmarkStart w:id="39" w:name="_Toc444681787"/>
+      <w:bookmarkStart w:id="40" w:name="_Toc101859572"/>
+      <w:r>
+        <w:rPr>
+          <w:lang w:eastAsia="zh-TW"/>
+        </w:rPr>
+        <w:t>Singleton</w:t>
       </w:r>
       <w:r>
         <w:rPr>
           <w:rFonts w:hint="eastAsia"/>
           <w:lang w:eastAsia="zh-TW"/>
         </w:rPr>
-        <w:t>pattern</w:t>
-      </w:r>
-      <w:r>
-        <w:rPr>
-          <w:rFonts w:ascii="CMR12" w:hAnsi="CMR12" w:cs="CMR12" w:hint="eastAsia"/>
-          <w:lang w:val="en-US" w:eastAsia="zh-TW"/>
-        </w:rPr>
-        <w:t>, we can</w:t>
-      </w:r>
-      <w:r>
-        <w:rPr>
-          <w:rFonts w:ascii="CMR12" w:hAnsi="CMR12" w:cs="CMR12"/>
-          <w:lang w:val="en-US" w:eastAsia="zh-TW"/>
-        </w:rPr>
-        <w:t>…</w:t>
-      </w:r>
+        <w:t xml:space="preserve"> Pattern</w:t>
+      </w:r>
+      <w:bookmarkEnd w:id="39"/>
+      <w:bookmarkEnd w:id="40"/>
     </w:p>
     <w:p>
       <w:pPr>
         <w:rPr>
-          <w:lang w:val="en-US" w:eastAsia="zh-TW"/>
-        </w:rPr>
-      </w:pPr>
+          <w:lang w:eastAsia="zh-TW"/>
+        </w:rPr>
+      </w:pPr>
+      <w:r>
+        <w:rPr>
+          <w:lang w:eastAsia="zh-TW"/>
+        </w:rPr>
+        <w:t xml:space="preserve">The intent of the Singleton pattern is to ensure that a class has only one instance and to provide a global point of access to it. For </w:t>
+      </w:r>
+      <w:proofErr w:type="spellStart"/>
+      <w:r>
+        <w:rPr>
+          <w:lang w:eastAsia="zh-TW"/>
+        </w:rPr>
+        <w:t>HandleTheSocket</w:t>
+      </w:r>
+      <w:proofErr w:type="spellEnd"/>
+      <w:r>
+        <w:rPr>
+          <w:lang w:eastAsia="zh-TW"/>
+        </w:rPr>
+        <w:t xml:space="preserve"> class, who is responsible for handling the socket connection, is considered appropriated to be applied with singleton pattern. By doing so, clients are able to establish connections concurrently without causing any error due to there is only one instance of </w:t>
+      </w:r>
+      <w:proofErr w:type="spellStart"/>
+      <w:r>
+        <w:rPr>
+          <w:lang w:eastAsia="zh-TW"/>
+        </w:rPr>
+        <w:t>HandleTheSocket</w:t>
+      </w:r>
+      <w:proofErr w:type="spellEnd"/>
+      <w:r>
+        <w:rPr>
+          <w:lang w:eastAsia="zh-TW"/>
+        </w:rPr>
+        <w:t xml:space="preserve"> class, which is held by Server class.</w:t>
+      </w:r>
     </w:p>
     <w:p>
       <w:pPr>
+        <w:rPr>
+          <w:lang w:val="en-US" w:eastAsia="zh-TW"/>
+        </w:rPr>
+      </w:pPr>
+      <w:r>
+        <w:rPr>
+          <w:noProof/>
+          <w:lang w:val="en-US" w:eastAsia="zh-TW"/>
+        </w:rPr>
+        <w:drawing>
+          <wp:inline distT="0" distB="0" distL="0" distR="0" wp14:anchorId="7A8E1EE9" wp14:editId="1E46BB04">
+            <wp:extent cx="5416828" cy="2540131"/>
+            <wp:effectExtent l="0" t="0" r="0" b="0"/>
+            <wp:docPr id="33" name="图片 33"/>
+            <wp:cNvGraphicFramePr>
+              <a:graphicFrameLocks xmlns:a="http://schemas.openxmlformats.org/drawingml/2006/main" noChangeAspect="1"/>
+            </wp:cNvGraphicFramePr>
+            <a:graphic xmlns:a="http://schemas.openxmlformats.org/drawingml/2006/main">
+              <a:graphicData uri="http://schemas.openxmlformats.org/drawingml/2006/picture">
+                <pic:pic xmlns:pic="http://schemas.openxmlformats.org/drawingml/2006/picture">
+                  <pic:nvPicPr>
+                    <pic:cNvPr id="33" name="图片 33"/>
+                    <pic:cNvPicPr/>
+                  </pic:nvPicPr>
+                  <pic:blipFill>
+                    <a:blip r:embed="rId30"/>
+                    <a:stretch>
+                      <a:fillRect/>
+                    </a:stretch>
+                  </pic:blipFill>
+                  <pic:spPr>
+                    <a:xfrm>
+                      <a:off x="0" y="0"/>
+                      <a:ext cx="5416828" cy="2540131"/>
+                    </a:xfrm>
+                    <a:prstGeom prst="rect">
+                      <a:avLst/>
+                    </a:prstGeom>
+                  </pic:spPr>
+                </pic:pic>
+              </a:graphicData>
+            </a:graphic>
+          </wp:inline>
+        </w:drawing>
+      </w:r>
+    </w:p>
+    <w:p>
+      <w:pPr>
         <w:spacing w:before="0" w:after="0" w:line="240" w:lineRule="auto"/>
         <w:jc w:val="left"/>
         <w:rPr>
@@ -5515,17 +7408,182 @@
     </w:p>
     <w:p>
       <w:pPr>
+        <w:pStyle w:val="2"/>
+        <w:rPr>
+          <w:lang w:eastAsia="zh-TW"/>
+        </w:rPr>
+      </w:pPr>
+      <w:bookmarkStart w:id="41" w:name="_Toc444681788"/>
+      <w:bookmarkStart w:id="42" w:name="_Toc101859573"/>
+      <w:r>
+        <w:rPr>
+          <w:lang w:eastAsia="zh-TW"/>
+        </w:rPr>
+        <w:lastRenderedPageBreak/>
+        <w:t>MVC</w:t>
+      </w:r>
+      <w:r>
+        <w:rPr>
+          <w:rFonts w:hint="eastAsia"/>
+          <w:lang w:eastAsia="zh-TW"/>
+        </w:rPr>
+        <w:t xml:space="preserve"> Pattern</w:t>
+      </w:r>
+      <w:bookmarkEnd w:id="42"/>
+    </w:p>
+    <w:p>
+      <w:r>
+        <w:t xml:space="preserve">As for </w:t>
+      </w:r>
+      <w:r>
+        <w:t xml:space="preserve">the model-controller composited by Server, Room, </w:t>
+      </w:r>
+      <w:proofErr w:type="spellStart"/>
+      <w:r>
+        <w:t>HandleAClient</w:t>
+      </w:r>
+      <w:proofErr w:type="spellEnd"/>
+      <w:r>
+        <w:t xml:space="preserve">, and Client class, is responsible for sending commands to update the models’ state. The view-controller, that is </w:t>
+      </w:r>
+      <w:proofErr w:type="spellStart"/>
+      <w:r>
+        <w:t>ClientMain</w:t>
+      </w:r>
+      <w:proofErr w:type="spellEnd"/>
+      <w:r>
+        <w:t xml:space="preserve"> class, can access processed and duplicated data by invoking encapsulated methods from model-controller</w:t>
+      </w:r>
+      <w:r>
+        <w:rPr>
+          <w:rFonts w:hint="eastAsia"/>
+        </w:rPr>
+        <w:t>.</w:t>
+      </w:r>
+      <w:r>
+        <w:t xml:space="preserve"> </w:t>
+      </w:r>
+      <w:r>
+        <w:rPr>
+          <w:rFonts w:hint="eastAsia"/>
+        </w:rPr>
+        <w:t>But</w:t>
+      </w:r>
+      <w:r>
+        <w:t xml:space="preserve"> the model used for message passing among classes of model-controller, for instance, </w:t>
+      </w:r>
+      <w:proofErr w:type="spellStart"/>
+      <w:r>
+        <w:t>InitBean</w:t>
+      </w:r>
+      <w:proofErr w:type="spellEnd"/>
+      <w:r>
+        <w:t xml:space="preserve"> class (used to initialize a client), is not visible to the view-controller.</w:t>
+      </w:r>
+    </w:p>
+    <w:p/>
+    <w:p>
+      <w:r>
+        <w:rPr>
+          <w:rFonts w:hint="eastAsia"/>
+        </w:rPr>
+        <w:t>W</w:t>
+      </w:r>
+      <w:r>
+        <w:t>ith Model-view-controller pattern applied, our system is more loosely coupled and we were able to develop different parts simultaneously, which has increased the efficiency of development.</w:t>
+      </w:r>
+    </w:p>
+    <w:p>
+      <w:pPr>
+        <w:rPr>
+          <w:rFonts w:hint="eastAsia"/>
+          <w:lang w:eastAsia="zh-TW"/>
+        </w:rPr>
+      </w:pPr>
+      <w:r>
+        <w:rPr>
+          <w:b/>
+          <w:bCs/>
+          <w:noProof/>
+          <w:sz w:val="32"/>
+          <w:szCs w:val="32"/>
+        </w:rPr>
+        <w:drawing>
+          <wp:inline distT="0" distB="0" distL="0" distR="0" wp14:anchorId="4AEBB6DE" wp14:editId="4FD3379E">
+            <wp:extent cx="5274310" cy="3506470"/>
+            <wp:effectExtent l="0" t="0" r="2540" b="0"/>
+            <wp:docPr id="34" name="图片 18">
+              <a:extLst xmlns:a="http://schemas.openxmlformats.org/drawingml/2006/main">
+                <a:ext uri="{FF2B5EF4-FFF2-40B4-BE49-F238E27FC236}">
+                  <a16:creationId xmlns:a16="http://schemas.microsoft.com/office/drawing/2014/main" id="{4F40EB90-397E-4144-AFAD-7796A386AEE7}"/>
+                </a:ext>
+              </a:extLst>
+            </wp:docPr>
+            <wp:cNvGraphicFramePr>
+              <a:graphicFrameLocks xmlns:a="http://schemas.openxmlformats.org/drawingml/2006/main" noChangeAspect="1"/>
+            </wp:cNvGraphicFramePr>
+            <a:graphic xmlns:a="http://schemas.openxmlformats.org/drawingml/2006/main">
+              <a:graphicData uri="http://schemas.openxmlformats.org/drawingml/2006/picture">
+                <pic:pic xmlns:pic="http://schemas.openxmlformats.org/drawingml/2006/picture">
+                  <pic:nvPicPr>
+                    <pic:cNvPr id="19" name="图片 18">
+                      <a:extLst>
+                        <a:ext uri="{FF2B5EF4-FFF2-40B4-BE49-F238E27FC236}">
+                          <a16:creationId xmlns:a16="http://schemas.microsoft.com/office/drawing/2014/main" id="{4F40EB90-397E-4144-AFAD-7796A386AEE7}"/>
+                        </a:ext>
+                      </a:extLst>
+                    </pic:cNvPr>
+                    <pic:cNvPicPr>
+                      <a:picLocks noChangeAspect="1"/>
+                    </pic:cNvPicPr>
+                  </pic:nvPicPr>
+                  <pic:blipFill>
+                    <a:blip r:embed="rId10">
+                      <a:extLst>
+                        <a:ext uri="{28A0092B-C50C-407E-A947-70E740481C1C}">
+                          <a14:useLocalDpi xmlns:a14="http://schemas.microsoft.com/office/drawing/2010/main" val="0"/>
+                        </a:ext>
+                      </a:extLst>
+                    </a:blip>
+                    <a:stretch>
+                      <a:fillRect/>
+                    </a:stretch>
+                  </pic:blipFill>
+                  <pic:spPr>
+                    <a:xfrm>
+                      <a:off x="0" y="0"/>
+                      <a:ext cx="5274310" cy="3506470"/>
+                    </a:xfrm>
+                    <a:prstGeom prst="rect">
+                      <a:avLst/>
+                    </a:prstGeom>
+                  </pic:spPr>
+                </pic:pic>
+              </a:graphicData>
+            </a:graphic>
+          </wp:inline>
+        </w:drawing>
+      </w:r>
+    </w:p>
+    <w:p>
+      <w:pPr>
         <w:pStyle w:val="1"/>
       </w:pPr>
-      <w:bookmarkStart w:id="39" w:name="_Toc444681788"/>
-      <w:bookmarkStart w:id="40" w:name="_Toc97221592"/>
+      <w:bookmarkStart w:id="43" w:name="_Toc101859574"/>
+      <w:r>
+        <w:rPr>
+          <w:rFonts w:eastAsia="PMingLiU"/>
+          <w:lang w:eastAsia="zh-TW"/>
+        </w:rPr>
+        <w:lastRenderedPageBreak/>
+        <w:t>A</w:t>
+      </w:r>
       <w:r>
         <w:rPr>
           <w:rFonts w:eastAsia="PMingLiU" w:hint="eastAsia"/>
           <w:lang w:eastAsia="zh-TW"/>
         </w:rPr>
-        <w:lastRenderedPageBreak/>
-        <w:t xml:space="preserve">Additional </w:t>
+        <w:t xml:space="preserve">dditional </w:t>
       </w:r>
       <w:r>
         <w:rPr>
@@ -5548,7 +7606,7 @@
         </w:rPr>
         <w:t>Work</w:t>
       </w:r>
-      <w:bookmarkEnd w:id="39"/>
+      <w:bookmarkEnd w:id="41"/>
       <w:r>
         <w:rPr>
           <w:rFonts w:eastAsia="PMingLiU" w:hint="eastAsia"/>
@@ -5556,7 +7614,7 @@
         </w:rPr>
         <w:t xml:space="preserve"> (Optional)</w:t>
       </w:r>
-      <w:bookmarkEnd w:id="40"/>
+      <w:bookmarkEnd w:id="43"/>
     </w:p>
     <w:p>
       <w:pPr>
@@ -7325,7 +9383,7 @@
       <w:lvlText w:val="%1.%2"/>
       <w:lvlJc w:val="left"/>
       <w:pPr>
-        <w:ind w:left="576" w:hanging="576"/>
+        <w:ind w:left="1286" w:hanging="576"/>
       </w:pPr>
       <w:rPr>
         <w:rFonts w:cs="Times New Roman"/>
@@ -8431,7 +10489,7 @@
   <w:style w:type="paragraph" w:default="1" w:styleId="a">
     <w:name w:val="Normal"/>
     <w:qFormat/>
-    <w:rsid w:val="0074283B"/>
+    <w:rsid w:val="00AA4546"/>
     <w:pPr>
       <w:spacing w:before="240" w:after="240" w:line="360" w:lineRule="auto"/>
       <w:jc w:val="both"/>
@@ -8483,6 +10541,7 @@
         <w:numId w:val="1"/>
       </w:numPr>
       <w:spacing w:before="480" w:after="80"/>
+      <w:ind w:left="576"/>
       <w:outlineLvl w:val="1"/>
     </w:pPr>
     <w:rPr>

</xml_diff>

<commit_message>
spellings and modularity add a sentence
</commit_message>
<xml_diff>
--- a/COMP221_Group_01_Report.docx
+++ b/COMP221_Group_01_Report.docx
@@ -852,9 +852,9 @@
     </w:p>
     <w:bookmarkStart w:id="3" w:name="_Toc378164300" w:displacedByCustomXml="next"/>
     <w:bookmarkEnd w:id="3" w:displacedByCustomXml="next"/>
-    <w:bookmarkStart w:id="4" w:name="_Toc378164301" w:displacedByCustomXml="next"/>
+    <w:bookmarkStart w:id="4" w:name="_Toc417747426" w:displacedByCustomXml="next"/>
     <w:bookmarkStart w:id="5" w:name="_Toc403233964" w:displacedByCustomXml="next"/>
-    <w:bookmarkStart w:id="6" w:name="_Toc417747426" w:displacedByCustomXml="next"/>
+    <w:bookmarkStart w:id="6" w:name="_Toc378164301" w:displacedByCustomXml="next"/>
     <w:sdt>
       <w:sdtPr>
         <w:rPr>
@@ -5279,23 +5279,20 @@
         <w:t xml:space="preserve">For the model-controller, </w:t>
       </w:r>
       <w:r>
-        <w:t xml:space="preserve">it provides a encapsulated </w:t>
-      </w:r>
-      <w:proofErr w:type="gramStart"/>
+        <w:t>it provides a</w:t>
+      </w:r>
+      <w:r>
+        <w:t>n</w:t>
+      </w:r>
+      <w:r>
+        <w:t xml:space="preserve"> encapsulated </w:t>
+      </w:r>
       <w:r>
         <w:rPr>
           <w:i/>
           <w:iCs/>
         </w:rPr>
-        <w:t>initialize(</w:t>
-      </w:r>
-      <w:proofErr w:type="gramEnd"/>
-      <w:r>
-        <w:rPr>
-          <w:i/>
-          <w:iCs/>
-        </w:rPr>
-        <w:t>)</w:t>
+        <w:t>initialize()</w:t>
       </w:r>
       <w:r>
         <w:rPr>
@@ -5774,25 +5771,7 @@
         <w:rPr>
           <w:highlight w:val="yellow"/>
         </w:rPr>
-        <w:t>into modules</w:t>
-      </w:r>
-      <w:r>
-        <w:rPr>
-          <w:highlight w:val="yellow"/>
-        </w:rPr>
-        <w:t xml:space="preserve">(model, model-controller, view, view-controller) </w:t>
-      </w:r>
-      <w:r>
-        <w:rPr>
-          <w:highlight w:val="yellow"/>
-        </w:rPr>
-        <w:t>which can be compiled separately, but which have connections with other modules</w:t>
-      </w:r>
-      <w:r>
-        <w:rPr>
-          <w:highlight w:val="yellow"/>
-        </w:rPr>
-        <w:t>.</w:t>
+        <w:t>into modules(model, model-controller, view, view-controller) which can be compiled separately, but which have connections with other modules.</w:t>
       </w:r>
       <w:r>
         <w:rPr>
@@ -5967,22 +5946,13 @@
         <w:rPr>
           <w:highlight w:val="yellow"/>
         </w:rPr>
-        <w:t xml:space="preserve">work is </w:t>
-      </w:r>
-      <w:r>
-        <w:rPr>
-          <w:highlight w:val="yellow"/>
-        </w:rPr>
-        <w:t>Loosely Coupled</w:t>
-      </w:r>
-      <w:r>
-        <w:rPr>
-          <w:highlight w:val="yellow"/>
-        </w:rPr>
+        <w:t>work is Loosely Coupled.</w:t>
+      </w:r>
+      <w:r>
+        <w:t xml:space="preserve"> Moreover, MVC pattern has made our modules logically cohesive</w:t>
+      </w:r>
+      <w:r>
         <w:t>.</w:t>
-      </w:r>
-      <w:r>
-        <w:t xml:space="preserve"> </w:t>
       </w:r>
     </w:p>
     <w:p>
@@ -6775,8 +6745,6 @@
         </w:rPr>
         <w:t xml:space="preserve">ere we have two examples. The first one is </w:t>
       </w:r>
-      <w:proofErr w:type="spellStart"/>
-      <w:proofErr w:type="gramStart"/>
       <w:r>
         <w:rPr>
           <w:rFonts w:eastAsiaTheme="minorEastAsia"/>
@@ -6786,7 +6754,6 @@
         </w:rPr>
         <w:t>setDuringGameScene</w:t>
       </w:r>
-      <w:proofErr w:type="spellEnd"/>
       <w:r>
         <w:rPr>
           <w:rFonts w:eastAsiaTheme="minorEastAsia"/>
@@ -6794,17 +6761,7 @@
           <w:iCs/>
           <w:lang w:eastAsia="zh-CN"/>
         </w:rPr>
-        <w:t>(</w:t>
-      </w:r>
-      <w:proofErr w:type="gramEnd"/>
-      <w:r>
-        <w:rPr>
-          <w:rFonts w:eastAsiaTheme="minorEastAsia"/>
-          <w:i/>
-          <w:iCs/>
-          <w:lang w:eastAsia="zh-CN"/>
-        </w:rPr>
-        <w:t>)</w:t>
+        <w:t>()</w:t>
       </w:r>
       <w:r>
         <w:rPr>
@@ -6825,23 +6782,7 @@
           <w:rFonts w:eastAsiaTheme="minorEastAsia"/>
           <w:lang w:eastAsia="zh-CN"/>
         </w:rPr>
-        <w:t xml:space="preserve">(In </w:t>
-      </w:r>
-      <w:proofErr w:type="spellStart"/>
-      <w:r>
-        <w:rPr>
-          <w:rFonts w:eastAsiaTheme="minorEastAsia"/>
-          <w:lang w:eastAsia="zh-CN"/>
-        </w:rPr>
-        <w:t>ClientMain</w:t>
-      </w:r>
-      <w:proofErr w:type="spellEnd"/>
-      <w:r>
-        <w:rPr>
-          <w:rFonts w:eastAsiaTheme="minorEastAsia"/>
-          <w:lang w:eastAsia="zh-CN"/>
-        </w:rPr>
-        <w:t xml:space="preserve"> class)</w:t>
+        <w:t>(In ClientMain class)</w:t>
       </w:r>
       <w:r>
         <w:rPr>
@@ -6877,23 +6818,7 @@
           <w:rFonts w:eastAsiaTheme="minorEastAsia"/>
           <w:lang w:eastAsia="zh-CN"/>
         </w:rPr>
-        <w:t xml:space="preserve">elcome page has 3 buttons, these buttons are set on the same action which is turn to the </w:t>
-      </w:r>
-      <w:proofErr w:type="spellStart"/>
-      <w:r>
-        <w:rPr>
-          <w:rFonts w:eastAsiaTheme="minorEastAsia"/>
-          <w:lang w:eastAsia="zh-CN"/>
-        </w:rPr>
-        <w:t>DuringTheGame</w:t>
-      </w:r>
-      <w:proofErr w:type="spellEnd"/>
-      <w:r>
-        <w:rPr>
-          <w:rFonts w:eastAsiaTheme="minorEastAsia"/>
-          <w:lang w:eastAsia="zh-CN"/>
-        </w:rPr>
-        <w:t xml:space="preserve"> page but with different mode number. We abstract these codes out into one method.</w:t>
+        <w:t>elcome page has 3 buttons, these buttons are set on the same action which is turn to the DuringTheGame page but with different mode number. We abstract these codes out into one method.</w:t>
       </w:r>
     </w:p>
     <w:p>
@@ -6984,8 +6909,6 @@
         </w:rPr>
         <w:t xml:space="preserve">he second one is </w:t>
       </w:r>
-      <w:proofErr w:type="spellStart"/>
-      <w:proofErr w:type="gramStart"/>
       <w:r>
         <w:rPr>
           <w:rFonts w:eastAsiaTheme="minorEastAsia"/>
@@ -6995,7 +6918,6 @@
         </w:rPr>
         <w:t>sendDataBean</w:t>
       </w:r>
-      <w:proofErr w:type="spellEnd"/>
       <w:r>
         <w:rPr>
           <w:rFonts w:eastAsiaTheme="minorEastAsia"/>
@@ -7003,9 +6925,43 @@
           <w:iCs/>
           <w:lang w:eastAsia="zh-CN"/>
         </w:rPr>
-        <w:t>(</w:t>
-      </w:r>
-      <w:proofErr w:type="gramEnd"/>
+        <w:t>()</w:t>
+      </w:r>
+      <w:r>
+        <w:rPr>
+          <w:rFonts w:eastAsiaTheme="minorEastAsia"/>
+          <w:lang w:eastAsia="zh-CN"/>
+        </w:rPr>
+        <w:t xml:space="preserve"> method</w:t>
+      </w:r>
+      <w:r>
+        <w:rPr>
+          <w:rFonts w:eastAsiaTheme="minorEastAsia"/>
+          <w:lang w:eastAsia="zh-CN"/>
+        </w:rPr>
+        <w:t xml:space="preserve"> </w:t>
+      </w:r>
+      <w:r>
+        <w:rPr>
+          <w:rFonts w:eastAsiaTheme="minorEastAsia"/>
+          <w:lang w:eastAsia="zh-CN"/>
+        </w:rPr>
+        <w:t>(In Client class)</w:t>
+      </w:r>
+      <w:r>
+        <w:rPr>
+          <w:rFonts w:eastAsiaTheme="minorEastAsia"/>
+          <w:lang w:eastAsia="zh-CN"/>
+        </w:rPr>
+        <w:t xml:space="preserve">. </w:t>
+      </w:r>
+      <w:r>
+        <w:rPr>
+          <w:rFonts w:eastAsiaTheme="minorEastAsia"/>
+          <w:lang w:eastAsia="zh-CN"/>
+        </w:rPr>
+        <w:t xml:space="preserve">Because this game is an online game, client needs to send different kinds of data to the server. Notice that we have one abstract class called DataBean. And there are a lot of concrete classes extending it such as ChoiceBean, StartBean and so on. So, we simply abstract the duplicate codes into one method. When the client needs to send data to the server, we can simply call the </w:t>
+      </w:r>
       <w:r>
         <w:rPr>
           <w:rFonts w:eastAsiaTheme="minorEastAsia"/>
@@ -7013,93 +6969,8 @@
           <w:iCs/>
           <w:lang w:eastAsia="zh-CN"/>
         </w:rPr>
-        <w:t>)</w:t>
-      </w:r>
-      <w:r>
-        <w:rPr>
-          <w:rFonts w:eastAsiaTheme="minorEastAsia"/>
-          <w:lang w:eastAsia="zh-CN"/>
-        </w:rPr>
-        <w:t xml:space="preserve"> method</w:t>
-      </w:r>
-      <w:r>
-        <w:rPr>
-          <w:rFonts w:eastAsiaTheme="minorEastAsia"/>
-          <w:lang w:eastAsia="zh-CN"/>
-        </w:rPr>
-        <w:t xml:space="preserve"> </w:t>
-      </w:r>
-      <w:r>
-        <w:rPr>
-          <w:rFonts w:eastAsiaTheme="minorEastAsia"/>
-          <w:lang w:eastAsia="zh-CN"/>
-        </w:rPr>
-        <w:t>(In Client class)</w:t>
-      </w:r>
-      <w:r>
-        <w:rPr>
-          <w:rFonts w:eastAsiaTheme="minorEastAsia"/>
-          <w:lang w:eastAsia="zh-CN"/>
-        </w:rPr>
-        <w:t xml:space="preserve">. </w:t>
-      </w:r>
-      <w:r>
-        <w:rPr>
-          <w:rFonts w:eastAsiaTheme="minorEastAsia"/>
-          <w:lang w:eastAsia="zh-CN"/>
-        </w:rPr>
-        <w:t xml:space="preserve">Because this game is an online game, client needs to send different kinds of data to the server. Notice that we have one abstract class called </w:t>
-      </w:r>
-      <w:proofErr w:type="spellStart"/>
-      <w:r>
-        <w:rPr>
-          <w:rFonts w:eastAsiaTheme="minorEastAsia"/>
-          <w:lang w:eastAsia="zh-CN"/>
-        </w:rPr>
-        <w:t>DataBean</w:t>
-      </w:r>
-      <w:proofErr w:type="spellEnd"/>
-      <w:r>
-        <w:rPr>
-          <w:rFonts w:eastAsiaTheme="minorEastAsia"/>
-          <w:lang w:eastAsia="zh-CN"/>
-        </w:rPr>
-        <w:t xml:space="preserve">. And there are a lot of concrete classes extending it such as </w:t>
-      </w:r>
-      <w:proofErr w:type="spellStart"/>
-      <w:r>
-        <w:rPr>
-          <w:rFonts w:eastAsiaTheme="minorEastAsia"/>
-          <w:lang w:eastAsia="zh-CN"/>
-        </w:rPr>
-        <w:t>ChoiceBean</w:t>
-      </w:r>
-      <w:proofErr w:type="spellEnd"/>
-      <w:r>
-        <w:rPr>
-          <w:rFonts w:eastAsiaTheme="minorEastAsia"/>
-          <w:lang w:eastAsia="zh-CN"/>
-        </w:rPr>
-        <w:t xml:space="preserve">, </w:t>
-      </w:r>
-      <w:proofErr w:type="spellStart"/>
-      <w:r>
-        <w:rPr>
-          <w:rFonts w:eastAsiaTheme="minorEastAsia"/>
-          <w:lang w:eastAsia="zh-CN"/>
-        </w:rPr>
-        <w:t>StartBean</w:t>
-      </w:r>
-      <w:proofErr w:type="spellEnd"/>
-      <w:r>
-        <w:rPr>
-          <w:rFonts w:eastAsiaTheme="minorEastAsia"/>
-          <w:lang w:eastAsia="zh-CN"/>
-        </w:rPr>
-        <w:t xml:space="preserve"> and so on. So, we simply abstract the duplicate codes into one method. When the client needs to send data to the server, we can simply call the </w:t>
-      </w:r>
-      <w:proofErr w:type="spellStart"/>
-      <w:proofErr w:type="gramStart"/>
+        <w:t>sendDataBean</w:t>
+      </w:r>
       <w:r>
         <w:rPr>
           <w:rFonts w:eastAsiaTheme="minorEastAsia"/>
@@ -7107,236 +6978,148 @@
           <w:iCs/>
           <w:lang w:eastAsia="zh-CN"/>
         </w:rPr>
-        <w:t>sendDataBean</w:t>
-      </w:r>
-      <w:proofErr w:type="spellEnd"/>
+        <w:t>()</w:t>
+      </w:r>
       <w:r>
         <w:rPr>
           <w:rFonts w:eastAsiaTheme="minorEastAsia"/>
+          <w:lang w:eastAsia="zh-CN"/>
+        </w:rPr>
+        <w:t xml:space="preserve"> method.</w:t>
+      </w:r>
+    </w:p>
+    <w:p>
+      <w:pPr>
+        <w:rPr>
+          <w:lang w:eastAsia="zh-TW"/>
+        </w:rPr>
+      </w:pPr>
+    </w:p>
+    <w:p>
+      <w:pPr>
+        <w:rPr>
+          <w:lang w:eastAsia="zh-TW"/>
+        </w:rPr>
+      </w:pPr>
+    </w:p>
+    <w:p>
+      <w:pPr>
+        <w:rPr>
+          <w:lang w:eastAsia="zh-TW"/>
+        </w:rPr>
+      </w:pPr>
+    </w:p>
+    <w:p>
+      <w:pPr>
+        <w:rPr>
+          <w:lang w:eastAsia="zh-TW"/>
+        </w:rPr>
+      </w:pPr>
+    </w:p>
+    <w:p>
+      <w:pPr>
+        <w:rPr>
+          <w:lang w:eastAsia="zh-TW"/>
+        </w:rPr>
+      </w:pPr>
+    </w:p>
+    <w:p>
+      <w:pPr>
+        <w:pStyle w:val="2"/>
+        <w:ind w:left="567"/>
+      </w:pPr>
+      <w:bookmarkStart w:id="29" w:name="_Toc444681784"/>
+      <w:bookmarkStart w:id="30" w:name="_Toc101886407"/>
+      <w:r>
+        <w:rPr>
+          <w:lang w:eastAsia="zh-TW"/>
+        </w:rPr>
+        <w:lastRenderedPageBreak/>
+        <w:t xml:space="preserve">Complete And Consistent </w:t>
+      </w:r>
+      <w:r>
+        <w:rPr>
+          <w:rFonts w:hint="eastAsia"/>
+          <w:lang w:eastAsia="zh-TW"/>
+        </w:rPr>
+        <w:t>Principle</w:t>
+      </w:r>
+      <w:bookmarkEnd w:id="29"/>
+      <w:bookmarkEnd w:id="30"/>
+    </w:p>
+    <w:p>
+      <w:r>
+        <w:t xml:space="preserve">The </w:t>
+      </w:r>
+      <w:r>
+        <w:t>C&amp;C principle</w:t>
+      </w:r>
+      <w:r>
+        <w:t xml:space="preserve"> has two parts: Complete and Consistent. </w:t>
+      </w:r>
+    </w:p>
+    <w:p>
+      <w:r>
+        <w:t>The definition of Complete is that e</w:t>
+      </w:r>
+      <w:r>
+        <w:t>ach class should have exactly one role but similar type of behaviours can also add to that class to make it more complete.</w:t>
+      </w:r>
+      <w:r>
+        <w:t xml:space="preserve"> Therefore, t</w:t>
+      </w:r>
+      <w:r>
+        <w:t>here are always related behaviours that they will exist together in nature.</w:t>
+      </w:r>
+      <w:r>
+        <w:t xml:space="preserve"> In this game, </w:t>
+      </w:r>
+      <w:r>
+        <w:t xml:space="preserve">for client we have </w:t>
+      </w:r>
+      <w:r>
+        <w:rPr>
           <w:i/>
           <w:iCs/>
-          <w:lang w:eastAsia="zh-CN"/>
-        </w:rPr>
-        <w:t>(</w:t>
-      </w:r>
-      <w:proofErr w:type="gramEnd"/>
-      <w:r>
-        <w:rPr>
-          <w:rFonts w:eastAsiaTheme="minorEastAsia"/>
+        </w:rPr>
+        <w:t>initialize</w:t>
+      </w:r>
+      <w:r>
+        <w:rPr>
           <w:i/>
           <w:iCs/>
-          <w:lang w:eastAsia="zh-CN"/>
-        </w:rPr>
-        <w:t>)</w:t>
-      </w:r>
-      <w:r>
-        <w:rPr>
-          <w:rFonts w:eastAsiaTheme="minorEastAsia"/>
-          <w:lang w:eastAsia="zh-CN"/>
-        </w:rPr>
-        <w:t xml:space="preserve"> method.</w:t>
-      </w:r>
-    </w:p>
-    <w:p>
-      <w:pPr>
-        <w:rPr>
-          <w:lang w:eastAsia="zh-TW"/>
-        </w:rPr>
-      </w:pPr>
-    </w:p>
-    <w:p>
-      <w:pPr>
-        <w:rPr>
-          <w:lang w:eastAsia="zh-TW"/>
-        </w:rPr>
-      </w:pPr>
-    </w:p>
-    <w:p>
-      <w:pPr>
-        <w:rPr>
-          <w:lang w:eastAsia="zh-TW"/>
-        </w:rPr>
-      </w:pPr>
-    </w:p>
-    <w:p>
-      <w:pPr>
-        <w:rPr>
-          <w:lang w:eastAsia="zh-TW"/>
-        </w:rPr>
-      </w:pPr>
-    </w:p>
-    <w:p>
-      <w:pPr>
-        <w:rPr>
-          <w:lang w:eastAsia="zh-TW"/>
-        </w:rPr>
-      </w:pPr>
-    </w:p>
-    <w:p>
-      <w:pPr>
-        <w:pStyle w:val="2"/>
-        <w:ind w:left="567"/>
-      </w:pPr>
-      <w:bookmarkStart w:id="29" w:name="_Toc444681784"/>
-      <w:bookmarkStart w:id="30" w:name="_Toc101886407"/>
-      <w:r>
-        <w:rPr>
-          <w:lang w:eastAsia="zh-TW"/>
-        </w:rPr>
-        <w:lastRenderedPageBreak/>
-        <w:t xml:space="preserve">Complete And Consistent </w:t>
-      </w:r>
-      <w:r>
-        <w:rPr>
-          <w:rFonts w:hint="eastAsia"/>
-          <w:lang w:eastAsia="zh-TW"/>
-        </w:rPr>
-        <w:t>Principle</w:t>
-      </w:r>
-      <w:bookmarkEnd w:id="29"/>
-      <w:bookmarkEnd w:id="30"/>
-    </w:p>
-    <w:p>
-      <w:r>
-        <w:t xml:space="preserve">The </w:t>
-      </w:r>
-      <w:r>
-        <w:t>C&amp;C principle</w:t>
-      </w:r>
-      <w:r>
-        <w:t xml:space="preserve"> has two parts: Complete and Consistent. </w:t>
-      </w:r>
-    </w:p>
-    <w:p>
-      <w:r>
-        <w:t>The definition of Complete is that e</w:t>
-      </w:r>
-      <w:r>
-        <w:t>ach class should have exactly one role but similar type of behaviours can also add to that class to make it more complete.</w:t>
-      </w:r>
-      <w:r>
-        <w:t xml:space="preserve"> Therefore, t</w:t>
-      </w:r>
-      <w:r>
-        <w:t>here are always related behaviours that they will exist together in nature.</w:t>
-      </w:r>
-      <w:r>
-        <w:t xml:space="preserve"> In this game, </w:t>
-      </w:r>
-      <w:r>
-        <w:t xml:space="preserve">for client we have </w:t>
-      </w:r>
-      <w:proofErr w:type="gramStart"/>
+        </w:rPr>
+        <w:t>()</w:t>
+      </w:r>
+      <w:r>
+        <w:t xml:space="preserve"> and </w:t>
+      </w:r>
       <w:r>
         <w:rPr>
           <w:i/>
           <w:iCs/>
         </w:rPr>
-        <w:t>initialize</w:t>
+        <w:t>terminate()</w:t>
+      </w:r>
+      <w:r>
+        <w:t xml:space="preserve"> method. For server, we have </w:t>
       </w:r>
       <w:r>
         <w:rPr>
           <w:i/>
           <w:iCs/>
         </w:rPr>
-        <w:t>(</w:t>
-      </w:r>
-      <w:proofErr w:type="gramEnd"/>
+        <w:t>clientRegister()</w:t>
+      </w:r>
+      <w:r>
+        <w:t xml:space="preserve"> and </w:t>
+      </w:r>
       <w:r>
         <w:rPr>
           <w:i/>
           <w:iCs/>
         </w:rPr>
-        <w:t>)</w:t>
-      </w:r>
-      <w:r>
-        <w:t xml:space="preserve"> and </w:t>
-      </w:r>
-      <w:r>
-        <w:rPr>
-          <w:i/>
-          <w:iCs/>
-        </w:rPr>
-        <w:t>terminate()</w:t>
-      </w:r>
-      <w:r>
-        <w:t xml:space="preserve"> method. For server, we have </w:t>
-      </w:r>
-      <w:proofErr w:type="spellStart"/>
-      <w:proofErr w:type="gramStart"/>
-      <w:r>
-        <w:rPr>
-          <w:i/>
-          <w:iCs/>
-        </w:rPr>
-        <w:t>clientRegister</w:t>
-      </w:r>
-      <w:proofErr w:type="spellEnd"/>
-      <w:r>
-        <w:rPr>
-          <w:i/>
-          <w:iCs/>
-        </w:rPr>
-        <w:t>(</w:t>
-      </w:r>
-      <w:proofErr w:type="gramEnd"/>
-      <w:r>
-        <w:rPr>
-          <w:i/>
-          <w:iCs/>
-        </w:rPr>
-        <w:t>)</w:t>
-      </w:r>
-      <w:r>
-        <w:t xml:space="preserve"> and </w:t>
-      </w:r>
-      <w:proofErr w:type="spellStart"/>
-      <w:r>
-        <w:rPr>
-          <w:i/>
-          <w:iCs/>
-        </w:rPr>
-        <w:t>clientDeregister</w:t>
-      </w:r>
-      <w:proofErr w:type="spellEnd"/>
-      <w:r>
-        <w:rPr>
-          <w:i/>
-          <w:iCs/>
-        </w:rPr>
-        <w:t>(</w:t>
-      </w:r>
-      <w:proofErr w:type="spellStart"/>
-      <w:r>
-        <w:rPr>
-          <w:i/>
-          <w:iCs/>
-        </w:rPr>
-        <w:t>roomNo</w:t>
-      </w:r>
-      <w:proofErr w:type="spellEnd"/>
-      <w:r>
-        <w:rPr>
-          <w:i/>
-          <w:iCs/>
-        </w:rPr>
-        <w:t xml:space="preserve">: int, </w:t>
-      </w:r>
-      <w:proofErr w:type="spellStart"/>
-      <w:r>
-        <w:rPr>
-          <w:i/>
-          <w:iCs/>
-        </w:rPr>
-        <w:t>uuid</w:t>
-      </w:r>
-      <w:proofErr w:type="spellEnd"/>
-      <w:r>
-        <w:rPr>
-          <w:i/>
-          <w:iCs/>
-        </w:rPr>
-        <w:t>: UUID)</w:t>
+        <w:t>clientDeregister(roomNo: int, uuid: UUID)</w:t>
       </w:r>
       <w:r>
         <w:t>.</w:t>
@@ -7519,27 +7302,11 @@
         <w:t xml:space="preserve"> </w:t>
       </w:r>
       <w:r>
-        <w:t xml:space="preserve">For the client side, we have the </w:t>
-      </w:r>
-      <w:proofErr w:type="spellStart"/>
-      <w:r>
-        <w:t>ResultDisplayBean</w:t>
-      </w:r>
-      <w:proofErr w:type="spellEnd"/>
-      <w:r>
-        <w:t xml:space="preserve"> class. </w:t>
+        <w:t xml:space="preserve">For the client side, we have the ResultDisplayBean class. </w:t>
       </w:r>
       <w:bookmarkStart w:id="31" w:name="_Hlk101857193"/>
       <w:r>
-        <w:t xml:space="preserve">For the server side, we have the </w:t>
-      </w:r>
-      <w:proofErr w:type="spellStart"/>
-      <w:r>
-        <w:t>ResultBean</w:t>
-      </w:r>
-      <w:proofErr w:type="spellEnd"/>
-      <w:r>
-        <w:t xml:space="preserve"> class. It’s not hard to see they are all in the same manner.</w:t>
+        <w:t>For the server side, we have the ResultBean class. It’s not hard to see they are all in the same manner.</w:t>
       </w:r>
       <w:bookmarkEnd w:id="31"/>
     </w:p>
@@ -7893,7 +7660,6 @@
         </w:rPr>
         <w:t xml:space="preserve">pictures shows us the </w:t>
       </w:r>
-      <w:proofErr w:type="spellStart"/>
       <w:r>
         <w:rPr>
           <w:rFonts w:eastAsiaTheme="minorEastAsia"/>
@@ -7903,7 +7669,6 @@
         </w:rPr>
         <w:t>sendResultBean</w:t>
       </w:r>
-      <w:proofErr w:type="spellEnd"/>
       <w:r>
         <w:rPr>
           <w:rFonts w:eastAsiaTheme="minorEastAsia"/>
@@ -7918,23 +7683,7 @@
           <w:rFonts w:eastAsiaTheme="minorEastAsia"/>
           <w:lang w:val="en-US" w:eastAsia="zh-CN"/>
         </w:rPr>
-        <w:t xml:space="preserve"> method and </w:t>
-      </w:r>
-      <w:proofErr w:type="spellStart"/>
-      <w:r>
-        <w:rPr>
-          <w:rFonts w:eastAsiaTheme="minorEastAsia"/>
-          <w:lang w:val="en-US" w:eastAsia="zh-CN"/>
-        </w:rPr>
-        <w:t>ResultBean</w:t>
-      </w:r>
-      <w:proofErr w:type="spellEnd"/>
-      <w:r>
-        <w:rPr>
-          <w:rFonts w:eastAsiaTheme="minorEastAsia"/>
-          <w:lang w:val="en-US" w:eastAsia="zh-CN"/>
-        </w:rPr>
-        <w:t xml:space="preserve"> constructor. Their names are quite meaningful for us to get the information directly about what these methods do for us.</w:t>
+        <w:t xml:space="preserve"> method and ResultBean constructor. Their names are quite meaningful for us to get the information directly about what these methods do for us.</w:t>
       </w:r>
     </w:p>
     <w:p>
@@ -8932,11 +8681,9 @@
       <w:r>
         <w:t xml:space="preserve"> the model used for message passing among classes of model-controller, for instance, </w:t>
       </w:r>
-      <w:proofErr w:type="spellStart"/>
-      <w:r>
-        <w:t>InitBean</w:t>
-      </w:r>
-      <w:proofErr w:type="spellEnd"/>
+      <w:r>
+        <w:t>Niobean</w:t>
+      </w:r>
       <w:r>
         <w:t xml:space="preserve"> class (used to initialize a client), is not visible to the view-controller.</w:t>
       </w:r>
@@ -9124,23 +8871,7 @@
         </w:drawing>
       </w:r>
       <w:r>
-        <w:t xml:space="preserve">After the host choose the mode, the non-host player will automatically turn to the </w:t>
-      </w:r>
-      <w:proofErr w:type="spellStart"/>
-      <w:r>
-        <w:t>DuringTheGame</w:t>
-      </w:r>
-      <w:proofErr w:type="spellEnd"/>
-      <w:r>
-        <w:t xml:space="preserve"> page. This function is achieved by setting an animation timer. It continuously checks whether the host starts game. When the host starts game, the non-host player will automatically turn to the </w:t>
-      </w:r>
-      <w:proofErr w:type="spellStart"/>
-      <w:r>
-        <w:t>DuringTheGame</w:t>
-      </w:r>
-      <w:proofErr w:type="spellEnd"/>
-      <w:r>
-        <w:t xml:space="preserve"> page at the same time. And also, for ending the game, it use</w:t>
+        <w:t>After the host choose the mode, the non-host player will automatically turn to the DuringTheGame page. This function is achieved by setting an animation timer. It continuously checks whether the host starts game. When the host starts game, the non-host player will automatically turn to the DuringTheGame page at the same time. And also, for ending the game, it use</w:t>
       </w:r>
       <w:r>
         <w:t>s</w:t>
@@ -9317,47 +9048,7 @@
         </w:drawing>
       </w:r>
       <w:r>
-        <w:t xml:space="preserve">Let’s concentrate on the </w:t>
-      </w:r>
-      <w:proofErr w:type="spellStart"/>
-      <w:r>
-        <w:t>DuringTheGame</w:t>
-      </w:r>
-      <w:proofErr w:type="spellEnd"/>
-      <w:r>
-        <w:t xml:space="preserve"> page. Please look at top right-hand corner of this page, you can see there is a count-down timer. This count-down timer counts from 10 to 0. Actually, this timer is consisted of one label and one clock </w:t>
-      </w:r>
-      <w:proofErr w:type="spellStart"/>
-      <w:r>
-        <w:t>imageview</w:t>
-      </w:r>
-      <w:proofErr w:type="spellEnd"/>
-      <w:r>
-        <w:t xml:space="preserve">. The label is put on the top of the </w:t>
-      </w:r>
-      <w:proofErr w:type="spellStart"/>
-      <w:r>
-        <w:t>imageview</w:t>
-      </w:r>
-      <w:proofErr w:type="spellEnd"/>
-      <w:r>
-        <w:t xml:space="preserve">. This function is achieved by defining a method which contains a timer. This timer is assigned a </w:t>
-      </w:r>
-      <w:proofErr w:type="spellStart"/>
-      <w:r>
-        <w:t>timertask</w:t>
-      </w:r>
-      <w:proofErr w:type="spellEnd"/>
-      <w:r>
-        <w:t xml:space="preserve"> and this </w:t>
-      </w:r>
-      <w:proofErr w:type="spellStart"/>
-      <w:r>
-        <w:t>timertask</w:t>
-      </w:r>
-      <w:proofErr w:type="spellEnd"/>
-      <w:r>
-        <w:t xml:space="preserve"> will be executed per second.</w:t>
+        <w:t>Let’s concentrate on the DuringTheGame page. Please look at top right-hand corner of this page, you can see there is a count-down timer. This count-down timer counts from 10 to 0. Actually, this timer is consisted of one label and one clock imageview. The label is put on the top of the imageview. This function is achieved by defining a method which contains a timer. This timer is assigned a timertask and this timertask will be executed per second.</w:t>
       </w:r>
       <w:r>
         <w:rPr>
@@ -9629,21 +9320,7 @@
         <w:rPr>
           <w:lang w:val="en-US" w:eastAsia="zh-TW"/>
         </w:rPr>
-        <w:t xml:space="preserve">ronous message passing method. For the message passing between Server and Client, we’ve made it asynchronous, that is, states change according to the events, for example, receiving specific data. For the message passing between view-controller and model-controller, we’ve made it synchronous because they have composition relationship and JavaFX build-in </w:t>
-      </w:r>
-      <w:proofErr w:type="spellStart"/>
-      <w:r>
-        <w:rPr>
-          <w:lang w:val="en-US" w:eastAsia="zh-TW"/>
-        </w:rPr>
-        <w:t>AnimationTimer</w:t>
-      </w:r>
-      <w:proofErr w:type="spellEnd"/>
-      <w:r>
-        <w:rPr>
-          <w:lang w:val="en-US" w:eastAsia="zh-TW"/>
-        </w:rPr>
-        <w:t xml:space="preserve"> class makes it convenient to keep them in the same status.</w:t>
+        <w:t>ronous message passing method. For the message passing between Server and Client, we’ve made it asynchronous, that is, states change according to the events, for example, receiving specific data. For the message passing between view-controller and model-controller, we’ve made it synchronous because they have composition relationship and JavaFX build-in AnimationTimer class makes it convenient to keep them in the same status.</w:t>
       </w:r>
     </w:p>
     <w:p>
@@ -9708,14 +9385,12 @@
         </w:rPr>
         <w:t xml:space="preserve">We’ve applied mutual exclusion and Java build-in </w:t>
       </w:r>
-      <w:proofErr w:type="spellStart"/>
       <w:r>
         <w:rPr>
           <w:lang w:val="en-US" w:eastAsia="zh-TW"/>
         </w:rPr>
         <w:t>ConcurrentHashMap</w:t>
       </w:r>
-      <w:proofErr w:type="spellEnd"/>
       <w:r>
         <w:rPr>
           <w:lang w:val="en-US" w:eastAsia="zh-TW"/>
@@ -9744,7 +9419,6 @@
     <w:p>
       <w:pPr>
         <w:rPr>
-          <w:rFonts w:hint="eastAsia"/>
           <w:lang w:val="en-US" w:eastAsia="zh-TW"/>
         </w:rPr>
       </w:pPr>
@@ -9962,8 +9636,6 @@
       <w:r>
         <w:t xml:space="preserve">one player condition. Because this online game needs 2 players. If there is only one player, he can’t start the game and he will receive the warning message. This is simply set an if condition statement in the button </w:t>
       </w:r>
-      <w:proofErr w:type="spellStart"/>
-      <w:proofErr w:type="gramStart"/>
       <w:r>
         <w:rPr>
           <w:i/>
@@ -9971,21 +9643,12 @@
         </w:rPr>
         <w:t>setOnAction</w:t>
       </w:r>
-      <w:proofErr w:type="spellEnd"/>
       <w:r>
         <w:rPr>
           <w:i/>
           <w:iCs/>
         </w:rPr>
-        <w:t>(</w:t>
-      </w:r>
-      <w:proofErr w:type="gramEnd"/>
-      <w:r>
-        <w:rPr>
-          <w:i/>
-          <w:iCs/>
-        </w:rPr>
-        <w:t>)</w:t>
+        <w:t>()</w:t>
       </w:r>
       <w:r>
         <w:t xml:space="preserve"> method. The </w:t>

</xml_diff>